<commit_message>
Documentacion v1 modificado pt1
</commit_message>
<xml_diff>
--- a/DOCUMENTACION RESIDENCIA v1.docx
+++ b/DOCUMENTACION RESIDENCIA v1.docx
@@ -1197,14 +1197,7 @@
                                       <w:rFonts w:ascii="Arial" w:eastAsia="Arial" w:hAnsi="Arial" w:cs="Arial"/>
                                       <w:color w:val="000000"/>
                                     </w:rPr>
-                                    <w:t xml:space="preserve">Leicy </w:t>
-                                  </w:r>
-                                  <w:r>
-                                    <w:rPr>
-                                      <w:rFonts w:ascii="Arial" w:eastAsia="Arial" w:hAnsi="Arial" w:cs="Arial"/>
-                                      <w:color w:val="000000"/>
-                                    </w:rPr>
-                                    <w:t>Cordova Herrera</w:t>
+                                    <w:t>Leicy Cordova Herrera</w:t>
                                   </w:r>
                                 </w:p>
                               </w:txbxContent>
@@ -1768,14 +1761,7 @@
                                 <w:rFonts w:ascii="Arial" w:eastAsia="Arial" w:hAnsi="Arial" w:cs="Arial"/>
                                 <w:color w:val="000000"/>
                               </w:rPr>
-                              <w:t xml:space="preserve">Leicy </w:t>
-                            </w:r>
-                            <w:r>
-                              <w:rPr>
-                                <w:rFonts w:ascii="Arial" w:eastAsia="Arial" w:hAnsi="Arial" w:cs="Arial"/>
-                                <w:color w:val="000000"/>
-                              </w:rPr>
-                              <w:t>Cordova Herrera</w:t>
+                              <w:t>Leicy Cordova Herrera</w:t>
                             </w:r>
                           </w:p>
                         </w:txbxContent>
@@ -9897,6 +9883,140 @@
                   </pic:nvPicPr>
                   <pic:blipFill>
                     <a:blip r:embed="rId19">
+                      <a:extLst>
+                        <a:ext uri="{28A0092B-C50C-407E-A947-70E740481C1C}">
+                          <a14:useLocalDpi xmlns:a14="http://schemas.microsoft.com/office/drawing/2010/main" val="0"/>
+                        </a:ext>
+                      </a:extLst>
+                    </a:blip>
+                    <a:stretch>
+                      <a:fillRect/>
+                    </a:stretch>
+                  </pic:blipFill>
+                  <pic:spPr>
+                    <a:xfrm>
+                      <a:off x="0" y="0"/>
+                      <a:ext cx="5612130" cy="2446655"/>
+                    </a:xfrm>
+                    <a:prstGeom prst="rect">
+                      <a:avLst/>
+                    </a:prstGeom>
+                  </pic:spPr>
+                </pic:pic>
+              </a:graphicData>
+            </a:graphic>
+          </wp:inline>
+        </w:drawing>
+      </w:r>
+    </w:p>
+    <w:p>
+      <w:pPr>
+        <w:spacing w:before="480" w:after="120" w:line="360" w:lineRule="auto"/>
+        <w:jc w:val="both"/>
+        <w:rPr>
+          <w:rFonts w:ascii="Times New Roman" w:eastAsia="Times New Roman" w:hAnsi="Times New Roman" w:cs="Times New Roman"/>
+          <w:b/>
+          <w:sz w:val="24"/>
+          <w:szCs w:val="24"/>
+        </w:rPr>
+      </w:pPr>
+      <w:r>
+        <w:rPr>
+          <w:rFonts w:ascii="Times New Roman" w:eastAsia="Times New Roman" w:hAnsi="Times New Roman" w:cs="Times New Roman"/>
+          <w:b/>
+          <w:sz w:val="24"/>
+          <w:szCs w:val="24"/>
+        </w:rPr>
+        <w:lastRenderedPageBreak/>
+        <w:t>Compras</w:t>
+      </w:r>
+    </w:p>
+    <w:p>
+      <w:pPr>
+        <w:spacing w:before="480" w:after="120" w:line="360" w:lineRule="auto"/>
+        <w:jc w:val="both"/>
+        <w:rPr>
+          <w:rFonts w:ascii="Times New Roman" w:eastAsia="Times New Roman" w:hAnsi="Times New Roman" w:cs="Times New Roman"/>
+          <w:b/>
+          <w:sz w:val="24"/>
+          <w:szCs w:val="24"/>
+        </w:rPr>
+      </w:pPr>
+      <w:r>
+        <w:rPr>
+          <w:rFonts w:ascii="Times New Roman" w:eastAsia="Times New Roman" w:hAnsi="Times New Roman" w:cs="Times New Roman"/>
+          <w:b/>
+          <w:noProof/>
+          <w:sz w:val="24"/>
+          <w:szCs w:val="24"/>
+        </w:rPr>
+        <w:drawing>
+          <wp:inline distT="0" distB="0" distL="0" distR="0" wp14:anchorId="4004676F" wp14:editId="1CB70160">
+            <wp:extent cx="5612130" cy="2446655"/>
+            <wp:effectExtent l="0" t="0" r="0" b="0"/>
+            <wp:docPr id="29" name="Imagen 29"/>
+            <wp:cNvGraphicFramePr>
+              <a:graphicFrameLocks xmlns:a="http://schemas.openxmlformats.org/drawingml/2006/main" noChangeAspect="1"/>
+            </wp:cNvGraphicFramePr>
+            <a:graphic xmlns:a="http://schemas.openxmlformats.org/drawingml/2006/main">
+              <a:graphicData uri="http://schemas.openxmlformats.org/drawingml/2006/picture">
+                <pic:pic xmlns:pic="http://schemas.openxmlformats.org/drawingml/2006/picture">
+                  <pic:nvPicPr>
+                    <pic:cNvPr id="29" name="Imagen 29"/>
+                    <pic:cNvPicPr/>
+                  </pic:nvPicPr>
+                  <pic:blipFill>
+                    <a:blip r:embed="rId20">
+                      <a:extLst>
+                        <a:ext uri="{28A0092B-C50C-407E-A947-70E740481C1C}">
+                          <a14:useLocalDpi xmlns:a14="http://schemas.microsoft.com/office/drawing/2010/main" val="0"/>
+                        </a:ext>
+                      </a:extLst>
+                    </a:blip>
+                    <a:stretch>
+                      <a:fillRect/>
+                    </a:stretch>
+                  </pic:blipFill>
+                  <pic:spPr>
+                    <a:xfrm>
+                      <a:off x="0" y="0"/>
+                      <a:ext cx="5612130" cy="2446655"/>
+                    </a:xfrm>
+                    <a:prstGeom prst="rect">
+                      <a:avLst/>
+                    </a:prstGeom>
+                  </pic:spPr>
+                </pic:pic>
+              </a:graphicData>
+            </a:graphic>
+          </wp:inline>
+        </w:drawing>
+      </w:r>
+      <w:r>
+        <w:rPr>
+          <w:rFonts w:ascii="Times New Roman" w:eastAsia="Times New Roman" w:hAnsi="Times New Roman" w:cs="Times New Roman"/>
+          <w:b/>
+          <w:noProof/>
+          <w:sz w:val="24"/>
+          <w:szCs w:val="24"/>
+        </w:rPr>
+        <w:drawing>
+          <wp:inline distT="0" distB="0" distL="0" distR="0" wp14:anchorId="3C443096" wp14:editId="33BC71DA">
+            <wp:extent cx="5612130" cy="2446655"/>
+            <wp:effectExtent l="0" t="0" r="0" b="0"/>
+            <wp:docPr id="30" name="Imagen 30"/>
+            <wp:cNvGraphicFramePr>
+              <a:graphicFrameLocks xmlns:a="http://schemas.openxmlformats.org/drawingml/2006/main" noChangeAspect="1"/>
+            </wp:cNvGraphicFramePr>
+            <a:graphic xmlns:a="http://schemas.openxmlformats.org/drawingml/2006/main">
+              <a:graphicData uri="http://schemas.openxmlformats.org/drawingml/2006/picture">
+                <pic:pic xmlns:pic="http://schemas.openxmlformats.org/drawingml/2006/picture">
+                  <pic:nvPicPr>
+                    <pic:cNvPr id="30" name="Imagen 30"/>
+                    <pic:cNvPicPr/>
+                  </pic:nvPicPr>
+                  <pic:blipFill>
+                    <a:blip r:embed="rId21">
                       <a:extLst>
                         <a:ext uri="{28A0092B-C50C-407E-A947-70E740481C1C}">
                           <a14:useLocalDpi xmlns:a14="http://schemas.microsoft.com/office/drawing/2010/main" val="0"/>

</xml_diff>

<commit_message>
Documentacion residencia vistas ade agregadas
</commit_message>
<xml_diff>
--- a/DOCUMENTACION RESIDENCIA v1.docx
+++ b/DOCUMENTACION RESIDENCIA v1.docx
@@ -3933,13 +3933,56 @@
           <w:szCs w:val="24"/>
         </w:rPr>
       </w:pPr>
+      <w:r>
+        <w:rPr>
+          <w:rFonts w:ascii="Times New Roman" w:eastAsia="Times New Roman" w:hAnsi="Times New Roman" w:cs="Times New Roman"/>
+          <w:b/>
+          <w:noProof/>
+          <w:sz w:val="24"/>
+          <w:szCs w:val="24"/>
+        </w:rPr>
+        <w:drawing>
+          <wp:inline distT="114300" distB="114300" distL="114300" distR="114300" wp14:anchorId="04CD9903" wp14:editId="7E5076CB">
+            <wp:extent cx="5612130" cy="6616700"/>
+            <wp:effectExtent l="0" t="0" r="7620" b="0"/>
+            <wp:docPr id="24" name="image3.png"/>
+            <wp:cNvGraphicFramePr/>
+            <a:graphic xmlns:a="http://schemas.openxmlformats.org/drawingml/2006/main">
+              <a:graphicData uri="http://schemas.openxmlformats.org/drawingml/2006/picture">
+                <pic:pic xmlns:pic="http://schemas.openxmlformats.org/drawingml/2006/picture">
+                  <pic:nvPicPr>
+                    <pic:cNvPr id="0" name="image3.png"/>
+                    <pic:cNvPicPr preferRelativeResize="0"/>
+                  </pic:nvPicPr>
+                  <pic:blipFill>
+                    <a:blip r:embed="rId10"/>
+                    <a:srcRect/>
+                    <a:stretch>
+                      <a:fillRect/>
+                    </a:stretch>
+                  </pic:blipFill>
+                  <pic:spPr>
+                    <a:xfrm>
+                      <a:off x="0" y="0"/>
+                      <a:ext cx="5612130" cy="6616700"/>
+                    </a:xfrm>
+                    <a:prstGeom prst="rect">
+                      <a:avLst/>
+                    </a:prstGeom>
+                    <a:ln/>
+                  </pic:spPr>
+                </pic:pic>
+              </a:graphicData>
+            </a:graphic>
+          </wp:inline>
+        </w:drawing>
+      </w:r>
     </w:p>
     <w:p>
       <w:pPr>
         <w:spacing w:after="0" w:line="360" w:lineRule="auto"/>
         <w:rPr>
           <w:rFonts w:ascii="Times New Roman" w:eastAsia="Times New Roman" w:hAnsi="Times New Roman" w:cs="Times New Roman"/>
-          <w:b/>
           <w:sz w:val="24"/>
           <w:szCs w:val="24"/>
         </w:rPr>
@@ -3956,7 +3999,6 @@
     <w:p>
       <w:pPr>
         <w:spacing w:after="0" w:line="360" w:lineRule="auto"/>
-        <w:jc w:val="both"/>
         <w:rPr>
           <w:rFonts w:ascii="Times New Roman" w:eastAsia="Times New Roman" w:hAnsi="Times New Roman" w:cs="Times New Roman"/>
           <w:b/>
@@ -3968,9 +4010,65 @@
     <w:p>
       <w:pPr>
         <w:spacing w:after="0" w:line="360" w:lineRule="auto"/>
-        <w:rPr>
-          <w:rFonts w:ascii="Times New Roman" w:eastAsia="Times New Roman" w:hAnsi="Times New Roman" w:cs="Times New Roman"/>
-          <w:b/>
+        <w:jc w:val="both"/>
+        <w:rPr>
+          <w:rFonts w:ascii="Times New Roman" w:eastAsia="Times New Roman" w:hAnsi="Times New Roman" w:cs="Times New Roman"/>
+          <w:b/>
+          <w:sz w:val="24"/>
+          <w:szCs w:val="24"/>
+        </w:rPr>
+      </w:pPr>
+      <w:r>
+        <w:rPr>
+          <w:rFonts w:ascii="Times New Roman" w:eastAsia="Times New Roman" w:hAnsi="Times New Roman" w:cs="Times New Roman"/>
+          <w:b/>
+          <w:noProof/>
+          <w:sz w:val="24"/>
+          <w:szCs w:val="24"/>
+        </w:rPr>
+        <w:lastRenderedPageBreak/>
+        <w:drawing>
+          <wp:inline distT="114300" distB="114300" distL="114300" distR="114300" wp14:anchorId="2F0A2E4A" wp14:editId="349E8A66">
+            <wp:extent cx="5610225" cy="4229100"/>
+            <wp:effectExtent l="0" t="0" r="0" b="0"/>
+            <wp:docPr id="36" name="image1.png"/>
+            <wp:cNvGraphicFramePr/>
+            <a:graphic xmlns:a="http://schemas.openxmlformats.org/drawingml/2006/main">
+              <a:graphicData uri="http://schemas.openxmlformats.org/drawingml/2006/picture">
+                <pic:pic xmlns:pic="http://schemas.openxmlformats.org/drawingml/2006/picture">
+                  <pic:nvPicPr>
+                    <pic:cNvPr id="0" name="image1.png"/>
+                    <pic:cNvPicPr preferRelativeResize="0"/>
+                  </pic:nvPicPr>
+                  <pic:blipFill>
+                    <a:blip r:embed="rId11"/>
+                    <a:srcRect/>
+                    <a:stretch>
+                      <a:fillRect/>
+                    </a:stretch>
+                  </pic:blipFill>
+                  <pic:spPr>
+                    <a:xfrm>
+                      <a:off x="0" y="0"/>
+                      <a:ext cx="5610225" cy="4229100"/>
+                    </a:xfrm>
+                    <a:prstGeom prst="rect">
+                      <a:avLst/>
+                    </a:prstGeom>
+                    <a:ln/>
+                  </pic:spPr>
+                </pic:pic>
+              </a:graphicData>
+            </a:graphic>
+          </wp:inline>
+        </w:drawing>
+      </w:r>
+    </w:p>
+    <w:p>
+      <w:pPr>
+        <w:spacing w:after="0" w:line="360" w:lineRule="auto"/>
+        <w:rPr>
+          <w:rFonts w:ascii="Times New Roman" w:eastAsia="Times New Roman" w:hAnsi="Times New Roman" w:cs="Times New Roman"/>
           <w:sz w:val="24"/>
           <w:szCs w:val="24"/>
         </w:rPr>
@@ -3987,7 +4085,6 @@
     <w:p>
       <w:pPr>
         <w:spacing w:after="0" w:line="360" w:lineRule="auto"/>
-        <w:jc w:val="both"/>
         <w:rPr>
           <w:rFonts w:ascii="Times New Roman" w:eastAsia="Times New Roman" w:hAnsi="Times New Roman" w:cs="Times New Roman"/>
           <w:b/>
@@ -4009,11 +4106,89 @@
       <w:r>
         <w:rPr>
           <w:rFonts w:ascii="Times New Roman" w:eastAsia="Times New Roman" w:hAnsi="Times New Roman" w:cs="Times New Roman"/>
+          <w:b/>
+          <w:noProof/>
+          <w:sz w:val="24"/>
+          <w:szCs w:val="24"/>
+        </w:rPr>
+        <w:lastRenderedPageBreak/>
+        <w:drawing>
+          <wp:inline distT="114300" distB="114300" distL="114300" distR="114300" wp14:anchorId="60E43B3C" wp14:editId="05BD192C">
+            <wp:extent cx="5612130" cy="6489700"/>
+            <wp:effectExtent l="0" t="0" r="7620" b="6350"/>
+            <wp:docPr id="37" name="image2.png"/>
+            <wp:cNvGraphicFramePr/>
+            <a:graphic xmlns:a="http://schemas.openxmlformats.org/drawingml/2006/main">
+              <a:graphicData uri="http://schemas.openxmlformats.org/drawingml/2006/picture">
+                <pic:pic xmlns:pic="http://schemas.openxmlformats.org/drawingml/2006/picture">
+                  <pic:nvPicPr>
+                    <pic:cNvPr id="0" name="image2.png"/>
+                    <pic:cNvPicPr preferRelativeResize="0"/>
+                  </pic:nvPicPr>
+                  <pic:blipFill>
+                    <a:blip r:embed="rId12"/>
+                    <a:srcRect/>
+                    <a:stretch>
+                      <a:fillRect/>
+                    </a:stretch>
+                  </pic:blipFill>
+                  <pic:spPr>
+                    <a:xfrm>
+                      <a:off x="0" y="0"/>
+                      <a:ext cx="5612130" cy="6489700"/>
+                    </a:xfrm>
+                    <a:prstGeom prst="rect">
+                      <a:avLst/>
+                    </a:prstGeom>
+                    <a:ln/>
+                  </pic:spPr>
+                </pic:pic>
+              </a:graphicData>
+            </a:graphic>
+          </wp:inline>
+        </w:drawing>
+      </w:r>
+    </w:p>
+    <w:p>
+      <w:pPr>
+        <w:spacing w:after="0" w:line="360" w:lineRule="auto"/>
+        <w:jc w:val="both"/>
+        <w:rPr>
+          <w:rFonts w:ascii="Times New Roman" w:eastAsia="Times New Roman" w:hAnsi="Times New Roman" w:cs="Times New Roman"/>
+          <w:b/>
+          <w:sz w:val="24"/>
+          <w:szCs w:val="24"/>
+        </w:rPr>
+      </w:pPr>
+    </w:p>
+    <w:p>
+      <w:pPr>
+        <w:spacing w:after="0" w:line="360" w:lineRule="auto"/>
+        <w:rPr>
+          <w:rFonts w:ascii="Times New Roman" w:eastAsia="Times New Roman" w:hAnsi="Times New Roman" w:cs="Times New Roman"/>
+          <w:sz w:val="24"/>
+          <w:szCs w:val="24"/>
+        </w:rPr>
+      </w:pPr>
+      <w:r>
+        <w:rPr>
+          <w:rFonts w:ascii="Times New Roman" w:eastAsia="Times New Roman" w:hAnsi="Times New Roman" w:cs="Times New Roman"/>
           <w:sz w:val="24"/>
           <w:szCs w:val="24"/>
         </w:rPr>
         <w:t>Figura 5. Cronograma de actividades parte 3</w:t>
       </w:r>
+    </w:p>
+    <w:p>
+      <w:pPr>
+        <w:spacing w:after="0" w:line="360" w:lineRule="auto"/>
+        <w:rPr>
+          <w:rFonts w:ascii="Times New Roman" w:eastAsia="Times New Roman" w:hAnsi="Times New Roman" w:cs="Times New Roman"/>
+          <w:b/>
+          <w:sz w:val="24"/>
+          <w:szCs w:val="24"/>
+        </w:rPr>
+      </w:pPr>
     </w:p>
     <w:p>
       <w:pPr>
@@ -6892,9 +7067,9 @@
         <w:tblLook w:val="01E0" w:firstRow="1" w:lastRow="1" w:firstColumn="1" w:lastColumn="1" w:noHBand="0" w:noVBand="0"/>
       </w:tblPr>
       <w:tblGrid>
-        <w:gridCol w:w="2186"/>
-        <w:gridCol w:w="2299"/>
-        <w:gridCol w:w="4343"/>
+        <w:gridCol w:w="1996"/>
+        <w:gridCol w:w="2471"/>
+        <w:gridCol w:w="4361"/>
       </w:tblGrid>
       <w:tr>
         <w:trPr>
@@ -6902,7 +7077,7 @@
         </w:trPr>
         <w:tc>
           <w:tcPr>
-            <w:tcW w:w="8828" w:type="dxa"/>
+            <w:tcW w:w="10420" w:type="dxa"/>
             <w:gridSpan w:val="3"/>
             <w:shd w:val="clear" w:color="auto" w:fill="E6E6E6"/>
             <w:vAlign w:val="center"/>
@@ -6935,7 +7110,7 @@
         </w:trPr>
         <w:tc>
           <w:tcPr>
-            <w:tcW w:w="2089" w:type="dxa"/>
+            <w:tcW w:w="1996" w:type="dxa"/>
             <w:vAlign w:val="center"/>
           </w:tcPr>
           <w:p>
@@ -6956,7 +7131,7 @@
         </w:tc>
         <w:tc>
           <w:tcPr>
-            <w:tcW w:w="6739" w:type="dxa"/>
+            <w:tcW w:w="8424" w:type="dxa"/>
             <w:gridSpan w:val="2"/>
             <w:vAlign w:val="center"/>
           </w:tcPr>
@@ -6972,7 +7147,7 @@
                 <w:rFonts w:ascii="Arial" w:hAnsi="Arial" w:cs="Arial"/>
                 <w:b/>
               </w:rPr>
-              <w:t>Usuario: Administrador del sistema</w:t>
+              <w:t>Usuario: Administrador del sistema, Cajeros y clientes.</w:t>
             </w:r>
           </w:p>
         </w:tc>
@@ -6983,12 +7158,13 @@
         </w:trPr>
         <w:tc>
           <w:tcPr>
-            <w:tcW w:w="8828" w:type="dxa"/>
+            <w:tcW w:w="10420" w:type="dxa"/>
             <w:gridSpan w:val="3"/>
             <w:vAlign w:val="center"/>
           </w:tcPr>
           <w:p>
             <w:pPr>
+              <w:spacing w:after="0" w:line="240" w:lineRule="auto"/>
               <w:rPr>
                 <w:rFonts w:ascii="Arial" w:hAnsi="Arial" w:cs="Arial"/>
                 <w:b/>
@@ -7004,18 +7180,40 @@
           </w:p>
           <w:p>
             <w:pPr>
-              <w:rPr>
-                <w:rFonts w:ascii="Arial" w:hAnsi="Arial" w:cs="Arial"/>
-                <w:color w:val="000000"/>
-              </w:rPr>
-            </w:pPr>
-            <w:r>
-              <w:rPr>
-                <w:rFonts w:ascii="Arial" w:hAnsi="Arial" w:cs="Arial"/>
-                <w:color w:val="000000"/>
-              </w:rPr>
-              <w:t>Crear el MVC de los productos</w:t>
-            </w:r>
+              <w:spacing w:after="0" w:line="240" w:lineRule="auto"/>
+              <w:rPr>
+                <w:rFonts w:ascii="Times New Roman" w:eastAsia="Times New Roman" w:hAnsi="Times New Roman" w:cs="Times New Roman"/>
+                <w:sz w:val="24"/>
+                <w:szCs w:val="24"/>
+              </w:rPr>
+            </w:pPr>
+          </w:p>
+          <w:p>
+            <w:pPr>
+              <w:spacing w:after="0" w:line="240" w:lineRule="auto"/>
+              <w:rPr>
+                <w:rFonts w:ascii="Times New Roman" w:eastAsia="Times New Roman" w:hAnsi="Times New Roman" w:cs="Times New Roman"/>
+                <w:sz w:val="24"/>
+                <w:szCs w:val="24"/>
+              </w:rPr>
+            </w:pPr>
+            <w:r>
+              <w:rPr>
+                <w:rFonts w:ascii="Times New Roman" w:eastAsia="Times New Roman" w:hAnsi="Times New Roman" w:cs="Times New Roman"/>
+                <w:sz w:val="24"/>
+                <w:szCs w:val="24"/>
+              </w:rPr>
+              <w:t>Inicio de sesión</w:t>
+            </w:r>
+          </w:p>
+          <w:p>
+            <w:pPr>
+              <w:spacing w:after="0" w:line="240" w:lineRule="auto"/>
+              <w:rPr>
+                <w:rFonts w:ascii="Arial" w:hAnsi="Arial" w:cs="Arial"/>
+                <w:b/>
+              </w:rPr>
+            </w:pPr>
           </w:p>
         </w:tc>
       </w:tr>
@@ -7025,7 +7223,7 @@
         </w:trPr>
         <w:tc>
           <w:tcPr>
-            <w:tcW w:w="4473" w:type="dxa"/>
+            <w:tcW w:w="5211" w:type="dxa"/>
             <w:gridSpan w:val="2"/>
             <w:vAlign w:val="center"/>
           </w:tcPr>
@@ -7052,7 +7250,7 @@
         </w:tc>
         <w:tc>
           <w:tcPr>
-            <w:tcW w:w="4355" w:type="dxa"/>
+            <w:tcW w:w="5209" w:type="dxa"/>
             <w:vAlign w:val="center"/>
           </w:tcPr>
           <w:p>
@@ -7100,13 +7298,13 @@
                 <w:rFonts w:ascii="Arial" w:hAnsi="Arial" w:cs="Arial"/>
                 <w:b/>
               </w:rPr>
-              <w:t xml:space="preserve">Puntos estimados: </w:t>
+              <w:t>Puntos estimados: 1</w:t>
             </w:r>
           </w:p>
         </w:tc>
         <w:tc>
           <w:tcPr>
-            <w:tcW w:w="4355" w:type="dxa"/>
+            <w:tcW w:w="5209" w:type="dxa"/>
             <w:vAlign w:val="center"/>
           </w:tcPr>
           <w:p>
@@ -7148,7 +7346,7 @@
                 <w:rFonts w:ascii="Arial" w:hAnsi="Arial" w:cs="Arial"/>
                 <w:b/>
               </w:rPr>
-              <w:t>Programador responsable: Hernández Martínez Heber Zabdiel y Molina Reyes Adelaida</w:t>
+              <w:t>Programador responsable: Molina Reyes Adelaida Y Hernández Martínez Heber Zabdiel.</w:t>
             </w:r>
           </w:p>
         </w:tc>
@@ -7156,7 +7354,7 @@
       <w:tr>
         <w:tc>
           <w:tcPr>
-            <w:tcW w:w="8828" w:type="dxa"/>
+            <w:tcW w:w="10420" w:type="dxa"/>
             <w:gridSpan w:val="3"/>
             <w:vAlign w:val="center"/>
           </w:tcPr>
@@ -7192,7 +7390,39 @@
                 <w:sz w:val="24"/>
                 <w:szCs w:val="24"/>
               </w:rPr>
-              <w:t>Yo necesito un sistema para realizar la compra- venta de productos en Farmacias Gi. Para la compra de productos necesito una pantalla en donde pueda agregar nuevos productos y las características a solicitar son: código de barras, nombre del producto, costo, cantidad a ingresar, fecha de caducidad y los datos a calcular son: precio.</w:t>
+              <w:t>Yo necesito</w:t>
+            </w:r>
+            <w:r>
+              <w:rPr>
+                <w:rFonts w:ascii="Arial" w:hAnsi="Arial" w:cs="Arial"/>
+                <w:sz w:val="24"/>
+                <w:szCs w:val="24"/>
+              </w:rPr>
+              <w:t xml:space="preserve"> un sistema</w:t>
+            </w:r>
+            <w:r>
+              <w:rPr>
+                <w:rFonts w:ascii="Arial" w:hAnsi="Arial" w:cs="Arial"/>
+                <w:sz w:val="24"/>
+                <w:szCs w:val="24"/>
+              </w:rPr>
+              <w:t xml:space="preserve"> que restrinja el acceso al sistema de punto de venta, es decir</w:t>
+            </w:r>
+            <w:r>
+              <w:rPr>
+                <w:rFonts w:ascii="Arial" w:hAnsi="Arial" w:cs="Arial"/>
+                <w:sz w:val="24"/>
+                <w:szCs w:val="24"/>
+              </w:rPr>
+              <w:t>,</w:t>
+            </w:r>
+            <w:r>
+              <w:rPr>
+                <w:rFonts w:ascii="Arial" w:hAnsi="Arial" w:cs="Arial"/>
+                <w:sz w:val="24"/>
+                <w:szCs w:val="24"/>
+              </w:rPr>
+              <w:t xml:space="preserve"> controlar quién puede entrar al sistema, dando acceso sólo a los usuarios que correspondan y dependiendo del usuario darle sólo el acceso que corresponda. </w:t>
             </w:r>
           </w:p>
           <w:p>
@@ -7211,26 +7441,15 @@
                 <w:sz w:val="24"/>
                 <w:szCs w:val="24"/>
               </w:rPr>
-              <w:t>Yo necesito un sistema para realizar la compra- venta de productos en Farmacias Gi. Para la compra de productos necesito una pantalla en donde pueda agregar nuevos productos y las características a solicitar son: código de barras, nombre del producto, costo, cantidad a ingresar, fecha de caducidad y los datos a calcular son: precio.</w:t>
-            </w:r>
-          </w:p>
-          <w:p>
-            <w:pPr>
-              <w:spacing w:line="240" w:lineRule="auto"/>
-              <w:jc w:val="both"/>
-              <w:rPr>
-                <w:rFonts w:ascii="Arial" w:hAnsi="Arial" w:cs="Arial"/>
-                <w:sz w:val="24"/>
-                <w:szCs w:val="24"/>
-              </w:rPr>
-            </w:pPr>
+              <w:t xml:space="preserve">Al intentar entrar al sistema de punto de venta, el usuario tendrá que poner usuario o correo y su contraseña. </w:t>
+            </w:r>
           </w:p>
         </w:tc>
       </w:tr>
       <w:tr>
         <w:tc>
           <w:tcPr>
-            <w:tcW w:w="8828" w:type="dxa"/>
+            <w:tcW w:w="10420" w:type="dxa"/>
             <w:gridSpan w:val="3"/>
             <w:vAlign w:val="center"/>
           </w:tcPr>
@@ -7241,16 +7460,29 @@
                 <w:b/>
               </w:rPr>
             </w:pPr>
-            <w:r>
-              <w:rPr>
-                <w:rFonts w:ascii="Arial" w:hAnsi="Arial" w:cs="Arial"/>
-                <w:b/>
-              </w:rPr>
-              <w:t>Observaciones:</w:t>
-            </w:r>
           </w:p>
         </w:tc>
       </w:tr>
+    </w:tbl>
+    <w:p/>
+    <w:tbl>
+      <w:tblPr>
+        <w:tblW w:w="0" w:type="auto"/>
+        <w:tblBorders>
+          <w:top w:val="single" w:sz="4" w:space="0" w:color="auto"/>
+          <w:left w:val="single" w:sz="4" w:space="0" w:color="auto"/>
+          <w:bottom w:val="single" w:sz="4" w:space="0" w:color="auto"/>
+          <w:right w:val="single" w:sz="4" w:space="0" w:color="auto"/>
+          <w:insideH w:val="single" w:sz="4" w:space="0" w:color="auto"/>
+          <w:insideV w:val="single" w:sz="4" w:space="0" w:color="auto"/>
+        </w:tblBorders>
+        <w:tblLook w:val="01E0" w:firstRow="1" w:lastRow="1" w:firstColumn="1" w:lastColumn="1" w:noHBand="0" w:noVBand="0"/>
+      </w:tblPr>
+      <w:tblGrid>
+        <w:gridCol w:w="2186"/>
+        <w:gridCol w:w="2299"/>
+        <w:gridCol w:w="4343"/>
+      </w:tblGrid>
       <w:tr>
         <w:tc>
           <w:tcPr>
@@ -7288,7 +7520,7 @@
         </w:trPr>
         <w:tc>
           <w:tcPr>
-            <w:tcW w:w="2089" w:type="dxa"/>
+            <w:tcW w:w="2186" w:type="dxa"/>
             <w:vAlign w:val="center"/>
           </w:tcPr>
           <w:p>
@@ -7303,13 +7535,20 @@
                 <w:rFonts w:ascii="Arial" w:hAnsi="Arial" w:cs="Arial"/>
                 <w:b/>
               </w:rPr>
-              <w:t>Número: 2</w:t>
+              <w:t xml:space="preserve">Número: </w:t>
+            </w:r>
+            <w:r>
+              <w:rPr>
+                <w:rFonts w:ascii="Arial" w:hAnsi="Arial" w:cs="Arial"/>
+                <w:b/>
+              </w:rPr>
+              <w:t>2</w:t>
             </w:r>
           </w:p>
         </w:tc>
         <w:tc>
           <w:tcPr>
-            <w:tcW w:w="6739" w:type="dxa"/>
+            <w:tcW w:w="6642" w:type="dxa"/>
             <w:gridSpan w:val="2"/>
             <w:vAlign w:val="center"/>
           </w:tcPr>
@@ -7325,7 +7564,14 @@
                 <w:rFonts w:ascii="Arial" w:hAnsi="Arial" w:cs="Arial"/>
                 <w:b/>
               </w:rPr>
-              <w:t>Usuario: Administrador del sistema</w:t>
+              <w:t xml:space="preserve">Usuario: </w:t>
+            </w:r>
+            <w:r>
+              <w:rPr>
+                <w:rFonts w:ascii="Arial" w:hAnsi="Arial" w:cs="Arial"/>
+                <w:b/>
+              </w:rPr>
+              <w:t>Cajero</w:t>
             </w:r>
           </w:p>
         </w:tc>
@@ -7367,7 +7613,7 @@
                 <w:rFonts w:ascii="Arial" w:hAnsi="Arial" w:cs="Arial"/>
                 <w:color w:val="000000"/>
               </w:rPr>
-              <w:t>Inventario del producto</w:t>
+              <w:t xml:space="preserve">Inventario </w:t>
             </w:r>
           </w:p>
         </w:tc>
@@ -7378,7 +7624,7 @@
         </w:trPr>
         <w:tc>
           <w:tcPr>
-            <w:tcW w:w="4473" w:type="dxa"/>
+            <w:tcW w:w="4485" w:type="dxa"/>
             <w:gridSpan w:val="2"/>
             <w:vAlign w:val="center"/>
           </w:tcPr>
@@ -7405,7 +7651,7 @@
         </w:tc>
         <w:tc>
           <w:tcPr>
-            <w:tcW w:w="4355" w:type="dxa"/>
+            <w:tcW w:w="4343" w:type="dxa"/>
             <w:vAlign w:val="center"/>
           </w:tcPr>
           <w:p>
@@ -7455,11 +7701,18 @@
               </w:rPr>
               <w:t xml:space="preserve">Puntos estimados: </w:t>
             </w:r>
+            <w:r>
+              <w:rPr>
+                <w:rFonts w:ascii="Arial" w:hAnsi="Arial" w:cs="Arial"/>
+                <w:b/>
+              </w:rPr>
+              <w:t>2</w:t>
+            </w:r>
           </w:p>
         </w:tc>
         <w:tc>
           <w:tcPr>
-            <w:tcW w:w="4355" w:type="dxa"/>
+            <w:tcW w:w="4343" w:type="dxa"/>
             <w:vAlign w:val="center"/>
           </w:tcPr>
           <w:p>
@@ -7474,7 +7727,14 @@
                 <w:rFonts w:ascii="Arial" w:hAnsi="Arial" w:cs="Arial"/>
                 <w:b/>
               </w:rPr>
-              <w:t>Iteración asignada: 1</w:t>
+              <w:t xml:space="preserve">Iteración asignada: </w:t>
+            </w:r>
+            <w:r>
+              <w:rPr>
+                <w:rFonts w:ascii="Arial" w:hAnsi="Arial" w:cs="Arial"/>
+                <w:b/>
+              </w:rPr>
+              <w:t>1</w:t>
             </w:r>
           </w:p>
         </w:tc>
@@ -7501,7 +7761,7 @@
                 <w:rFonts w:ascii="Arial" w:hAnsi="Arial" w:cs="Arial"/>
                 <w:b/>
               </w:rPr>
-              <w:t>Programador responsable: Hernández Martínez Heber Zabdiel y Molina Reyes Adelaida</w:t>
+              <w:t>Programador responsable:  Molina Reyes Adelaida</w:t>
             </w:r>
           </w:p>
         </w:tc>
@@ -7526,7 +7786,6 @@
                 <w:rFonts w:ascii="Arial" w:hAnsi="Arial" w:cs="Arial"/>
                 <w:b/>
               </w:rPr>
-              <w:lastRenderedPageBreak/>
               <w:t>Descripción:</w:t>
             </w:r>
           </w:p>
@@ -7546,7 +7805,7 @@
                 <w:sz w:val="24"/>
                 <w:szCs w:val="24"/>
               </w:rPr>
-              <w:t xml:space="preserve">Yo necesito un sistema en donde pueda automatizar el proceso de inventario del producto, es decir, que el sistema me permita agregar nuevos productos, que me permita almacenar esos productos guardando el nombre del producto, fecha de caducidad, características, observaciones, porcentaje de ganancia del producto, </w:t>
+              <w:t xml:space="preserve">Yo necesito un sistema en donde pueda automatizar </w:t>
             </w:r>
             <w:r>
               <w:rPr>
@@ -7554,7 +7813,7 @@
                 <w:sz w:val="24"/>
                 <w:szCs w:val="24"/>
               </w:rPr>
-              <w:t>código de barras, descripción del producto, fecha de registro, precio, cantidad, mínimo de piezas</w:t>
+              <w:t>el proceso de entradas y salidas de los productos que ofrezco en mi franquicia de Farmacias Gi</w:t>
             </w:r>
             <w:r>
               <w:rPr>
@@ -7562,26 +7821,56 @@
                 <w:sz w:val="24"/>
                 <w:szCs w:val="24"/>
               </w:rPr>
-              <w:t>, el stock.</w:t>
-            </w:r>
-          </w:p>
-          <w:p>
-            <w:pPr>
-              <w:spacing w:line="240" w:lineRule="auto"/>
-              <w:jc w:val="both"/>
+              <w:t>, es decir, que el sistema me permita agregar nuevos productos</w:t>
+            </w:r>
+            <w:r>
               <w:rPr>
                 <w:rFonts w:ascii="Arial" w:hAnsi="Arial" w:cs="Arial"/>
                 <w:sz w:val="24"/>
                 <w:szCs w:val="24"/>
               </w:rPr>
-            </w:pPr>
+              <w:t xml:space="preserve"> y</w:t>
+            </w:r>
             <w:r>
               <w:rPr>
                 <w:rFonts w:ascii="Arial" w:hAnsi="Arial" w:cs="Arial"/>
                 <w:sz w:val="24"/>
                 <w:szCs w:val="24"/>
               </w:rPr>
-              <w:t>Ingresar el producto, guardar el producto. Varía el código del producto.</w:t>
+              <w:t xml:space="preserve"> almacenar esos productos </w:t>
+            </w:r>
+            <w:r>
+              <w:rPr>
+                <w:rFonts w:ascii="Arial" w:hAnsi="Arial" w:cs="Arial"/>
+                <w:sz w:val="24"/>
+                <w:szCs w:val="24"/>
+              </w:rPr>
+              <w:lastRenderedPageBreak/>
+              <w:t xml:space="preserve">guardando el nombre del producto, fecha de caducidad, características, observaciones, porcentaje de ganancia del producto, </w:t>
+            </w:r>
+            <w:r>
+              <w:rPr>
+                <w:rFonts w:ascii="Arial" w:hAnsi="Arial" w:cs="Arial"/>
+                <w:sz w:val="24"/>
+                <w:szCs w:val="24"/>
+              </w:rPr>
+              <w:t>código de barras, descripción del producto, fecha de registro, precio, cantidad, mínimo de piezas</w:t>
+            </w:r>
+            <w:r>
+              <w:rPr>
+                <w:rFonts w:ascii="Arial" w:hAnsi="Arial" w:cs="Arial"/>
+                <w:sz w:val="24"/>
+                <w:szCs w:val="24"/>
+              </w:rPr>
+              <w:t>, el stock</w:t>
+            </w:r>
+            <w:r>
+              <w:rPr>
+                <w:rFonts w:ascii="Arial" w:hAnsi="Arial" w:cs="Arial"/>
+                <w:sz w:val="24"/>
+                <w:szCs w:val="24"/>
+              </w:rPr>
+              <w:t>. También necesito monitorear cuáles son los movimientos que se aplican a los diferentes productos, ver qué entradas hubo, cuántas entradas, cuántas salidas.</w:t>
             </w:r>
           </w:p>
         </w:tc>
@@ -7605,6 +7894,7 @@
                 <w:rFonts w:ascii="Arial" w:hAnsi="Arial" w:cs="Arial"/>
                 <w:b/>
               </w:rPr>
+              <w:lastRenderedPageBreak/>
               <w:t>Observaciones:</w:t>
             </w:r>
           </w:p>
@@ -7695,7 +7985,14 @@
                 <w:rFonts w:ascii="Arial" w:hAnsi="Arial" w:cs="Arial"/>
                 <w:b/>
               </w:rPr>
-              <w:t>Número: 3</w:t>
+              <w:t xml:space="preserve">Número: </w:t>
+            </w:r>
+            <w:r>
+              <w:rPr>
+                <w:rFonts w:ascii="Arial" w:hAnsi="Arial" w:cs="Arial"/>
+                <w:b/>
+              </w:rPr>
+              <w:t>3</w:t>
             </w:r>
           </w:p>
         </w:tc>
@@ -7717,7 +8014,14 @@
                 <w:rFonts w:ascii="Arial" w:hAnsi="Arial" w:cs="Arial"/>
                 <w:b/>
               </w:rPr>
-              <w:t>Usuario: Administrador del sistema</w:t>
+              <w:t xml:space="preserve">Usuario: </w:t>
+            </w:r>
+            <w:r>
+              <w:rPr>
+                <w:rFonts w:ascii="Arial" w:hAnsi="Arial" w:cs="Arial"/>
+                <w:b/>
+              </w:rPr>
+              <w:t>Cajero</w:t>
             </w:r>
           </w:p>
         </w:tc>
@@ -7847,6 +8151,13 @@
               </w:rPr>
               <w:t xml:space="preserve">Puntos estimados: </w:t>
             </w:r>
+            <w:r>
+              <w:rPr>
+                <w:rFonts w:ascii="Arial" w:hAnsi="Arial" w:cs="Arial"/>
+                <w:b/>
+              </w:rPr>
+              <w:t>2</w:t>
+            </w:r>
           </w:p>
         </w:tc>
         <w:tc>
@@ -7866,7 +8177,14 @@
                 <w:rFonts w:ascii="Arial" w:hAnsi="Arial" w:cs="Arial"/>
                 <w:b/>
               </w:rPr>
-              <w:t>Iteración asignada: 2</w:t>
+              <w:t xml:space="preserve">Iteración asignada: </w:t>
+            </w:r>
+            <w:r>
+              <w:rPr>
+                <w:rFonts w:ascii="Arial" w:hAnsi="Arial" w:cs="Arial"/>
+                <w:b/>
+              </w:rPr>
+              <w:t>2</w:t>
             </w:r>
           </w:p>
         </w:tc>
@@ -7893,7 +8211,7 @@
                 <w:rFonts w:ascii="Arial" w:hAnsi="Arial" w:cs="Arial"/>
                 <w:b/>
               </w:rPr>
-              <w:t>Programador responsable: Hernández Martínez Heber Zabdiel y Molina Reyes Adelaida</w:t>
+              <w:t xml:space="preserve">Programador responsable: Hernández Martínez Heber Zabdiel </w:t>
             </w:r>
           </w:p>
         </w:tc>
@@ -7971,71 +8289,24 @@
                 <w:sz w:val="24"/>
                 <w:szCs w:val="24"/>
               </w:rPr>
-              <w:t xml:space="preserve"> o no, caducidad del producto*</w:t>
-            </w:r>
-          </w:p>
-          <w:p>
-            <w:pPr>
-              <w:spacing w:line="240" w:lineRule="auto"/>
-              <w:jc w:val="both"/>
+              <w:t xml:space="preserve"> o no, caducidad del producto</w:t>
+            </w:r>
+            <w:r>
               <w:rPr>
                 <w:rFonts w:ascii="Arial" w:hAnsi="Arial" w:cs="Arial"/>
                 <w:sz w:val="24"/>
                 <w:szCs w:val="24"/>
               </w:rPr>
-            </w:pPr>
-          </w:p>
-          <w:p>
-            <w:pPr>
-              <w:spacing w:line="240" w:lineRule="auto"/>
-              <w:jc w:val="both"/>
+              <w:t xml:space="preserve">. </w:t>
+            </w:r>
+            <w:r>
               <w:rPr>
                 <w:rFonts w:ascii="Arial" w:hAnsi="Arial" w:cs="Arial"/>
                 <w:sz w:val="24"/>
                 <w:szCs w:val="24"/>
               </w:rPr>
-            </w:pPr>
-            <w:r>
-              <w:rPr>
-                <w:rFonts w:ascii="Arial" w:hAnsi="Arial" w:cs="Arial"/>
-                <w:sz w:val="24"/>
-                <w:szCs w:val="24"/>
-              </w:rPr>
               <w:t>Generar un historial de los productos nuevos que se agregaron al sistema</w:t>
             </w:r>
-          </w:p>
-          <w:p>
-            <w:pPr>
-              <w:spacing w:line="240" w:lineRule="auto"/>
-              <w:jc w:val="both"/>
-              <w:rPr>
-                <w:rFonts w:ascii="Arial" w:hAnsi="Arial" w:cs="Arial"/>
-                <w:sz w:val="24"/>
-                <w:szCs w:val="24"/>
-              </w:rPr>
-            </w:pPr>
-          </w:p>
-          <w:p>
-            <w:pPr>
-              <w:spacing w:line="240" w:lineRule="auto"/>
-              <w:jc w:val="both"/>
-              <w:rPr>
-                <w:rFonts w:ascii="Arial" w:hAnsi="Arial" w:cs="Arial"/>
-                <w:sz w:val="24"/>
-                <w:szCs w:val="24"/>
-              </w:rPr>
-            </w:pPr>
-          </w:p>
-          <w:p>
-            <w:pPr>
-              <w:spacing w:line="240" w:lineRule="auto"/>
-              <w:jc w:val="both"/>
-              <w:rPr>
-                <w:rFonts w:ascii="Arial" w:hAnsi="Arial" w:cs="Arial"/>
-                <w:sz w:val="24"/>
-                <w:szCs w:val="24"/>
-              </w:rPr>
-            </w:pPr>
           </w:p>
         </w:tc>
       </w:tr>
@@ -8064,6 +8335,42 @@
         </w:tc>
       </w:tr>
     </w:tbl>
+    <w:p>
+      <w:pPr>
+        <w:spacing w:before="480" w:after="120" w:line="360" w:lineRule="auto"/>
+        <w:jc w:val="both"/>
+        <w:rPr>
+          <w:rFonts w:ascii="Times New Roman" w:eastAsia="Times New Roman" w:hAnsi="Times New Roman" w:cs="Times New Roman"/>
+          <w:b/>
+          <w:sz w:val="24"/>
+          <w:szCs w:val="24"/>
+        </w:rPr>
+      </w:pPr>
+    </w:p>
+    <w:p>
+      <w:pPr>
+        <w:spacing w:before="480" w:after="120" w:line="360" w:lineRule="auto"/>
+        <w:jc w:val="both"/>
+        <w:rPr>
+          <w:rFonts w:ascii="Times New Roman" w:eastAsia="Times New Roman" w:hAnsi="Times New Roman" w:cs="Times New Roman"/>
+          <w:b/>
+          <w:sz w:val="24"/>
+          <w:szCs w:val="24"/>
+        </w:rPr>
+      </w:pPr>
+    </w:p>
+    <w:p>
+      <w:pPr>
+        <w:spacing w:before="480" w:after="120" w:line="360" w:lineRule="auto"/>
+        <w:jc w:val="both"/>
+        <w:rPr>
+          <w:rFonts w:ascii="Times New Roman" w:eastAsia="Times New Roman" w:hAnsi="Times New Roman" w:cs="Times New Roman"/>
+          <w:b/>
+          <w:sz w:val="24"/>
+          <w:szCs w:val="24"/>
+        </w:rPr>
+      </w:pPr>
+    </w:p>
     <w:p>
       <w:pPr>
         <w:spacing w:before="480" w:after="120" w:line="360" w:lineRule="auto"/>
@@ -8122,6 +8429,7 @@
                 <w:b/>
                 <w:szCs w:val="24"/>
               </w:rPr>
+              <w:lastRenderedPageBreak/>
               <w:t>Historia de Usuario</w:t>
             </w:r>
           </w:p>
@@ -8148,7 +8456,14 @@
                 <w:rFonts w:ascii="Arial" w:hAnsi="Arial" w:cs="Arial"/>
                 <w:b/>
               </w:rPr>
-              <w:t>Número: 4</w:t>
+              <w:t xml:space="preserve">Número: </w:t>
+            </w:r>
+            <w:r>
+              <w:rPr>
+                <w:rFonts w:ascii="Arial" w:hAnsi="Arial" w:cs="Arial"/>
+                <w:b/>
+              </w:rPr>
+              <w:t>4</w:t>
             </w:r>
           </w:p>
         </w:tc>
@@ -8187,6 +8502,7 @@
           </w:tcPr>
           <w:p>
             <w:pPr>
+              <w:spacing w:after="0" w:line="240" w:lineRule="auto"/>
               <w:rPr>
                 <w:rFonts w:ascii="Arial" w:hAnsi="Arial" w:cs="Arial"/>
                 <w:b/>
@@ -8202,17 +8518,28 @@
           </w:p>
           <w:p>
             <w:pPr>
-              <w:rPr>
-                <w:rFonts w:ascii="Arial" w:hAnsi="Arial" w:cs="Arial"/>
-                <w:color w:val="000000"/>
-              </w:rPr>
-            </w:pPr>
-            <w:r>
-              <w:rPr>
-                <w:rFonts w:ascii="Arial" w:hAnsi="Arial" w:cs="Arial"/>
-                <w:color w:val="000000"/>
-              </w:rPr>
-              <w:t>Proceso de venta</w:t>
+              <w:spacing w:after="0" w:line="240" w:lineRule="auto"/>
+              <w:rPr>
+                <w:rFonts w:ascii="Times New Roman" w:eastAsia="Times New Roman" w:hAnsi="Times New Roman" w:cs="Times New Roman"/>
+                <w:sz w:val="24"/>
+                <w:szCs w:val="24"/>
+              </w:rPr>
+            </w:pPr>
+          </w:p>
+          <w:p>
+            <w:pPr>
+              <w:spacing w:after="0" w:line="240" w:lineRule="auto"/>
+              <w:rPr>
+                <w:rFonts w:ascii="Arial" w:hAnsi="Arial" w:cs="Arial"/>
+                <w:b/>
+              </w:rPr>
+            </w:pPr>
+            <w:r>
+              <w:rPr>
+                <w:rFonts w:ascii="Arial" w:hAnsi="Arial" w:cs="Arial"/>
+                <w:b/>
+              </w:rPr>
+              <w:t>Administrar clientes</w:t>
             </w:r>
           </w:p>
         </w:tc>
@@ -8243,8 +8570,9 @@
             <w:r>
               <w:rPr>
                 <w:rFonts w:ascii="Arial" w:hAnsi="Arial" w:cs="Arial"/>
-              </w:rPr>
-              <w:t xml:space="preserve">Alta </w:t>
+                <w:b/>
+              </w:rPr>
+              <w:t>Media</w:t>
             </w:r>
           </w:p>
         </w:tc>
@@ -8271,7 +8599,7 @@
               <w:rPr>
                 <w:rFonts w:ascii="Arial" w:hAnsi="Arial" w:cs="Arial"/>
               </w:rPr>
-              <w:t>Alta</w:t>
+              <w:t>Media</w:t>
             </w:r>
           </w:p>
         </w:tc>
@@ -8298,7 +8626,7 @@
                 <w:rFonts w:ascii="Arial" w:hAnsi="Arial" w:cs="Arial"/>
                 <w:b/>
               </w:rPr>
-              <w:t xml:space="preserve">Puntos estimados: </w:t>
+              <w:t>Puntos estimados: 1</w:t>
             </w:r>
           </w:p>
         </w:tc>
@@ -8319,7 +8647,14 @@
                 <w:rFonts w:ascii="Arial" w:hAnsi="Arial" w:cs="Arial"/>
                 <w:b/>
               </w:rPr>
-              <w:t>Iteración asignada: 2</w:t>
+              <w:t xml:space="preserve">Iteración asignada: </w:t>
+            </w:r>
+            <w:r>
+              <w:rPr>
+                <w:rFonts w:ascii="Arial" w:hAnsi="Arial" w:cs="Arial"/>
+                <w:b/>
+              </w:rPr>
+              <w:t>2</w:t>
             </w:r>
           </w:p>
         </w:tc>
@@ -8346,7 +8681,7 @@
                 <w:rFonts w:ascii="Arial" w:hAnsi="Arial" w:cs="Arial"/>
                 <w:b/>
               </w:rPr>
-              <w:t>Programador responsable: Hernández Martínez Heber Zabdiel y Molina Reyes Adelaida</w:t>
+              <w:t>Programador responsable: Molina Reyes Adelaida</w:t>
             </w:r>
           </w:p>
         </w:tc>
@@ -8398,7 +8733,7 @@
                 <w:sz w:val="24"/>
                 <w:szCs w:val="24"/>
               </w:rPr>
-              <w:t xml:space="preserve"> un sistema para </w:t>
+              <w:t xml:space="preserve"> un sistema</w:t>
             </w:r>
             <w:r>
               <w:rPr>
@@ -8406,63 +8741,15 @@
                 <w:sz w:val="24"/>
                 <w:szCs w:val="24"/>
               </w:rPr>
-              <w:t xml:space="preserve">generar las ventas, necesito que el sistema me permita realizar ventas ingresando datos como: nombre del producto, cantidad, generando un ticket en donde aparece: nombre de la farmacia, fecha, hora, cajero, folio, código, nombre del producto, cantidad, precio, total, pago con*, cambio*, </w:t>
-            </w:r>
-            <w:proofErr w:type="spellStart"/>
+              <w:t xml:space="preserve"> que me </w:t>
+            </w:r>
             <w:r>
               <w:rPr>
                 <w:rFonts w:ascii="Arial" w:hAnsi="Arial" w:cs="Arial"/>
                 <w:sz w:val="24"/>
                 <w:szCs w:val="24"/>
               </w:rPr>
-              <w:t>sitioweb</w:t>
-            </w:r>
-            <w:proofErr w:type="spellEnd"/>
-            <w:r>
-              <w:rPr>
-                <w:rFonts w:ascii="Arial" w:hAnsi="Arial" w:cs="Arial"/>
-                <w:sz w:val="24"/>
-                <w:szCs w:val="24"/>
-              </w:rPr>
-              <w:t xml:space="preserve"> que vamos a realizar, cantidad disponible. </w:t>
-            </w:r>
-          </w:p>
-          <w:p>
-            <w:pPr>
-              <w:spacing w:line="240" w:lineRule="auto"/>
-              <w:jc w:val="both"/>
-              <w:rPr>
-                <w:rFonts w:ascii="Arial" w:hAnsi="Arial" w:cs="Arial"/>
-                <w:sz w:val="24"/>
-                <w:szCs w:val="24"/>
-              </w:rPr>
-            </w:pPr>
-            <w:r>
-              <w:rPr>
-                <w:rFonts w:ascii="Arial" w:hAnsi="Arial" w:cs="Arial"/>
-                <w:sz w:val="24"/>
-                <w:szCs w:val="24"/>
-              </w:rPr>
-              <w:t>Agradecimiento.</w:t>
-            </w:r>
-          </w:p>
-          <w:p>
-            <w:pPr>
-              <w:spacing w:line="240" w:lineRule="auto"/>
-              <w:jc w:val="both"/>
-              <w:rPr>
-                <w:rFonts w:ascii="Arial" w:hAnsi="Arial" w:cs="Arial"/>
-                <w:sz w:val="24"/>
-                <w:szCs w:val="24"/>
-              </w:rPr>
-            </w:pPr>
-            <w:r>
-              <w:rPr>
-                <w:rFonts w:ascii="Arial" w:hAnsi="Arial" w:cs="Arial"/>
-                <w:sz w:val="24"/>
-                <w:szCs w:val="24"/>
-              </w:rPr>
-              <w:t>Generar un historial de los productos nuevos que se agregaron al sistema.</w:t>
+              <w:t xml:space="preserve">permita administrar información de los clientes deudores en mi Franquicia de Farmacias Gi. Y así poder monitorear posteriormente los clientes que deben. </w:t>
             </w:r>
           </w:p>
         </w:tc>
@@ -8481,13 +8768,6 @@
                 <w:b/>
               </w:rPr>
             </w:pPr>
-            <w:r>
-              <w:rPr>
-                <w:rFonts w:ascii="Arial" w:hAnsi="Arial" w:cs="Arial"/>
-                <w:b/>
-              </w:rPr>
-              <w:t>Observaciones:</w:t>
-            </w:r>
           </w:p>
         </w:tc>
       </w:tr>
@@ -8516,49 +8796,1247 @@
         </w:rPr>
       </w:pPr>
     </w:p>
-    <w:p>
-      <w:pPr>
-        <w:spacing w:before="480" w:after="120" w:line="360" w:lineRule="auto"/>
-        <w:jc w:val="both"/>
-        <w:rPr>
-          <w:rFonts w:ascii="Times New Roman" w:eastAsia="Times New Roman" w:hAnsi="Times New Roman" w:cs="Times New Roman"/>
-          <w:b/>
-          <w:sz w:val="24"/>
-          <w:szCs w:val="24"/>
-        </w:rPr>
-      </w:pPr>
-    </w:p>
-    <w:p>
-      <w:pPr>
-        <w:spacing w:before="480" w:after="120" w:line="360" w:lineRule="auto"/>
-        <w:jc w:val="both"/>
-        <w:rPr>
-          <w:rFonts w:ascii="Times New Roman" w:eastAsia="Times New Roman" w:hAnsi="Times New Roman" w:cs="Times New Roman"/>
-          <w:b/>
-          <w:sz w:val="24"/>
-          <w:szCs w:val="24"/>
-        </w:rPr>
-      </w:pPr>
-    </w:p>
-    <w:p>
-      <w:pPr>
-        <w:spacing w:before="480" w:after="120" w:line="360" w:lineRule="auto"/>
-        <w:jc w:val="both"/>
-        <w:rPr>
-          <w:rFonts w:ascii="Times New Roman" w:eastAsia="Times New Roman" w:hAnsi="Times New Roman" w:cs="Times New Roman"/>
-          <w:b/>
-          <w:sz w:val="24"/>
-          <w:szCs w:val="24"/>
-        </w:rPr>
-      </w:pPr>
-    </w:p>
-    <w:p>
-      <w:pPr>
-        <w:spacing w:before="480" w:after="120" w:line="360" w:lineRule="auto"/>
-        <w:jc w:val="both"/>
-        <w:rPr>
-          <w:rFonts w:ascii="Times New Roman" w:eastAsia="Times New Roman" w:hAnsi="Times New Roman" w:cs="Times New Roman"/>
-          <w:b/>
+    <w:tbl>
+      <w:tblPr>
+        <w:tblW w:w="0" w:type="auto"/>
+        <w:tblBorders>
+          <w:top w:val="single" w:sz="4" w:space="0" w:color="auto"/>
+          <w:left w:val="single" w:sz="4" w:space="0" w:color="auto"/>
+          <w:bottom w:val="single" w:sz="4" w:space="0" w:color="auto"/>
+          <w:right w:val="single" w:sz="4" w:space="0" w:color="auto"/>
+          <w:insideH w:val="single" w:sz="4" w:space="0" w:color="auto"/>
+          <w:insideV w:val="single" w:sz="4" w:space="0" w:color="auto"/>
+        </w:tblBorders>
+        <w:tblLook w:val="01E0" w:firstRow="1" w:lastRow="1" w:firstColumn="1" w:lastColumn="1" w:noHBand="0" w:noVBand="0"/>
+      </w:tblPr>
+      <w:tblGrid>
+        <w:gridCol w:w="2089"/>
+        <w:gridCol w:w="2384"/>
+        <w:gridCol w:w="4355"/>
+      </w:tblGrid>
+      <w:tr>
+        <w:trPr>
+          <w:trHeight w:val="570"/>
+        </w:trPr>
+        <w:tc>
+          <w:tcPr>
+            <w:tcW w:w="8828" w:type="dxa"/>
+            <w:gridSpan w:val="3"/>
+            <w:shd w:val="clear" w:color="auto" w:fill="E6E6E6"/>
+            <w:vAlign w:val="center"/>
+          </w:tcPr>
+          <w:p>
+            <w:pPr>
+              <w:pStyle w:val="Encabezado"/>
+              <w:ind w:left="4986" w:hanging="4844"/>
+              <w:jc w:val="right"/>
+              <w:rPr>
+                <w:rFonts w:ascii="Arial" w:hAnsi="Arial" w:cs="Arial"/>
+                <w:b/>
+                <w:szCs w:val="24"/>
+              </w:rPr>
+            </w:pPr>
+            <w:r>
+              <w:rPr>
+                <w:rFonts w:ascii="Arial" w:hAnsi="Arial" w:cs="Arial"/>
+                <w:b/>
+                <w:szCs w:val="24"/>
+              </w:rPr>
+              <w:t>Historia de Usuario</w:t>
+            </w:r>
+          </w:p>
+        </w:tc>
+      </w:tr>
+      <w:tr>
+        <w:trPr>
+          <w:trHeight w:val="567"/>
+        </w:trPr>
+        <w:tc>
+          <w:tcPr>
+            <w:tcW w:w="2089" w:type="dxa"/>
+            <w:vAlign w:val="center"/>
+          </w:tcPr>
+          <w:p>
+            <w:pPr>
+              <w:rPr>
+                <w:rFonts w:ascii="Arial" w:hAnsi="Arial" w:cs="Arial"/>
+                <w:b/>
+              </w:rPr>
+            </w:pPr>
+            <w:r>
+              <w:rPr>
+                <w:rFonts w:ascii="Arial" w:hAnsi="Arial" w:cs="Arial"/>
+                <w:b/>
+              </w:rPr>
+              <w:t xml:space="preserve">Número: </w:t>
+            </w:r>
+            <w:r>
+              <w:rPr>
+                <w:rFonts w:ascii="Arial" w:hAnsi="Arial" w:cs="Arial"/>
+                <w:b/>
+              </w:rPr>
+              <w:t>5</w:t>
+            </w:r>
+          </w:p>
+        </w:tc>
+        <w:tc>
+          <w:tcPr>
+            <w:tcW w:w="6739" w:type="dxa"/>
+            <w:gridSpan w:val="2"/>
+            <w:vAlign w:val="center"/>
+          </w:tcPr>
+          <w:p>
+            <w:pPr>
+              <w:rPr>
+                <w:rFonts w:ascii="Arial" w:hAnsi="Arial" w:cs="Arial"/>
+                <w:b/>
+              </w:rPr>
+            </w:pPr>
+            <w:r>
+              <w:rPr>
+                <w:rFonts w:ascii="Arial" w:hAnsi="Arial" w:cs="Arial"/>
+                <w:b/>
+              </w:rPr>
+              <w:t>Usuario:</w:t>
+            </w:r>
+            <w:r>
+              <w:rPr>
+                <w:rFonts w:ascii="Arial" w:hAnsi="Arial" w:cs="Arial"/>
+                <w:b/>
+              </w:rPr>
+              <w:t xml:space="preserve"> Cajero</w:t>
+            </w:r>
+          </w:p>
+        </w:tc>
+      </w:tr>
+      <w:tr>
+        <w:trPr>
+          <w:trHeight w:val="567"/>
+        </w:trPr>
+        <w:tc>
+          <w:tcPr>
+            <w:tcW w:w="8828" w:type="dxa"/>
+            <w:gridSpan w:val="3"/>
+            <w:vAlign w:val="center"/>
+          </w:tcPr>
+          <w:p>
+            <w:pPr>
+              <w:rPr>
+                <w:rFonts w:ascii="Arial" w:hAnsi="Arial" w:cs="Arial"/>
+                <w:b/>
+              </w:rPr>
+            </w:pPr>
+            <w:r>
+              <w:rPr>
+                <w:rFonts w:ascii="Arial" w:hAnsi="Arial" w:cs="Arial"/>
+                <w:b/>
+              </w:rPr>
+              <w:t>Nombre historia</w:t>
+            </w:r>
+          </w:p>
+          <w:p>
+            <w:pPr>
+              <w:rPr>
+                <w:rFonts w:ascii="Arial" w:hAnsi="Arial" w:cs="Arial"/>
+                <w:color w:val="000000"/>
+              </w:rPr>
+            </w:pPr>
+            <w:r>
+              <w:rPr>
+                <w:rFonts w:ascii="Arial" w:hAnsi="Arial" w:cs="Arial"/>
+                <w:color w:val="000000"/>
+              </w:rPr>
+              <w:t>Proceso de venta</w:t>
+            </w:r>
+          </w:p>
+        </w:tc>
+      </w:tr>
+      <w:tr>
+        <w:trPr>
+          <w:trHeight w:val="567"/>
+        </w:trPr>
+        <w:tc>
+          <w:tcPr>
+            <w:tcW w:w="4473" w:type="dxa"/>
+            <w:gridSpan w:val="2"/>
+            <w:vAlign w:val="center"/>
+          </w:tcPr>
+          <w:p>
+            <w:pPr>
+              <w:rPr>
+                <w:rFonts w:ascii="Arial" w:hAnsi="Arial" w:cs="Arial"/>
+              </w:rPr>
+            </w:pPr>
+            <w:r>
+              <w:rPr>
+                <w:rFonts w:ascii="Arial" w:hAnsi="Arial" w:cs="Arial"/>
+                <w:b/>
+              </w:rPr>
+              <w:t xml:space="preserve">Prioridad en negocio:  </w:t>
+            </w:r>
+            <w:r>
+              <w:rPr>
+                <w:rFonts w:ascii="Arial" w:hAnsi="Arial" w:cs="Arial"/>
+              </w:rPr>
+              <w:t xml:space="preserve">Alta </w:t>
+            </w:r>
+          </w:p>
+        </w:tc>
+        <w:tc>
+          <w:tcPr>
+            <w:tcW w:w="4355" w:type="dxa"/>
+            <w:vAlign w:val="center"/>
+          </w:tcPr>
+          <w:p>
+            <w:pPr>
+              <w:rPr>
+                <w:rFonts w:ascii="Arial" w:hAnsi="Arial" w:cs="Arial"/>
+                <w:b/>
+              </w:rPr>
+            </w:pPr>
+            <w:r>
+              <w:rPr>
+                <w:rFonts w:ascii="Arial" w:hAnsi="Arial" w:cs="Arial"/>
+                <w:b/>
+              </w:rPr>
+              <w:t xml:space="preserve">Riesgo en desarrollo: </w:t>
+            </w:r>
+            <w:r>
+              <w:rPr>
+                <w:rFonts w:ascii="Arial" w:hAnsi="Arial" w:cs="Arial"/>
+              </w:rPr>
+              <w:t>Alta</w:t>
+            </w:r>
+          </w:p>
+        </w:tc>
+      </w:tr>
+      <w:tr>
+        <w:trPr>
+          <w:trHeight w:val="567"/>
+        </w:trPr>
+        <w:tc>
+          <w:tcPr>
+            <w:tcW w:w="0" w:type="auto"/>
+            <w:gridSpan w:val="2"/>
+            <w:vAlign w:val="center"/>
+          </w:tcPr>
+          <w:p>
+            <w:pPr>
+              <w:rPr>
+                <w:rFonts w:ascii="Arial" w:hAnsi="Arial" w:cs="Arial"/>
+                <w:b/>
+              </w:rPr>
+            </w:pPr>
+            <w:r>
+              <w:rPr>
+                <w:rFonts w:ascii="Arial" w:hAnsi="Arial" w:cs="Arial"/>
+                <w:b/>
+              </w:rPr>
+              <w:t xml:space="preserve">Puntos estimados: </w:t>
+            </w:r>
+            <w:r>
+              <w:rPr>
+                <w:rFonts w:ascii="Arial" w:hAnsi="Arial" w:cs="Arial"/>
+                <w:b/>
+              </w:rPr>
+              <w:t>2</w:t>
+            </w:r>
+          </w:p>
+        </w:tc>
+        <w:tc>
+          <w:tcPr>
+            <w:tcW w:w="4355" w:type="dxa"/>
+            <w:vAlign w:val="center"/>
+          </w:tcPr>
+          <w:p>
+            <w:pPr>
+              <w:rPr>
+                <w:rFonts w:ascii="Arial" w:hAnsi="Arial" w:cs="Arial"/>
+                <w:b/>
+              </w:rPr>
+            </w:pPr>
+            <w:r>
+              <w:rPr>
+                <w:rFonts w:ascii="Arial" w:hAnsi="Arial" w:cs="Arial"/>
+                <w:b/>
+              </w:rPr>
+              <w:t xml:space="preserve">Iteración asignada: </w:t>
+            </w:r>
+            <w:r>
+              <w:rPr>
+                <w:rFonts w:ascii="Arial" w:hAnsi="Arial" w:cs="Arial"/>
+                <w:b/>
+              </w:rPr>
+              <w:t>3</w:t>
+            </w:r>
+          </w:p>
+        </w:tc>
+      </w:tr>
+      <w:tr>
+        <w:trPr>
+          <w:trHeight w:val="567"/>
+        </w:trPr>
+        <w:tc>
+          <w:tcPr>
+            <w:tcW w:w="0" w:type="auto"/>
+            <w:gridSpan w:val="3"/>
+            <w:vAlign w:val="center"/>
+          </w:tcPr>
+          <w:p>
+            <w:pPr>
+              <w:rPr>
+                <w:rFonts w:ascii="Arial" w:hAnsi="Arial" w:cs="Arial"/>
+                <w:b/>
+              </w:rPr>
+            </w:pPr>
+            <w:r>
+              <w:rPr>
+                <w:rFonts w:ascii="Arial" w:hAnsi="Arial" w:cs="Arial"/>
+                <w:b/>
+              </w:rPr>
+              <w:t xml:space="preserve">Programador responsable: Hernández Martínez Heber Zabdiel </w:t>
+            </w:r>
+          </w:p>
+        </w:tc>
+      </w:tr>
+      <w:tr>
+        <w:tc>
+          <w:tcPr>
+            <w:tcW w:w="8828" w:type="dxa"/>
+            <w:gridSpan w:val="3"/>
+            <w:vAlign w:val="center"/>
+          </w:tcPr>
+          <w:p>
+            <w:pPr>
+              <w:spacing w:line="240" w:lineRule="auto"/>
+              <w:rPr>
+                <w:rFonts w:ascii="Arial" w:hAnsi="Arial" w:cs="Arial"/>
+                <w:b/>
+              </w:rPr>
+            </w:pPr>
+            <w:r>
+              <w:rPr>
+                <w:rFonts w:ascii="Arial" w:hAnsi="Arial" w:cs="Arial"/>
+                <w:b/>
+              </w:rPr>
+              <w:t>Descripción:</w:t>
+            </w:r>
+          </w:p>
+          <w:p>
+            <w:pPr>
+              <w:spacing w:line="240" w:lineRule="auto"/>
+              <w:jc w:val="both"/>
+              <w:rPr>
+                <w:rFonts w:ascii="Arial" w:hAnsi="Arial" w:cs="Arial"/>
+                <w:sz w:val="24"/>
+                <w:szCs w:val="24"/>
+              </w:rPr>
+            </w:pPr>
+            <w:r>
+              <w:rPr>
+                <w:rFonts w:ascii="Arial" w:hAnsi="Arial" w:cs="Arial"/>
+                <w:sz w:val="24"/>
+                <w:szCs w:val="24"/>
+              </w:rPr>
+              <w:t>Yo necesito</w:t>
+            </w:r>
+            <w:r>
+              <w:rPr>
+                <w:rFonts w:ascii="Arial" w:hAnsi="Arial" w:cs="Arial"/>
+                <w:sz w:val="24"/>
+                <w:szCs w:val="24"/>
+              </w:rPr>
+              <w:t xml:space="preserve"> un sistema para </w:t>
+            </w:r>
+            <w:r>
+              <w:rPr>
+                <w:rFonts w:ascii="Arial" w:hAnsi="Arial" w:cs="Arial"/>
+                <w:sz w:val="24"/>
+                <w:szCs w:val="24"/>
+              </w:rPr>
+              <w:t xml:space="preserve">generar las ventas, necesito que el sistema me permita realizar ventas ingresando datos como: nombre del producto, cantidad, generando un ticket en donde aparece: nombre de la farmacia, fecha, hora, </w:t>
+            </w:r>
+            <w:r>
+              <w:rPr>
+                <w:rFonts w:ascii="Arial" w:hAnsi="Arial" w:cs="Arial"/>
+                <w:sz w:val="24"/>
+                <w:szCs w:val="24"/>
+              </w:rPr>
+              <w:lastRenderedPageBreak/>
+              <w:t>cajero, folio, código, nombre del producto, cantidad, precio, total, pago con*, cambio*, sitio</w:t>
+            </w:r>
+            <w:r>
+              <w:rPr>
+                <w:rFonts w:ascii="Arial" w:hAnsi="Arial" w:cs="Arial"/>
+                <w:sz w:val="24"/>
+                <w:szCs w:val="24"/>
+              </w:rPr>
+              <w:t xml:space="preserve"> </w:t>
+            </w:r>
+            <w:r>
+              <w:rPr>
+                <w:rFonts w:ascii="Arial" w:hAnsi="Arial" w:cs="Arial"/>
+                <w:sz w:val="24"/>
+                <w:szCs w:val="24"/>
+              </w:rPr>
+              <w:t>we</w:t>
+            </w:r>
+            <w:r>
+              <w:rPr>
+                <w:rFonts w:ascii="Arial" w:hAnsi="Arial" w:cs="Arial"/>
+                <w:sz w:val="24"/>
+                <w:szCs w:val="24"/>
+              </w:rPr>
+              <w:t>b</w:t>
+            </w:r>
+            <w:r>
+              <w:rPr>
+                <w:rFonts w:ascii="Arial" w:hAnsi="Arial" w:cs="Arial"/>
+                <w:sz w:val="24"/>
+                <w:szCs w:val="24"/>
+              </w:rPr>
+              <w:t xml:space="preserve">, </w:t>
+            </w:r>
+            <w:r>
+              <w:rPr>
+                <w:rFonts w:ascii="Arial" w:hAnsi="Arial" w:cs="Arial"/>
+                <w:sz w:val="24"/>
+                <w:szCs w:val="24"/>
+              </w:rPr>
+              <w:t>existencias, a</w:t>
+            </w:r>
+            <w:r>
+              <w:rPr>
+                <w:rFonts w:ascii="Arial" w:hAnsi="Arial" w:cs="Arial"/>
+                <w:sz w:val="24"/>
+                <w:szCs w:val="24"/>
+              </w:rPr>
+              <w:t>gradecimiento.</w:t>
+            </w:r>
+          </w:p>
+          <w:p>
+            <w:pPr>
+              <w:spacing w:line="240" w:lineRule="auto"/>
+              <w:jc w:val="both"/>
+              <w:rPr>
+                <w:rFonts w:ascii="Arial" w:hAnsi="Arial" w:cs="Arial"/>
+                <w:sz w:val="24"/>
+                <w:szCs w:val="24"/>
+              </w:rPr>
+            </w:pPr>
+          </w:p>
+        </w:tc>
+      </w:tr>
+      <w:tr>
+        <w:tc>
+          <w:tcPr>
+            <w:tcW w:w="8828" w:type="dxa"/>
+            <w:gridSpan w:val="3"/>
+            <w:vAlign w:val="center"/>
+          </w:tcPr>
+          <w:p>
+            <w:pPr>
+              <w:rPr>
+                <w:rFonts w:ascii="Arial" w:hAnsi="Arial" w:cs="Arial"/>
+                <w:b/>
+              </w:rPr>
+            </w:pPr>
+            <w:r>
+              <w:rPr>
+                <w:rFonts w:ascii="Arial" w:hAnsi="Arial" w:cs="Arial"/>
+                <w:b/>
+              </w:rPr>
+              <w:lastRenderedPageBreak/>
+              <w:t>Observaciones:</w:t>
+            </w:r>
+          </w:p>
+        </w:tc>
+      </w:tr>
+    </w:tbl>
+    <w:p/>
+    <w:p/>
+    <w:tbl>
+      <w:tblPr>
+        <w:tblW w:w="0" w:type="auto"/>
+        <w:tblBorders>
+          <w:top w:val="single" w:sz="4" w:space="0" w:color="auto"/>
+          <w:left w:val="single" w:sz="4" w:space="0" w:color="auto"/>
+          <w:bottom w:val="single" w:sz="4" w:space="0" w:color="auto"/>
+          <w:right w:val="single" w:sz="4" w:space="0" w:color="auto"/>
+          <w:insideH w:val="single" w:sz="4" w:space="0" w:color="auto"/>
+          <w:insideV w:val="single" w:sz="4" w:space="0" w:color="auto"/>
+        </w:tblBorders>
+        <w:tblLook w:val="01E0" w:firstRow="1" w:lastRow="1" w:firstColumn="1" w:lastColumn="1" w:noHBand="0" w:noVBand="0"/>
+      </w:tblPr>
+      <w:tblGrid>
+        <w:gridCol w:w="2089"/>
+        <w:gridCol w:w="2384"/>
+        <w:gridCol w:w="4355"/>
+      </w:tblGrid>
+      <w:tr>
+        <w:tc>
+          <w:tcPr>
+            <w:tcW w:w="8828" w:type="dxa"/>
+            <w:gridSpan w:val="3"/>
+            <w:tcBorders>
+              <w:top w:val="single" w:sz="4" w:space="0" w:color="auto"/>
+              <w:left w:val="single" w:sz="4" w:space="0" w:color="auto"/>
+              <w:bottom w:val="single" w:sz="4" w:space="0" w:color="auto"/>
+              <w:right w:val="single" w:sz="4" w:space="0" w:color="auto"/>
+            </w:tcBorders>
+            <w:shd w:val="clear" w:color="auto" w:fill="E6E6E6"/>
+            <w:vAlign w:val="center"/>
+          </w:tcPr>
+          <w:p>
+            <w:pPr>
+              <w:rPr>
+                <w:rFonts w:ascii="Arial" w:hAnsi="Arial" w:cs="Arial"/>
+                <w:b/>
+              </w:rPr>
+            </w:pPr>
+            <w:r>
+              <w:rPr>
+                <w:rFonts w:ascii="Arial" w:hAnsi="Arial" w:cs="Arial"/>
+                <w:b/>
+              </w:rPr>
+              <w:t>Historia de Usuario</w:t>
+            </w:r>
+          </w:p>
+        </w:tc>
+      </w:tr>
+      <w:tr>
+        <w:trPr>
+          <w:trHeight w:val="567"/>
+        </w:trPr>
+        <w:tc>
+          <w:tcPr>
+            <w:tcW w:w="2089" w:type="dxa"/>
+            <w:vAlign w:val="center"/>
+          </w:tcPr>
+          <w:p>
+            <w:pPr>
+              <w:rPr>
+                <w:rFonts w:ascii="Arial" w:hAnsi="Arial" w:cs="Arial"/>
+                <w:b/>
+              </w:rPr>
+            </w:pPr>
+            <w:r>
+              <w:rPr>
+                <w:rFonts w:ascii="Arial" w:hAnsi="Arial" w:cs="Arial"/>
+                <w:b/>
+              </w:rPr>
+              <w:t xml:space="preserve">Número: </w:t>
+            </w:r>
+            <w:r>
+              <w:rPr>
+                <w:rFonts w:ascii="Arial" w:hAnsi="Arial" w:cs="Arial"/>
+                <w:b/>
+              </w:rPr>
+              <w:t>6</w:t>
+            </w:r>
+          </w:p>
+        </w:tc>
+        <w:tc>
+          <w:tcPr>
+            <w:tcW w:w="6739" w:type="dxa"/>
+            <w:gridSpan w:val="2"/>
+            <w:vAlign w:val="center"/>
+          </w:tcPr>
+          <w:p>
+            <w:pPr>
+              <w:rPr>
+                <w:rFonts w:ascii="Arial" w:hAnsi="Arial" w:cs="Arial"/>
+                <w:b/>
+              </w:rPr>
+            </w:pPr>
+            <w:r>
+              <w:rPr>
+                <w:rFonts w:ascii="Arial" w:hAnsi="Arial" w:cs="Arial"/>
+                <w:b/>
+              </w:rPr>
+              <w:t>Usuario: Administrador del sistema</w:t>
+            </w:r>
+          </w:p>
+        </w:tc>
+      </w:tr>
+      <w:tr>
+        <w:trPr>
+          <w:trHeight w:val="567"/>
+        </w:trPr>
+        <w:tc>
+          <w:tcPr>
+            <w:tcW w:w="8828" w:type="dxa"/>
+            <w:gridSpan w:val="3"/>
+            <w:vAlign w:val="center"/>
+          </w:tcPr>
+          <w:p>
+            <w:pPr>
+              <w:spacing w:after="0" w:line="240" w:lineRule="auto"/>
+              <w:rPr>
+                <w:rFonts w:ascii="Arial" w:hAnsi="Arial" w:cs="Arial"/>
+                <w:b/>
+              </w:rPr>
+            </w:pPr>
+            <w:r>
+              <w:rPr>
+                <w:rFonts w:ascii="Arial" w:hAnsi="Arial" w:cs="Arial"/>
+                <w:b/>
+              </w:rPr>
+              <w:t>Nombre historia</w:t>
+            </w:r>
+          </w:p>
+          <w:p>
+            <w:pPr>
+              <w:spacing w:after="0" w:line="240" w:lineRule="auto"/>
+              <w:rPr>
+                <w:rFonts w:ascii="Arial" w:hAnsi="Arial" w:cs="Arial"/>
+                <w:b/>
+              </w:rPr>
+            </w:pPr>
+            <w:r>
+              <w:rPr>
+                <w:rFonts w:ascii="Times New Roman" w:eastAsia="Times New Roman" w:hAnsi="Times New Roman" w:cs="Times New Roman"/>
+                <w:sz w:val="24"/>
+                <w:szCs w:val="24"/>
+              </w:rPr>
+              <w:t>Monitoreo de los productos</w:t>
+            </w:r>
+          </w:p>
+        </w:tc>
+      </w:tr>
+      <w:tr>
+        <w:trPr>
+          <w:trHeight w:val="567"/>
+        </w:trPr>
+        <w:tc>
+          <w:tcPr>
+            <w:tcW w:w="4473" w:type="dxa"/>
+            <w:gridSpan w:val="2"/>
+            <w:vAlign w:val="center"/>
+          </w:tcPr>
+          <w:p>
+            <w:pPr>
+              <w:rPr>
+                <w:rFonts w:ascii="Arial" w:hAnsi="Arial" w:cs="Arial"/>
+              </w:rPr>
+            </w:pPr>
+            <w:r>
+              <w:rPr>
+                <w:rFonts w:ascii="Arial" w:hAnsi="Arial" w:cs="Arial"/>
+                <w:b/>
+              </w:rPr>
+              <w:t xml:space="preserve">Prioridad en negocio:  </w:t>
+            </w:r>
+            <w:r>
+              <w:rPr>
+                <w:rFonts w:ascii="Arial" w:hAnsi="Arial" w:cs="Arial"/>
+              </w:rPr>
+              <w:t xml:space="preserve">Alta </w:t>
+            </w:r>
+          </w:p>
+        </w:tc>
+        <w:tc>
+          <w:tcPr>
+            <w:tcW w:w="4355" w:type="dxa"/>
+            <w:vAlign w:val="center"/>
+          </w:tcPr>
+          <w:p>
+            <w:pPr>
+              <w:rPr>
+                <w:rFonts w:ascii="Arial" w:hAnsi="Arial" w:cs="Arial"/>
+                <w:b/>
+              </w:rPr>
+            </w:pPr>
+            <w:r>
+              <w:rPr>
+                <w:rFonts w:ascii="Arial" w:hAnsi="Arial" w:cs="Arial"/>
+                <w:b/>
+              </w:rPr>
+              <w:t xml:space="preserve">Riesgo en desarrollo: </w:t>
+            </w:r>
+            <w:r>
+              <w:rPr>
+                <w:rFonts w:ascii="Arial" w:hAnsi="Arial" w:cs="Arial"/>
+              </w:rPr>
+              <w:t>Alta</w:t>
+            </w:r>
+          </w:p>
+        </w:tc>
+      </w:tr>
+      <w:tr>
+        <w:trPr>
+          <w:trHeight w:val="567"/>
+        </w:trPr>
+        <w:tc>
+          <w:tcPr>
+            <w:tcW w:w="0" w:type="auto"/>
+            <w:gridSpan w:val="2"/>
+            <w:vAlign w:val="center"/>
+          </w:tcPr>
+          <w:p>
+            <w:pPr>
+              <w:rPr>
+                <w:rFonts w:ascii="Arial" w:hAnsi="Arial" w:cs="Arial"/>
+                <w:b/>
+              </w:rPr>
+            </w:pPr>
+            <w:r>
+              <w:rPr>
+                <w:rFonts w:ascii="Arial" w:hAnsi="Arial" w:cs="Arial"/>
+                <w:b/>
+              </w:rPr>
+              <w:t xml:space="preserve">Puntos estimados: </w:t>
+            </w:r>
+            <w:r>
+              <w:rPr>
+                <w:rFonts w:ascii="Arial" w:hAnsi="Arial" w:cs="Arial"/>
+                <w:b/>
+              </w:rPr>
+              <w:t>1</w:t>
+            </w:r>
+          </w:p>
+        </w:tc>
+        <w:tc>
+          <w:tcPr>
+            <w:tcW w:w="4355" w:type="dxa"/>
+            <w:vAlign w:val="center"/>
+          </w:tcPr>
+          <w:p>
+            <w:pPr>
+              <w:rPr>
+                <w:rFonts w:ascii="Arial" w:hAnsi="Arial" w:cs="Arial"/>
+                <w:b/>
+              </w:rPr>
+            </w:pPr>
+            <w:r>
+              <w:rPr>
+                <w:rFonts w:ascii="Arial" w:hAnsi="Arial" w:cs="Arial"/>
+                <w:b/>
+              </w:rPr>
+              <w:t xml:space="preserve">Iteración asignada: </w:t>
+            </w:r>
+            <w:r>
+              <w:rPr>
+                <w:rFonts w:ascii="Arial" w:hAnsi="Arial" w:cs="Arial"/>
+                <w:b/>
+              </w:rPr>
+              <w:t>3</w:t>
+            </w:r>
+          </w:p>
+        </w:tc>
+      </w:tr>
+      <w:tr>
+        <w:trPr>
+          <w:trHeight w:val="567"/>
+        </w:trPr>
+        <w:tc>
+          <w:tcPr>
+            <w:tcW w:w="0" w:type="auto"/>
+            <w:gridSpan w:val="3"/>
+            <w:vAlign w:val="center"/>
+          </w:tcPr>
+          <w:p>
+            <w:pPr>
+              <w:rPr>
+                <w:rFonts w:ascii="Arial" w:hAnsi="Arial" w:cs="Arial"/>
+                <w:b/>
+              </w:rPr>
+            </w:pPr>
+            <w:r>
+              <w:rPr>
+                <w:rFonts w:ascii="Arial" w:hAnsi="Arial" w:cs="Arial"/>
+                <w:b/>
+              </w:rPr>
+              <w:t xml:space="preserve">Programador responsable: </w:t>
+            </w:r>
+            <w:r>
+              <w:rPr>
+                <w:rFonts w:ascii="Arial" w:hAnsi="Arial" w:cs="Arial"/>
+                <w:b/>
+              </w:rPr>
+              <w:t>Molina Reyes Adelaida</w:t>
+            </w:r>
+          </w:p>
+        </w:tc>
+      </w:tr>
+      <w:tr>
+        <w:tc>
+          <w:tcPr>
+            <w:tcW w:w="8828" w:type="dxa"/>
+            <w:gridSpan w:val="3"/>
+            <w:vAlign w:val="center"/>
+          </w:tcPr>
+          <w:p>
+            <w:pPr>
+              <w:spacing w:line="240" w:lineRule="auto"/>
+              <w:rPr>
+                <w:rFonts w:ascii="Arial" w:hAnsi="Arial" w:cs="Arial"/>
+                <w:b/>
+              </w:rPr>
+            </w:pPr>
+            <w:r>
+              <w:rPr>
+                <w:rFonts w:ascii="Arial" w:hAnsi="Arial" w:cs="Arial"/>
+                <w:b/>
+              </w:rPr>
+              <w:t>Descripción:</w:t>
+            </w:r>
+          </w:p>
+          <w:p>
+            <w:pPr>
+              <w:spacing w:line="240" w:lineRule="auto"/>
+              <w:jc w:val="both"/>
+              <w:rPr>
+                <w:rFonts w:ascii="Arial" w:hAnsi="Arial" w:cs="Arial"/>
+                <w:sz w:val="24"/>
+                <w:szCs w:val="24"/>
+              </w:rPr>
+            </w:pPr>
+            <w:r>
+              <w:rPr>
+                <w:rFonts w:ascii="Arial" w:hAnsi="Arial" w:cs="Arial"/>
+                <w:sz w:val="24"/>
+                <w:szCs w:val="24"/>
+              </w:rPr>
+              <w:t>Yo necesito</w:t>
+            </w:r>
+            <w:r>
+              <w:rPr>
+                <w:rFonts w:ascii="Arial" w:hAnsi="Arial" w:cs="Arial"/>
+                <w:sz w:val="24"/>
+                <w:szCs w:val="24"/>
+              </w:rPr>
+              <w:t xml:space="preserve"> un sistema</w:t>
+            </w:r>
+            <w:r>
+              <w:rPr>
+                <w:rFonts w:ascii="Arial" w:hAnsi="Arial" w:cs="Arial"/>
+                <w:sz w:val="24"/>
+                <w:szCs w:val="24"/>
+              </w:rPr>
+              <w:t xml:space="preserve"> que me notifique los productos que están próximos a agotarse y próximos a caducar </w:t>
+            </w:r>
+          </w:p>
+        </w:tc>
+      </w:tr>
+      <w:tr>
+        <w:tc>
+          <w:tcPr>
+            <w:tcW w:w="8828" w:type="dxa"/>
+            <w:gridSpan w:val="3"/>
+            <w:vAlign w:val="center"/>
+          </w:tcPr>
+          <w:p>
+            <w:pPr>
+              <w:rPr>
+                <w:rFonts w:ascii="Arial" w:hAnsi="Arial" w:cs="Arial"/>
+                <w:b/>
+              </w:rPr>
+            </w:pPr>
+          </w:p>
+        </w:tc>
+      </w:tr>
+    </w:tbl>
+    <w:p/>
+    <w:p/>
+    <w:tbl>
+      <w:tblPr>
+        <w:tblW w:w="0" w:type="auto"/>
+        <w:tblBorders>
+          <w:top w:val="single" w:sz="4" w:space="0" w:color="auto"/>
+          <w:left w:val="single" w:sz="4" w:space="0" w:color="auto"/>
+          <w:bottom w:val="single" w:sz="4" w:space="0" w:color="auto"/>
+          <w:right w:val="single" w:sz="4" w:space="0" w:color="auto"/>
+          <w:insideH w:val="single" w:sz="4" w:space="0" w:color="auto"/>
+          <w:insideV w:val="single" w:sz="4" w:space="0" w:color="auto"/>
+        </w:tblBorders>
+        <w:tblLook w:val="01E0" w:firstRow="1" w:lastRow="1" w:firstColumn="1" w:lastColumn="1" w:noHBand="0" w:noVBand="0"/>
+      </w:tblPr>
+      <w:tblGrid>
+        <w:gridCol w:w="2089"/>
+        <w:gridCol w:w="2384"/>
+        <w:gridCol w:w="4355"/>
+      </w:tblGrid>
+      <w:tr>
+        <w:trPr>
+          <w:trHeight w:val="570"/>
+        </w:trPr>
+        <w:tc>
+          <w:tcPr>
+            <w:tcW w:w="8828" w:type="dxa"/>
+            <w:gridSpan w:val="3"/>
+            <w:shd w:val="clear" w:color="auto" w:fill="E6E6E6"/>
+            <w:vAlign w:val="center"/>
+          </w:tcPr>
+          <w:p>
+            <w:pPr>
+              <w:pStyle w:val="Encabezado"/>
+              <w:ind w:left="4986" w:hanging="4844"/>
+              <w:jc w:val="right"/>
+              <w:rPr>
+                <w:rFonts w:ascii="Arial" w:hAnsi="Arial" w:cs="Arial"/>
+                <w:b/>
+                <w:szCs w:val="24"/>
+                <w:lang w:val="es-MX"/>
+              </w:rPr>
+            </w:pPr>
+          </w:p>
+          <w:p>
+            <w:pPr>
+              <w:pStyle w:val="Encabezado"/>
+              <w:ind w:left="4986" w:hanging="4844"/>
+              <w:jc w:val="right"/>
+              <w:rPr>
+                <w:rFonts w:ascii="Arial" w:hAnsi="Arial" w:cs="Arial"/>
+                <w:b/>
+                <w:szCs w:val="24"/>
+              </w:rPr>
+            </w:pPr>
+            <w:r>
+              <w:rPr>
+                <w:rFonts w:ascii="Arial" w:hAnsi="Arial" w:cs="Arial"/>
+                <w:b/>
+                <w:szCs w:val="24"/>
+              </w:rPr>
+              <w:t>Historia de Usuario</w:t>
+            </w:r>
+          </w:p>
+        </w:tc>
+      </w:tr>
+      <w:tr>
+        <w:trPr>
+          <w:trHeight w:val="567"/>
+        </w:trPr>
+        <w:tc>
+          <w:tcPr>
+            <w:tcW w:w="2089" w:type="dxa"/>
+            <w:vAlign w:val="center"/>
+          </w:tcPr>
+          <w:p>
+            <w:pPr>
+              <w:rPr>
+                <w:rFonts w:ascii="Arial" w:hAnsi="Arial" w:cs="Arial"/>
+                <w:b/>
+              </w:rPr>
+            </w:pPr>
+            <w:r>
+              <w:rPr>
+                <w:rFonts w:ascii="Arial" w:hAnsi="Arial" w:cs="Arial"/>
+                <w:b/>
+              </w:rPr>
+              <w:t xml:space="preserve">Número: </w:t>
+            </w:r>
+            <w:r>
+              <w:rPr>
+                <w:rFonts w:ascii="Arial" w:hAnsi="Arial" w:cs="Arial"/>
+                <w:b/>
+              </w:rPr>
+              <w:t>7</w:t>
+            </w:r>
+          </w:p>
+        </w:tc>
+        <w:tc>
+          <w:tcPr>
+            <w:tcW w:w="6739" w:type="dxa"/>
+            <w:gridSpan w:val="2"/>
+            <w:vAlign w:val="center"/>
+          </w:tcPr>
+          <w:p>
+            <w:pPr>
+              <w:rPr>
+                <w:rFonts w:ascii="Arial" w:hAnsi="Arial" w:cs="Arial"/>
+                <w:b/>
+              </w:rPr>
+            </w:pPr>
+            <w:r>
+              <w:rPr>
+                <w:rFonts w:ascii="Arial" w:hAnsi="Arial" w:cs="Arial"/>
+                <w:b/>
+              </w:rPr>
+              <w:t>Usuario: Cajero</w:t>
+            </w:r>
+          </w:p>
+        </w:tc>
+      </w:tr>
+      <w:tr>
+        <w:trPr>
+          <w:trHeight w:val="567"/>
+        </w:trPr>
+        <w:tc>
+          <w:tcPr>
+            <w:tcW w:w="8828" w:type="dxa"/>
+            <w:gridSpan w:val="3"/>
+            <w:vAlign w:val="center"/>
+          </w:tcPr>
+          <w:p>
+            <w:pPr>
+              <w:rPr>
+                <w:rFonts w:ascii="Arial" w:hAnsi="Arial" w:cs="Arial"/>
+                <w:b/>
+              </w:rPr>
+            </w:pPr>
+            <w:r>
+              <w:rPr>
+                <w:rFonts w:ascii="Arial" w:hAnsi="Arial" w:cs="Arial"/>
+                <w:b/>
+              </w:rPr>
+              <w:t>Nombre historia</w:t>
+            </w:r>
+          </w:p>
+          <w:p>
+            <w:pPr>
+              <w:rPr>
+                <w:rFonts w:ascii="Arial" w:hAnsi="Arial" w:cs="Arial"/>
+                <w:color w:val="000000"/>
+              </w:rPr>
+            </w:pPr>
+            <w:r>
+              <w:rPr>
+                <w:rFonts w:ascii="Arial" w:hAnsi="Arial" w:cs="Arial"/>
+                <w:color w:val="000000"/>
+              </w:rPr>
+              <w:t>Reporte de ventas</w:t>
+            </w:r>
+          </w:p>
+        </w:tc>
+      </w:tr>
+      <w:tr>
+        <w:trPr>
+          <w:trHeight w:val="567"/>
+        </w:trPr>
+        <w:tc>
+          <w:tcPr>
+            <w:tcW w:w="4473" w:type="dxa"/>
+            <w:gridSpan w:val="2"/>
+            <w:vAlign w:val="center"/>
+          </w:tcPr>
+          <w:p>
+            <w:pPr>
+              <w:rPr>
+                <w:rFonts w:ascii="Arial" w:hAnsi="Arial" w:cs="Arial"/>
+              </w:rPr>
+            </w:pPr>
+            <w:r>
+              <w:rPr>
+                <w:rFonts w:ascii="Arial" w:hAnsi="Arial" w:cs="Arial"/>
+                <w:b/>
+              </w:rPr>
+              <w:t xml:space="preserve">Prioridad en negocio:  </w:t>
+            </w:r>
+            <w:r>
+              <w:rPr>
+                <w:rFonts w:ascii="Arial" w:hAnsi="Arial" w:cs="Arial"/>
+              </w:rPr>
+              <w:t xml:space="preserve">Alta </w:t>
+            </w:r>
+          </w:p>
+        </w:tc>
+        <w:tc>
+          <w:tcPr>
+            <w:tcW w:w="4355" w:type="dxa"/>
+            <w:vAlign w:val="center"/>
+          </w:tcPr>
+          <w:p>
+            <w:pPr>
+              <w:rPr>
+                <w:rFonts w:ascii="Arial" w:hAnsi="Arial" w:cs="Arial"/>
+                <w:b/>
+              </w:rPr>
+            </w:pPr>
+            <w:r>
+              <w:rPr>
+                <w:rFonts w:ascii="Arial" w:hAnsi="Arial" w:cs="Arial"/>
+                <w:b/>
+              </w:rPr>
+              <w:t xml:space="preserve">Riesgo en desarrollo: </w:t>
+            </w:r>
+            <w:r>
+              <w:rPr>
+                <w:rFonts w:ascii="Arial" w:hAnsi="Arial" w:cs="Arial"/>
+              </w:rPr>
+              <w:t>Alta</w:t>
+            </w:r>
+          </w:p>
+        </w:tc>
+      </w:tr>
+      <w:tr>
+        <w:trPr>
+          <w:trHeight w:val="567"/>
+        </w:trPr>
+        <w:tc>
+          <w:tcPr>
+            <w:tcW w:w="0" w:type="auto"/>
+            <w:gridSpan w:val="2"/>
+            <w:vAlign w:val="center"/>
+          </w:tcPr>
+          <w:p>
+            <w:pPr>
+              <w:rPr>
+                <w:rFonts w:ascii="Arial" w:hAnsi="Arial" w:cs="Arial"/>
+                <w:b/>
+              </w:rPr>
+            </w:pPr>
+            <w:r>
+              <w:rPr>
+                <w:rFonts w:ascii="Arial" w:hAnsi="Arial" w:cs="Arial"/>
+                <w:b/>
+              </w:rPr>
+              <w:t>Puntos estimados: 1</w:t>
+            </w:r>
+          </w:p>
+        </w:tc>
+        <w:tc>
+          <w:tcPr>
+            <w:tcW w:w="4355" w:type="dxa"/>
+            <w:vAlign w:val="center"/>
+          </w:tcPr>
+          <w:p>
+            <w:pPr>
+              <w:rPr>
+                <w:rFonts w:ascii="Arial" w:hAnsi="Arial" w:cs="Arial"/>
+                <w:b/>
+              </w:rPr>
+            </w:pPr>
+            <w:r>
+              <w:rPr>
+                <w:rFonts w:ascii="Arial" w:hAnsi="Arial" w:cs="Arial"/>
+                <w:b/>
+              </w:rPr>
+              <w:t xml:space="preserve">Iteración asignada: </w:t>
+            </w:r>
+            <w:r>
+              <w:rPr>
+                <w:rFonts w:ascii="Arial" w:hAnsi="Arial" w:cs="Arial"/>
+                <w:b/>
+              </w:rPr>
+              <w:t>3</w:t>
+            </w:r>
+          </w:p>
+        </w:tc>
+      </w:tr>
+      <w:tr>
+        <w:trPr>
+          <w:trHeight w:val="567"/>
+        </w:trPr>
+        <w:tc>
+          <w:tcPr>
+            <w:tcW w:w="0" w:type="auto"/>
+            <w:gridSpan w:val="3"/>
+            <w:vAlign w:val="center"/>
+          </w:tcPr>
+          <w:p>
+            <w:pPr>
+              <w:rPr>
+                <w:rFonts w:ascii="Arial" w:hAnsi="Arial" w:cs="Arial"/>
+                <w:b/>
+              </w:rPr>
+            </w:pPr>
+            <w:r>
+              <w:rPr>
+                <w:rFonts w:ascii="Arial" w:hAnsi="Arial" w:cs="Arial"/>
+                <w:b/>
+              </w:rPr>
+              <w:t>Programador responsable: Molina Reyes Adelaida</w:t>
+            </w:r>
+          </w:p>
+        </w:tc>
+      </w:tr>
+      <w:tr>
+        <w:tc>
+          <w:tcPr>
+            <w:tcW w:w="8828" w:type="dxa"/>
+            <w:gridSpan w:val="3"/>
+            <w:vAlign w:val="center"/>
+          </w:tcPr>
+          <w:p>
+            <w:pPr>
+              <w:spacing w:line="240" w:lineRule="auto"/>
+              <w:rPr>
+                <w:rFonts w:ascii="Arial" w:hAnsi="Arial" w:cs="Arial"/>
+                <w:b/>
+              </w:rPr>
+            </w:pPr>
+            <w:r>
+              <w:rPr>
+                <w:rFonts w:ascii="Arial" w:hAnsi="Arial" w:cs="Arial"/>
+                <w:b/>
+              </w:rPr>
+              <w:t>Descripción:</w:t>
+            </w:r>
+          </w:p>
+          <w:p>
+            <w:pPr>
+              <w:spacing w:line="240" w:lineRule="auto"/>
+              <w:jc w:val="both"/>
+              <w:rPr>
+                <w:rFonts w:ascii="Arial" w:hAnsi="Arial" w:cs="Arial"/>
+                <w:sz w:val="24"/>
+                <w:szCs w:val="24"/>
+              </w:rPr>
+            </w:pPr>
+            <w:r>
+              <w:rPr>
+                <w:rFonts w:ascii="Arial" w:hAnsi="Arial" w:cs="Arial"/>
+                <w:sz w:val="24"/>
+                <w:szCs w:val="24"/>
+              </w:rPr>
+              <w:lastRenderedPageBreak/>
+              <w:t>Yo necesito</w:t>
+            </w:r>
+            <w:r>
+              <w:rPr>
+                <w:rFonts w:ascii="Arial" w:hAnsi="Arial" w:cs="Arial"/>
+                <w:sz w:val="24"/>
+                <w:szCs w:val="24"/>
+              </w:rPr>
+              <w:t xml:space="preserve"> un sistema</w:t>
+            </w:r>
+            <w:r>
+              <w:rPr>
+                <w:rFonts w:ascii="Arial" w:hAnsi="Arial" w:cs="Arial"/>
+                <w:sz w:val="24"/>
+                <w:szCs w:val="24"/>
+              </w:rPr>
+              <w:t xml:space="preserve"> que me permita generar reporte de las ventas por día, por semana, mensual, y que me muestre información referente a fecha, por empleado o todos, ventas por departamento, ventas totales, ganancias.</w:t>
+            </w:r>
+          </w:p>
+          <w:p>
+            <w:pPr>
+              <w:spacing w:line="240" w:lineRule="auto"/>
+              <w:jc w:val="both"/>
+              <w:rPr>
+                <w:rFonts w:ascii="Arial" w:hAnsi="Arial" w:cs="Arial"/>
+                <w:sz w:val="24"/>
+                <w:szCs w:val="24"/>
+              </w:rPr>
+            </w:pPr>
+          </w:p>
+        </w:tc>
+      </w:tr>
+      <w:tr>
+        <w:tc>
+          <w:tcPr>
+            <w:tcW w:w="8828" w:type="dxa"/>
+            <w:gridSpan w:val="3"/>
+            <w:vAlign w:val="center"/>
+          </w:tcPr>
+          <w:p>
+            <w:pPr>
+              <w:rPr>
+                <w:rFonts w:ascii="Arial" w:hAnsi="Arial" w:cs="Arial"/>
+                <w:b/>
+              </w:rPr>
+            </w:pPr>
+          </w:p>
+        </w:tc>
+      </w:tr>
+    </w:tbl>
+    <w:p>
+      <w:pPr>
+        <w:spacing w:before="360" w:after="80" w:line="240" w:lineRule="auto"/>
+        <w:jc w:val="both"/>
+        <w:rPr>
+          <w:rFonts w:ascii="Times New Roman" w:eastAsia="Times New Roman" w:hAnsi="Times New Roman" w:cs="Times New Roman"/>
           <w:sz w:val="24"/>
           <w:szCs w:val="24"/>
         </w:rPr>
@@ -8610,7 +10088,6 @@
                 <w:b/>
                 <w:szCs w:val="24"/>
               </w:rPr>
-              <w:lastRenderedPageBreak/>
               <w:t>Historia de Usuario</w:t>
             </w:r>
           </w:p>
@@ -8637,7 +10114,14 @@
                 <w:rFonts w:ascii="Arial" w:hAnsi="Arial" w:cs="Arial"/>
                 <w:b/>
               </w:rPr>
-              <w:t>Número: 5</w:t>
+              <w:t xml:space="preserve">Número: </w:t>
+            </w:r>
+            <w:r>
+              <w:rPr>
+                <w:rFonts w:ascii="Arial" w:hAnsi="Arial" w:cs="Arial"/>
+                <w:b/>
+              </w:rPr>
+              <w:t>8</w:t>
             </w:r>
           </w:p>
         </w:tc>
@@ -8701,7 +10185,7 @@
                 <w:rFonts w:ascii="Arial" w:hAnsi="Arial" w:cs="Arial"/>
                 <w:color w:val="000000"/>
               </w:rPr>
-              <w:t>Reporte de ventas</w:t>
+              <w:t>Reporte de movimientos</w:t>
             </w:r>
           </w:p>
         </w:tc>
@@ -8732,8 +10216,9 @@
             <w:r>
               <w:rPr>
                 <w:rFonts w:ascii="Arial" w:hAnsi="Arial" w:cs="Arial"/>
-              </w:rPr>
-              <w:t xml:space="preserve">Alta </w:t>
+                <w:b/>
+              </w:rPr>
+              <w:t>Media</w:t>
             </w:r>
           </w:p>
         </w:tc>
@@ -8759,8 +10244,9 @@
             <w:r>
               <w:rPr>
                 <w:rFonts w:ascii="Arial" w:hAnsi="Arial" w:cs="Arial"/>
-              </w:rPr>
-              <w:t>Alta</w:t>
+                <w:b/>
+              </w:rPr>
+              <w:t>Media</w:t>
             </w:r>
           </w:p>
         </w:tc>
@@ -8787,7 +10273,7 @@
                 <w:rFonts w:ascii="Arial" w:hAnsi="Arial" w:cs="Arial"/>
                 <w:b/>
               </w:rPr>
-              <w:t xml:space="preserve">Puntos estimados: </w:t>
+              <w:t>Puntos estimados: 1</w:t>
             </w:r>
           </w:p>
         </w:tc>
@@ -8808,7 +10294,14 @@
                 <w:rFonts w:ascii="Arial" w:hAnsi="Arial" w:cs="Arial"/>
                 <w:b/>
               </w:rPr>
-              <w:t>Iteración asignada: 2</w:t>
+              <w:t xml:space="preserve">Iteración asignada: </w:t>
+            </w:r>
+            <w:r>
+              <w:rPr>
+                <w:rFonts w:ascii="Arial" w:hAnsi="Arial" w:cs="Arial"/>
+                <w:b/>
+              </w:rPr>
+              <w:t>4</w:t>
             </w:r>
           </w:p>
         </w:tc>
@@ -8835,7 +10328,7 @@
                 <w:rFonts w:ascii="Arial" w:hAnsi="Arial" w:cs="Arial"/>
                 <w:b/>
               </w:rPr>
-              <w:t>Programador responsable: Hernández Martínez Heber Zabdiel y Molina Reyes Adelaida</w:t>
+              <w:t>Programador responsable: Molina Reyes Adelaida</w:t>
             </w:r>
           </w:p>
         </w:tc>
@@ -8895,7 +10388,26 @@
                 <w:sz w:val="24"/>
                 <w:szCs w:val="24"/>
               </w:rPr>
-              <w:t xml:space="preserve"> que me permita generar reporte de las ventas por día, por semana, mensual, y que me muestre información referente a fecha, por empleado o todos, ventas por departamento, ventas totales, ganancias.</w:t>
+              <w:t xml:space="preserve"> que me permita generar reporte de movimientos, necesito que me reporte los productos que ingrese, de los productos que actualicé, entradas, salidas hora, fecha, nombre del empleado que hizo el movimiento, tipo de movimiento.</w:t>
+            </w:r>
+          </w:p>
+          <w:p>
+            <w:pPr>
+              <w:spacing w:line="240" w:lineRule="auto"/>
+              <w:jc w:val="both"/>
+              <w:rPr>
+                <w:rFonts w:ascii="Arial" w:hAnsi="Arial" w:cs="Arial"/>
+                <w:sz w:val="24"/>
+                <w:szCs w:val="24"/>
+              </w:rPr>
+            </w:pPr>
+            <w:r>
+              <w:rPr>
+                <w:rFonts w:ascii="Arial" w:hAnsi="Arial" w:cs="Arial"/>
+                <w:sz w:val="24"/>
+                <w:szCs w:val="24"/>
+              </w:rPr>
+              <w:t xml:space="preserve"> </w:t>
             </w:r>
           </w:p>
           <w:p>
@@ -8931,11 +10443,21 @@
     </w:tbl>
     <w:p>
       <w:pPr>
-        <w:spacing w:before="480" w:after="120" w:line="360" w:lineRule="auto"/>
-        <w:jc w:val="both"/>
-        <w:rPr>
-          <w:rFonts w:ascii="Times New Roman" w:eastAsia="Times New Roman" w:hAnsi="Times New Roman" w:cs="Times New Roman"/>
-          <w:b/>
+        <w:spacing w:before="360" w:after="80" w:line="240" w:lineRule="auto"/>
+        <w:jc w:val="both"/>
+        <w:rPr>
+          <w:rFonts w:ascii="Times New Roman" w:eastAsia="Times New Roman" w:hAnsi="Times New Roman" w:cs="Times New Roman"/>
+          <w:sz w:val="24"/>
+          <w:szCs w:val="24"/>
+        </w:rPr>
+      </w:pPr>
+    </w:p>
+    <w:p>
+      <w:pPr>
+        <w:spacing w:before="360" w:after="80" w:line="240" w:lineRule="auto"/>
+        <w:jc w:val="both"/>
+        <w:rPr>
+          <w:rFonts w:ascii="Times New Roman" w:eastAsia="Times New Roman" w:hAnsi="Times New Roman" w:cs="Times New Roman"/>
           <w:sz w:val="24"/>
           <w:szCs w:val="24"/>
         </w:rPr>
@@ -9013,7 +10535,14 @@
                 <w:rFonts w:ascii="Arial" w:hAnsi="Arial" w:cs="Arial"/>
                 <w:b/>
               </w:rPr>
-              <w:t>Número: 6</w:t>
+              <w:t xml:space="preserve">Número: </w:t>
+            </w:r>
+            <w:r>
+              <w:rPr>
+                <w:rFonts w:ascii="Arial" w:hAnsi="Arial" w:cs="Arial"/>
+                <w:b/>
+              </w:rPr>
+              <w:t>9</w:t>
             </w:r>
           </w:p>
         </w:tc>
@@ -9052,6 +10581,7 @@
           </w:tcPr>
           <w:p>
             <w:pPr>
+              <w:spacing w:after="0" w:line="240" w:lineRule="auto"/>
               <w:rPr>
                 <w:rFonts w:ascii="Arial" w:hAnsi="Arial" w:cs="Arial"/>
                 <w:b/>
@@ -9067,17 +10597,29 @@
           </w:p>
           <w:p>
             <w:pPr>
-              <w:rPr>
-                <w:rFonts w:ascii="Arial" w:hAnsi="Arial" w:cs="Arial"/>
-                <w:color w:val="000000"/>
-              </w:rPr>
-            </w:pPr>
-            <w:r>
-              <w:rPr>
-                <w:rFonts w:ascii="Arial" w:hAnsi="Arial" w:cs="Arial"/>
-                <w:color w:val="000000"/>
-              </w:rPr>
-              <w:t>Reporte de movimientos</w:t>
+              <w:spacing w:after="0" w:line="240" w:lineRule="auto"/>
+              <w:rPr>
+                <w:rFonts w:ascii="Times New Roman" w:eastAsia="Times New Roman" w:hAnsi="Times New Roman" w:cs="Times New Roman"/>
+                <w:sz w:val="24"/>
+                <w:szCs w:val="24"/>
+              </w:rPr>
+            </w:pPr>
+          </w:p>
+          <w:p>
+            <w:pPr>
+              <w:spacing w:after="0" w:line="240" w:lineRule="auto"/>
+              <w:rPr>
+                <w:rFonts w:ascii="Arial" w:hAnsi="Arial" w:cs="Arial"/>
+                <w:b/>
+              </w:rPr>
+            </w:pPr>
+            <w:r>
+              <w:rPr>
+                <w:rFonts w:ascii="Times New Roman" w:eastAsia="Times New Roman" w:hAnsi="Times New Roman" w:cs="Times New Roman"/>
+                <w:sz w:val="24"/>
+                <w:szCs w:val="24"/>
+              </w:rPr>
+              <w:t>Catálogo de productos</w:t>
             </w:r>
           </w:p>
         </w:tc>
@@ -9103,6 +10645,7 @@
                 <w:rFonts w:ascii="Arial" w:hAnsi="Arial" w:cs="Arial"/>
                 <w:b/>
               </w:rPr>
+              <w:lastRenderedPageBreak/>
               <w:t xml:space="preserve">Prioridad en negocio:  </w:t>
             </w:r>
             <w:r>
@@ -9165,6 +10708,13 @@
               </w:rPr>
               <w:t xml:space="preserve">Puntos estimados: </w:t>
             </w:r>
+            <w:r>
+              <w:rPr>
+                <w:rFonts w:ascii="Arial" w:hAnsi="Arial" w:cs="Arial"/>
+                <w:b/>
+              </w:rPr>
+              <w:t>1</w:t>
+            </w:r>
           </w:p>
         </w:tc>
         <w:tc>
@@ -9184,7 +10734,14 @@
                 <w:rFonts w:ascii="Arial" w:hAnsi="Arial" w:cs="Arial"/>
                 <w:b/>
               </w:rPr>
-              <w:t>Iteración asignada: 1</w:t>
+              <w:t xml:space="preserve">Iteración asignada: </w:t>
+            </w:r>
+            <w:r>
+              <w:rPr>
+                <w:rFonts w:ascii="Arial" w:hAnsi="Arial" w:cs="Arial"/>
+                <w:b/>
+              </w:rPr>
+              <w:t>4</w:t>
             </w:r>
           </w:p>
         </w:tc>
@@ -9211,7 +10768,14 @@
                 <w:rFonts w:ascii="Arial" w:hAnsi="Arial" w:cs="Arial"/>
                 <w:b/>
               </w:rPr>
-              <w:t>Programador responsable: Hernández Martínez Heber Zabdiel y Molina Reyes Adelaida</w:t>
+              <w:t xml:space="preserve">Programador responsable: </w:t>
+            </w:r>
+            <w:r>
+              <w:rPr>
+                <w:rFonts w:ascii="Arial" w:hAnsi="Arial" w:cs="Arial"/>
+                <w:b/>
+              </w:rPr>
+              <w:t>Hernández Martínez Heber Zabdiel</w:t>
             </w:r>
           </w:p>
         </w:tc>
@@ -9271,39 +10835,8 @@
                 <w:sz w:val="24"/>
                 <w:szCs w:val="24"/>
               </w:rPr>
-              <w:t xml:space="preserve"> que me permita generar reporte de movimientos, necesito que me reporte los productos que ingrese, de los productos que actualicé, entradas, salidas hora, fecha, nombre del empleado que hizo el movimiento, tipo de movimiento, </w:t>
-            </w:r>
-          </w:p>
-          <w:p>
-            <w:pPr>
-              <w:spacing w:line="240" w:lineRule="auto"/>
-              <w:jc w:val="both"/>
-              <w:rPr>
-                <w:rFonts w:ascii="Arial" w:hAnsi="Arial" w:cs="Arial"/>
-                <w:sz w:val="24"/>
-                <w:szCs w:val="24"/>
-              </w:rPr>
-            </w:pPr>
-            <w:r>
-              <w:rPr>
-                <w:rFonts w:ascii="Arial" w:hAnsi="Arial" w:cs="Arial"/>
-                <w:sz w:val="24"/>
-                <w:szCs w:val="24"/>
-              </w:rPr>
-              <w:lastRenderedPageBreak/>
-              <w:t xml:space="preserve"> </w:t>
-            </w:r>
-          </w:p>
-          <w:p>
-            <w:pPr>
-              <w:spacing w:line="240" w:lineRule="auto"/>
-              <w:jc w:val="both"/>
-              <w:rPr>
-                <w:rFonts w:ascii="Arial" w:hAnsi="Arial" w:cs="Arial"/>
-                <w:sz w:val="24"/>
-                <w:szCs w:val="24"/>
-              </w:rPr>
-            </w:pPr>
+              <w:t xml:space="preserve"> que me notifique los productos que están próximos a agotarse y próximos a caducar </w:t>
+            </w:r>
           </w:p>
         </w:tc>
       </w:tr>
@@ -9325,6 +10858,17 @@
         </w:tc>
       </w:tr>
     </w:tbl>
+    <w:p>
+      <w:pPr>
+        <w:spacing w:before="360" w:after="80" w:line="240" w:lineRule="auto"/>
+        <w:jc w:val="both"/>
+        <w:rPr>
+          <w:rFonts w:ascii="Times New Roman" w:eastAsia="Times New Roman" w:hAnsi="Times New Roman" w:cs="Times New Roman"/>
+          <w:sz w:val="24"/>
+          <w:szCs w:val="24"/>
+        </w:rPr>
+      </w:pPr>
+    </w:p>
     <w:p>
       <w:pPr>
         <w:spacing w:before="480" w:after="120" w:line="360" w:lineRule="auto"/>
@@ -9409,7 +10953,14 @@
                 <w:rFonts w:ascii="Arial" w:hAnsi="Arial" w:cs="Arial"/>
                 <w:b/>
               </w:rPr>
-              <w:t>Número: 7</w:t>
+              <w:t xml:space="preserve">Número: </w:t>
+            </w:r>
+            <w:r>
+              <w:rPr>
+                <w:rFonts w:ascii="Arial" w:hAnsi="Arial" w:cs="Arial"/>
+                <w:b/>
+              </w:rPr>
+              <w:t>10</w:t>
             </w:r>
           </w:p>
         </w:tc>
@@ -9448,6 +10999,7 @@
           </w:tcPr>
           <w:p>
             <w:pPr>
+              <w:spacing w:after="0" w:line="240" w:lineRule="auto"/>
               <w:rPr>
                 <w:rFonts w:ascii="Arial" w:hAnsi="Arial" w:cs="Arial"/>
                 <w:b/>
@@ -9463,24 +11015,29 @@
           </w:p>
           <w:p>
             <w:pPr>
-              <w:rPr>
-                <w:rFonts w:ascii="Arial" w:hAnsi="Arial" w:cs="Arial"/>
-                <w:color w:val="000000"/>
-              </w:rPr>
-            </w:pPr>
-            <w:r>
-              <w:rPr>
-                <w:rFonts w:ascii="Arial" w:hAnsi="Arial" w:cs="Arial"/>
-                <w:color w:val="000000"/>
-              </w:rPr>
-              <w:t>Notificar productos que están por agotarse y próximos a caducar</w:t>
-            </w:r>
-            <w:r>
-              <w:rPr>
-                <w:rFonts w:ascii="Arial" w:hAnsi="Arial" w:cs="Arial"/>
-                <w:color w:val="000000"/>
-              </w:rPr>
-              <w:t>.</w:t>
+              <w:spacing w:after="0" w:line="240" w:lineRule="auto"/>
+              <w:rPr>
+                <w:rFonts w:ascii="Times New Roman" w:eastAsia="Times New Roman" w:hAnsi="Times New Roman" w:cs="Times New Roman"/>
+                <w:sz w:val="24"/>
+                <w:szCs w:val="24"/>
+              </w:rPr>
+            </w:pPr>
+          </w:p>
+          <w:p>
+            <w:pPr>
+              <w:spacing w:after="0" w:line="240" w:lineRule="auto"/>
+              <w:rPr>
+                <w:rFonts w:ascii="Arial" w:hAnsi="Arial" w:cs="Arial"/>
+                <w:b/>
+              </w:rPr>
+            </w:pPr>
+            <w:r>
+              <w:rPr>
+                <w:rFonts w:ascii="Times New Roman" w:eastAsia="Times New Roman" w:hAnsi="Times New Roman" w:cs="Times New Roman"/>
+                <w:sz w:val="24"/>
+                <w:szCs w:val="24"/>
+              </w:rPr>
+              <w:t>Carrito de compras</w:t>
             </w:r>
           </w:p>
         </w:tc>
@@ -9566,7 +11123,7 @@
                 <w:rFonts w:ascii="Arial" w:hAnsi="Arial" w:cs="Arial"/>
                 <w:b/>
               </w:rPr>
-              <w:t xml:space="preserve">Puntos estimados: </w:t>
+              <w:t>Puntos estimados: 1</w:t>
             </w:r>
           </w:p>
         </w:tc>
@@ -9587,7 +11144,14 @@
                 <w:rFonts w:ascii="Arial" w:hAnsi="Arial" w:cs="Arial"/>
                 <w:b/>
               </w:rPr>
-              <w:t>Iteración asignada: 1</w:t>
+              <w:t xml:space="preserve">Iteración asignada: </w:t>
+            </w:r>
+            <w:r>
+              <w:rPr>
+                <w:rFonts w:ascii="Arial" w:hAnsi="Arial" w:cs="Arial"/>
+                <w:b/>
+              </w:rPr>
+              <w:t>5</w:t>
             </w:r>
           </w:p>
         </w:tc>
@@ -9614,7 +11178,7 @@
                 <w:rFonts w:ascii="Arial" w:hAnsi="Arial" w:cs="Arial"/>
                 <w:b/>
               </w:rPr>
-              <w:t>Programador responsable: Hernández Martínez Heber Zabdiel y Molina Reyes Adelaida</w:t>
+              <w:t>Programador responsable: Molina Reyes Adelaida</w:t>
             </w:r>
           </w:p>
         </w:tc>
@@ -9677,99 +11241,6 @@
               <w:t xml:space="preserve"> que me notifique los productos que están próximos a agotarse y próximos a caducar </w:t>
             </w:r>
           </w:p>
-          <w:p>
-            <w:pPr>
-              <w:spacing w:line="240" w:lineRule="auto"/>
-              <w:jc w:val="both"/>
-              <w:rPr>
-                <w:rFonts w:ascii="Arial" w:hAnsi="Arial" w:cs="Arial"/>
-                <w:sz w:val="24"/>
-                <w:szCs w:val="24"/>
-              </w:rPr>
-            </w:pPr>
-          </w:p>
-          <w:p>
-            <w:pPr>
-              <w:spacing w:line="240" w:lineRule="auto"/>
-              <w:jc w:val="both"/>
-              <w:rPr>
-                <w:rFonts w:ascii="Arial" w:hAnsi="Arial" w:cs="Arial"/>
-                <w:sz w:val="24"/>
-                <w:szCs w:val="24"/>
-              </w:rPr>
-            </w:pPr>
-            <w:r>
-              <w:rPr>
-                <w:rFonts w:ascii="Arial" w:hAnsi="Arial" w:cs="Arial"/>
-                <w:sz w:val="24"/>
-                <w:szCs w:val="24"/>
-              </w:rPr>
-              <w:t>Productos sin existencia</w:t>
-            </w:r>
-          </w:p>
-          <w:p>
-            <w:pPr>
-              <w:spacing w:line="240" w:lineRule="auto"/>
-              <w:jc w:val="both"/>
-              <w:rPr>
-                <w:rFonts w:ascii="Arial" w:hAnsi="Arial" w:cs="Arial"/>
-                <w:sz w:val="24"/>
-                <w:szCs w:val="24"/>
-              </w:rPr>
-            </w:pPr>
-          </w:p>
-          <w:p>
-            <w:pPr>
-              <w:spacing w:line="240" w:lineRule="auto"/>
-              <w:jc w:val="both"/>
-              <w:rPr>
-                <w:rFonts w:ascii="Arial" w:hAnsi="Arial" w:cs="Arial"/>
-                <w:sz w:val="24"/>
-                <w:szCs w:val="24"/>
-              </w:rPr>
-            </w:pPr>
-            <w:r>
-              <w:rPr>
-                <w:rFonts w:ascii="Arial" w:hAnsi="Arial" w:cs="Arial"/>
-                <w:sz w:val="24"/>
-                <w:szCs w:val="24"/>
-              </w:rPr>
-              <w:t>Agotados y por agotar.</w:t>
-            </w:r>
-          </w:p>
-          <w:p>
-            <w:pPr>
-              <w:spacing w:line="240" w:lineRule="auto"/>
-              <w:jc w:val="both"/>
-              <w:rPr>
-                <w:rFonts w:ascii="Arial" w:hAnsi="Arial" w:cs="Arial"/>
-                <w:sz w:val="24"/>
-                <w:szCs w:val="24"/>
-              </w:rPr>
-            </w:pPr>
-          </w:p>
-          <w:p>
-            <w:pPr>
-              <w:spacing w:line="240" w:lineRule="auto"/>
-              <w:jc w:val="both"/>
-              <w:rPr>
-                <w:rFonts w:ascii="Arial" w:hAnsi="Arial" w:cs="Arial"/>
-                <w:sz w:val="24"/>
-                <w:szCs w:val="24"/>
-              </w:rPr>
-            </w:pPr>
-          </w:p>
-          <w:p>
-            <w:pPr>
-              <w:spacing w:line="240" w:lineRule="auto"/>
-              <w:jc w:val="both"/>
-              <w:rPr>
-                <w:rFonts w:ascii="Arial" w:hAnsi="Arial" w:cs="Arial"/>
-                <w:sz w:val="24"/>
-                <w:szCs w:val="24"/>
-              </w:rPr>
-            </w:pPr>
-          </w:p>
         </w:tc>
       </w:tr>
       <w:tr>
@@ -9808,12 +11279,889 @@
         <w:jc w:val="both"/>
         <w:rPr>
           <w:rFonts w:ascii="Times New Roman" w:eastAsia="Times New Roman" w:hAnsi="Times New Roman" w:cs="Times New Roman"/>
-          <w:b/>
-          <w:sz w:val="24"/>
-          <w:szCs w:val="24"/>
-        </w:rPr>
-      </w:pPr>
-    </w:p>
+          <w:sz w:val="24"/>
+          <w:szCs w:val="24"/>
+        </w:rPr>
+      </w:pPr>
+    </w:p>
+    <w:p>
+      <w:pPr>
+        <w:spacing w:before="480" w:after="120" w:line="360" w:lineRule="auto"/>
+        <w:jc w:val="both"/>
+        <w:rPr>
+          <w:rFonts w:ascii="Times New Roman" w:eastAsia="Times New Roman" w:hAnsi="Times New Roman" w:cs="Times New Roman"/>
+          <w:sz w:val="24"/>
+          <w:szCs w:val="24"/>
+        </w:rPr>
+      </w:pPr>
+    </w:p>
+    <w:tbl>
+      <w:tblPr>
+        <w:tblW w:w="0" w:type="auto"/>
+        <w:tblBorders>
+          <w:top w:val="single" w:sz="4" w:space="0" w:color="auto"/>
+          <w:left w:val="single" w:sz="4" w:space="0" w:color="auto"/>
+          <w:bottom w:val="single" w:sz="4" w:space="0" w:color="auto"/>
+          <w:right w:val="single" w:sz="4" w:space="0" w:color="auto"/>
+          <w:insideH w:val="single" w:sz="4" w:space="0" w:color="auto"/>
+          <w:insideV w:val="single" w:sz="4" w:space="0" w:color="auto"/>
+        </w:tblBorders>
+        <w:tblLook w:val="01E0" w:firstRow="1" w:lastRow="1" w:firstColumn="1" w:lastColumn="1" w:noHBand="0" w:noVBand="0"/>
+      </w:tblPr>
+      <w:tblGrid>
+        <w:gridCol w:w="1996"/>
+        <w:gridCol w:w="2471"/>
+        <w:gridCol w:w="4361"/>
+      </w:tblGrid>
+      <w:tr>
+        <w:trPr>
+          <w:trHeight w:val="570"/>
+        </w:trPr>
+        <w:tc>
+          <w:tcPr>
+            <w:tcW w:w="10420" w:type="dxa"/>
+            <w:gridSpan w:val="3"/>
+            <w:shd w:val="clear" w:color="auto" w:fill="E6E6E6"/>
+            <w:vAlign w:val="center"/>
+          </w:tcPr>
+          <w:p>
+            <w:pPr>
+              <w:pStyle w:val="Encabezado"/>
+              <w:ind w:left="4986" w:hanging="4844"/>
+              <w:jc w:val="right"/>
+              <w:rPr>
+                <w:rFonts w:ascii="Arial" w:hAnsi="Arial" w:cs="Arial"/>
+                <w:b/>
+                <w:szCs w:val="24"/>
+              </w:rPr>
+            </w:pPr>
+            <w:r>
+              <w:rPr>
+                <w:rFonts w:ascii="Arial" w:hAnsi="Arial" w:cs="Arial"/>
+                <w:b/>
+                <w:szCs w:val="24"/>
+              </w:rPr>
+              <w:lastRenderedPageBreak/>
+              <w:t>Historia de Usuario</w:t>
+            </w:r>
+          </w:p>
+        </w:tc>
+      </w:tr>
+      <w:tr>
+        <w:trPr>
+          <w:trHeight w:val="567"/>
+        </w:trPr>
+        <w:tc>
+          <w:tcPr>
+            <w:tcW w:w="1996" w:type="dxa"/>
+            <w:vAlign w:val="center"/>
+          </w:tcPr>
+          <w:p>
+            <w:pPr>
+              <w:rPr>
+                <w:rFonts w:ascii="Arial" w:hAnsi="Arial" w:cs="Arial"/>
+                <w:b/>
+              </w:rPr>
+            </w:pPr>
+            <w:r>
+              <w:rPr>
+                <w:rFonts w:ascii="Arial" w:hAnsi="Arial" w:cs="Arial"/>
+                <w:b/>
+              </w:rPr>
+              <w:t xml:space="preserve">Número: </w:t>
+            </w:r>
+            <w:r>
+              <w:rPr>
+                <w:rFonts w:ascii="Arial" w:hAnsi="Arial" w:cs="Arial"/>
+                <w:b/>
+              </w:rPr>
+              <w:t>11</w:t>
+            </w:r>
+          </w:p>
+        </w:tc>
+        <w:tc>
+          <w:tcPr>
+            <w:tcW w:w="8424" w:type="dxa"/>
+            <w:gridSpan w:val="2"/>
+            <w:vAlign w:val="center"/>
+          </w:tcPr>
+          <w:p>
+            <w:pPr>
+              <w:rPr>
+                <w:rFonts w:ascii="Arial" w:hAnsi="Arial" w:cs="Arial"/>
+                <w:b/>
+              </w:rPr>
+            </w:pPr>
+            <w:r>
+              <w:rPr>
+                <w:rFonts w:ascii="Arial" w:hAnsi="Arial" w:cs="Arial"/>
+                <w:b/>
+              </w:rPr>
+              <w:t>Usuario: Administrador del sistema</w:t>
+            </w:r>
+          </w:p>
+        </w:tc>
+      </w:tr>
+      <w:tr>
+        <w:trPr>
+          <w:trHeight w:val="567"/>
+        </w:trPr>
+        <w:tc>
+          <w:tcPr>
+            <w:tcW w:w="10420" w:type="dxa"/>
+            <w:gridSpan w:val="3"/>
+            <w:vAlign w:val="center"/>
+          </w:tcPr>
+          <w:p>
+            <w:pPr>
+              <w:spacing w:after="0" w:line="240" w:lineRule="auto"/>
+              <w:rPr>
+                <w:rFonts w:ascii="Arial" w:hAnsi="Arial" w:cs="Arial"/>
+                <w:b/>
+              </w:rPr>
+            </w:pPr>
+            <w:r>
+              <w:rPr>
+                <w:rFonts w:ascii="Arial" w:hAnsi="Arial" w:cs="Arial"/>
+                <w:b/>
+              </w:rPr>
+              <w:t>Nombre historia</w:t>
+            </w:r>
+          </w:p>
+          <w:p>
+            <w:pPr>
+              <w:spacing w:after="0" w:line="240" w:lineRule="auto"/>
+              <w:rPr>
+                <w:rFonts w:ascii="Times New Roman" w:eastAsia="Times New Roman" w:hAnsi="Times New Roman" w:cs="Times New Roman"/>
+                <w:sz w:val="24"/>
+                <w:szCs w:val="24"/>
+              </w:rPr>
+            </w:pPr>
+          </w:p>
+          <w:p>
+            <w:pPr>
+              <w:spacing w:after="0" w:line="240" w:lineRule="auto"/>
+              <w:rPr>
+                <w:rFonts w:ascii="Arial" w:hAnsi="Arial" w:cs="Arial"/>
+                <w:b/>
+              </w:rPr>
+            </w:pPr>
+            <w:r>
+              <w:rPr>
+                <w:rFonts w:ascii="Times New Roman" w:eastAsia="Times New Roman" w:hAnsi="Times New Roman" w:cs="Times New Roman"/>
+                <w:sz w:val="24"/>
+                <w:szCs w:val="24"/>
+              </w:rPr>
+              <w:t>Módulo de pagos</w:t>
+            </w:r>
+          </w:p>
+        </w:tc>
+      </w:tr>
+      <w:tr>
+        <w:trPr>
+          <w:trHeight w:val="567"/>
+        </w:trPr>
+        <w:tc>
+          <w:tcPr>
+            <w:tcW w:w="5211" w:type="dxa"/>
+            <w:gridSpan w:val="2"/>
+            <w:vAlign w:val="center"/>
+          </w:tcPr>
+          <w:p>
+            <w:pPr>
+              <w:rPr>
+                <w:rFonts w:ascii="Arial" w:hAnsi="Arial" w:cs="Arial"/>
+              </w:rPr>
+            </w:pPr>
+            <w:r>
+              <w:rPr>
+                <w:rFonts w:ascii="Arial" w:hAnsi="Arial" w:cs="Arial"/>
+                <w:b/>
+              </w:rPr>
+              <w:t xml:space="preserve">Prioridad en negocio:  </w:t>
+            </w:r>
+            <w:r>
+              <w:rPr>
+                <w:rFonts w:ascii="Arial" w:hAnsi="Arial" w:cs="Arial"/>
+              </w:rPr>
+              <w:t xml:space="preserve">Alta </w:t>
+            </w:r>
+          </w:p>
+        </w:tc>
+        <w:tc>
+          <w:tcPr>
+            <w:tcW w:w="5209" w:type="dxa"/>
+            <w:vAlign w:val="center"/>
+          </w:tcPr>
+          <w:p>
+            <w:pPr>
+              <w:rPr>
+                <w:rFonts w:ascii="Arial" w:hAnsi="Arial" w:cs="Arial"/>
+                <w:b/>
+              </w:rPr>
+            </w:pPr>
+            <w:r>
+              <w:rPr>
+                <w:rFonts w:ascii="Arial" w:hAnsi="Arial" w:cs="Arial"/>
+                <w:b/>
+              </w:rPr>
+              <w:t xml:space="preserve">Riesgo en desarrollo: </w:t>
+            </w:r>
+            <w:r>
+              <w:rPr>
+                <w:rFonts w:ascii="Arial" w:hAnsi="Arial" w:cs="Arial"/>
+              </w:rPr>
+              <w:t>Alta</w:t>
+            </w:r>
+          </w:p>
+        </w:tc>
+      </w:tr>
+      <w:tr>
+        <w:trPr>
+          <w:trHeight w:val="567"/>
+        </w:trPr>
+        <w:tc>
+          <w:tcPr>
+            <w:tcW w:w="0" w:type="auto"/>
+            <w:gridSpan w:val="2"/>
+            <w:vAlign w:val="center"/>
+          </w:tcPr>
+          <w:p>
+            <w:pPr>
+              <w:rPr>
+                <w:rFonts w:ascii="Arial" w:hAnsi="Arial" w:cs="Arial"/>
+                <w:b/>
+              </w:rPr>
+            </w:pPr>
+            <w:r>
+              <w:rPr>
+                <w:rFonts w:ascii="Arial" w:hAnsi="Arial" w:cs="Arial"/>
+                <w:b/>
+              </w:rPr>
+              <w:t xml:space="preserve">Puntos estimados: </w:t>
+            </w:r>
+            <w:r>
+              <w:rPr>
+                <w:rFonts w:ascii="Arial" w:hAnsi="Arial" w:cs="Arial"/>
+                <w:b/>
+              </w:rPr>
+              <w:t>1</w:t>
+            </w:r>
+          </w:p>
+        </w:tc>
+        <w:tc>
+          <w:tcPr>
+            <w:tcW w:w="5209" w:type="dxa"/>
+            <w:vAlign w:val="center"/>
+          </w:tcPr>
+          <w:p>
+            <w:pPr>
+              <w:rPr>
+                <w:rFonts w:ascii="Arial" w:hAnsi="Arial" w:cs="Arial"/>
+                <w:b/>
+              </w:rPr>
+            </w:pPr>
+            <w:r>
+              <w:rPr>
+                <w:rFonts w:ascii="Arial" w:hAnsi="Arial" w:cs="Arial"/>
+                <w:b/>
+              </w:rPr>
+              <w:t xml:space="preserve">Iteración asignada: </w:t>
+            </w:r>
+            <w:r>
+              <w:rPr>
+                <w:rFonts w:ascii="Arial" w:hAnsi="Arial" w:cs="Arial"/>
+                <w:b/>
+              </w:rPr>
+              <w:t>6</w:t>
+            </w:r>
+          </w:p>
+        </w:tc>
+      </w:tr>
+      <w:tr>
+        <w:trPr>
+          <w:trHeight w:val="567"/>
+        </w:trPr>
+        <w:tc>
+          <w:tcPr>
+            <w:tcW w:w="0" w:type="auto"/>
+            <w:gridSpan w:val="3"/>
+            <w:vAlign w:val="center"/>
+          </w:tcPr>
+          <w:p>
+            <w:pPr>
+              <w:rPr>
+                <w:rFonts w:ascii="Arial" w:hAnsi="Arial" w:cs="Arial"/>
+                <w:b/>
+              </w:rPr>
+            </w:pPr>
+            <w:r>
+              <w:rPr>
+                <w:rFonts w:ascii="Arial" w:hAnsi="Arial" w:cs="Arial"/>
+                <w:b/>
+              </w:rPr>
+              <w:t xml:space="preserve">Programador responsable: </w:t>
+            </w:r>
+          </w:p>
+        </w:tc>
+      </w:tr>
+      <w:tr>
+        <w:tc>
+          <w:tcPr>
+            <w:tcW w:w="10420" w:type="dxa"/>
+            <w:gridSpan w:val="3"/>
+            <w:vAlign w:val="center"/>
+          </w:tcPr>
+          <w:p>
+            <w:pPr>
+              <w:spacing w:line="240" w:lineRule="auto"/>
+              <w:rPr>
+                <w:rFonts w:ascii="Arial" w:hAnsi="Arial" w:cs="Arial"/>
+                <w:b/>
+              </w:rPr>
+            </w:pPr>
+            <w:r>
+              <w:rPr>
+                <w:rFonts w:ascii="Arial" w:hAnsi="Arial" w:cs="Arial"/>
+                <w:b/>
+              </w:rPr>
+              <w:t>Descripción:</w:t>
+            </w:r>
+          </w:p>
+          <w:p>
+            <w:pPr>
+              <w:spacing w:line="240" w:lineRule="auto"/>
+              <w:jc w:val="both"/>
+              <w:rPr>
+                <w:rFonts w:ascii="Arial" w:hAnsi="Arial" w:cs="Arial"/>
+                <w:sz w:val="24"/>
+                <w:szCs w:val="24"/>
+              </w:rPr>
+            </w:pPr>
+            <w:r>
+              <w:rPr>
+                <w:rFonts w:ascii="Arial" w:hAnsi="Arial" w:cs="Arial"/>
+                <w:sz w:val="24"/>
+                <w:szCs w:val="24"/>
+              </w:rPr>
+              <w:t>Yo necesito</w:t>
+            </w:r>
+            <w:r>
+              <w:rPr>
+                <w:rFonts w:ascii="Arial" w:hAnsi="Arial" w:cs="Arial"/>
+                <w:sz w:val="24"/>
+                <w:szCs w:val="24"/>
+              </w:rPr>
+              <w:t xml:space="preserve"> un sistema</w:t>
+            </w:r>
+            <w:r>
+              <w:rPr>
+                <w:rFonts w:ascii="Arial" w:hAnsi="Arial" w:cs="Arial"/>
+                <w:sz w:val="24"/>
+                <w:szCs w:val="24"/>
+              </w:rPr>
+              <w:t xml:space="preserve"> que me notifique los productos que están próximos a agotarse y próximos a caducar </w:t>
+            </w:r>
+          </w:p>
+        </w:tc>
+      </w:tr>
+      <w:tr>
+        <w:tc>
+          <w:tcPr>
+            <w:tcW w:w="10420" w:type="dxa"/>
+            <w:gridSpan w:val="3"/>
+            <w:vAlign w:val="center"/>
+          </w:tcPr>
+          <w:p>
+            <w:pPr>
+              <w:rPr>
+                <w:rFonts w:ascii="Arial" w:hAnsi="Arial" w:cs="Arial"/>
+                <w:b/>
+              </w:rPr>
+            </w:pPr>
+          </w:p>
+        </w:tc>
+      </w:tr>
+    </w:tbl>
+    <w:p>
+      <w:pPr>
+        <w:spacing w:before="480" w:after="120" w:line="360" w:lineRule="auto"/>
+        <w:jc w:val="both"/>
+        <w:rPr>
+          <w:rFonts w:ascii="Times New Roman" w:eastAsia="Times New Roman" w:hAnsi="Times New Roman" w:cs="Times New Roman"/>
+          <w:b/>
+          <w:sz w:val="24"/>
+          <w:szCs w:val="24"/>
+        </w:rPr>
+      </w:pPr>
+    </w:p>
+    <w:tbl>
+      <w:tblPr>
+        <w:tblW w:w="0" w:type="auto"/>
+        <w:tblBorders>
+          <w:top w:val="single" w:sz="4" w:space="0" w:color="auto"/>
+          <w:left w:val="single" w:sz="4" w:space="0" w:color="auto"/>
+          <w:bottom w:val="single" w:sz="4" w:space="0" w:color="auto"/>
+          <w:right w:val="single" w:sz="4" w:space="0" w:color="auto"/>
+          <w:insideH w:val="single" w:sz="4" w:space="0" w:color="auto"/>
+          <w:insideV w:val="single" w:sz="4" w:space="0" w:color="auto"/>
+        </w:tblBorders>
+        <w:tblLook w:val="01E0" w:firstRow="1" w:lastRow="1" w:firstColumn="1" w:lastColumn="1" w:noHBand="0" w:noVBand="0"/>
+      </w:tblPr>
+      <w:tblGrid>
+        <w:gridCol w:w="1996"/>
+        <w:gridCol w:w="2471"/>
+        <w:gridCol w:w="4361"/>
+      </w:tblGrid>
+      <w:tr>
+        <w:trPr>
+          <w:trHeight w:val="570"/>
+        </w:trPr>
+        <w:tc>
+          <w:tcPr>
+            <w:tcW w:w="10420" w:type="dxa"/>
+            <w:gridSpan w:val="3"/>
+            <w:shd w:val="clear" w:color="auto" w:fill="E6E6E6"/>
+            <w:vAlign w:val="center"/>
+          </w:tcPr>
+          <w:p>
+            <w:pPr>
+              <w:pStyle w:val="Encabezado"/>
+              <w:ind w:left="4986" w:hanging="4844"/>
+              <w:jc w:val="right"/>
+              <w:rPr>
+                <w:rFonts w:ascii="Arial" w:hAnsi="Arial" w:cs="Arial"/>
+                <w:b/>
+                <w:szCs w:val="24"/>
+              </w:rPr>
+            </w:pPr>
+            <w:r>
+              <w:rPr>
+                <w:rFonts w:ascii="Arial" w:hAnsi="Arial" w:cs="Arial"/>
+                <w:b/>
+                <w:szCs w:val="24"/>
+              </w:rPr>
+              <w:t>Historia de Usuario</w:t>
+            </w:r>
+          </w:p>
+        </w:tc>
+      </w:tr>
+      <w:tr>
+        <w:trPr>
+          <w:trHeight w:val="567"/>
+        </w:trPr>
+        <w:tc>
+          <w:tcPr>
+            <w:tcW w:w="1996" w:type="dxa"/>
+            <w:vAlign w:val="center"/>
+          </w:tcPr>
+          <w:p>
+            <w:pPr>
+              <w:rPr>
+                <w:rFonts w:ascii="Arial" w:hAnsi="Arial" w:cs="Arial"/>
+                <w:b/>
+              </w:rPr>
+            </w:pPr>
+            <w:r>
+              <w:rPr>
+                <w:rFonts w:ascii="Arial" w:hAnsi="Arial" w:cs="Arial"/>
+                <w:b/>
+              </w:rPr>
+              <w:t xml:space="preserve">Número: </w:t>
+            </w:r>
+            <w:r>
+              <w:rPr>
+                <w:rFonts w:ascii="Arial" w:hAnsi="Arial" w:cs="Arial"/>
+                <w:b/>
+              </w:rPr>
+              <w:t>12</w:t>
+            </w:r>
+          </w:p>
+        </w:tc>
+        <w:tc>
+          <w:tcPr>
+            <w:tcW w:w="8424" w:type="dxa"/>
+            <w:gridSpan w:val="2"/>
+            <w:vAlign w:val="center"/>
+          </w:tcPr>
+          <w:p>
+            <w:pPr>
+              <w:rPr>
+                <w:rFonts w:ascii="Arial" w:hAnsi="Arial" w:cs="Arial"/>
+                <w:b/>
+              </w:rPr>
+            </w:pPr>
+            <w:r>
+              <w:rPr>
+                <w:rFonts w:ascii="Arial" w:hAnsi="Arial" w:cs="Arial"/>
+                <w:b/>
+              </w:rPr>
+              <w:t>Usuario: Administrador del sistema</w:t>
+            </w:r>
+          </w:p>
+        </w:tc>
+      </w:tr>
+      <w:tr>
+        <w:trPr>
+          <w:trHeight w:val="567"/>
+        </w:trPr>
+        <w:tc>
+          <w:tcPr>
+            <w:tcW w:w="10420" w:type="dxa"/>
+            <w:gridSpan w:val="3"/>
+            <w:vAlign w:val="center"/>
+          </w:tcPr>
+          <w:p>
+            <w:pPr>
+              <w:spacing w:after="0" w:line="240" w:lineRule="auto"/>
+              <w:rPr>
+                <w:rFonts w:ascii="Arial" w:hAnsi="Arial" w:cs="Arial"/>
+                <w:b/>
+              </w:rPr>
+            </w:pPr>
+            <w:r>
+              <w:rPr>
+                <w:rFonts w:ascii="Arial" w:hAnsi="Arial" w:cs="Arial"/>
+                <w:b/>
+              </w:rPr>
+              <w:t>Nombre historia</w:t>
+            </w:r>
+          </w:p>
+          <w:p>
+            <w:pPr>
+              <w:spacing w:after="80" w:line="240" w:lineRule="auto"/>
+              <w:jc w:val="both"/>
+              <w:rPr>
+                <w:rFonts w:ascii="Times New Roman" w:eastAsia="Times New Roman" w:hAnsi="Times New Roman" w:cs="Times New Roman"/>
+                <w:sz w:val="24"/>
+                <w:szCs w:val="24"/>
+              </w:rPr>
+            </w:pPr>
+            <w:r>
+              <w:rPr>
+                <w:rFonts w:ascii="Times New Roman" w:eastAsia="Times New Roman" w:hAnsi="Times New Roman" w:cs="Times New Roman"/>
+                <w:sz w:val="24"/>
+                <w:szCs w:val="24"/>
+              </w:rPr>
+              <w:t>Seguimiento de pedidos</w:t>
+            </w:r>
+          </w:p>
+        </w:tc>
+      </w:tr>
+      <w:tr>
+        <w:trPr>
+          <w:trHeight w:val="567"/>
+        </w:trPr>
+        <w:tc>
+          <w:tcPr>
+            <w:tcW w:w="5211" w:type="dxa"/>
+            <w:gridSpan w:val="2"/>
+            <w:vAlign w:val="center"/>
+          </w:tcPr>
+          <w:p>
+            <w:pPr>
+              <w:rPr>
+                <w:rFonts w:ascii="Arial" w:hAnsi="Arial" w:cs="Arial"/>
+              </w:rPr>
+            </w:pPr>
+            <w:r>
+              <w:rPr>
+                <w:rFonts w:ascii="Arial" w:hAnsi="Arial" w:cs="Arial"/>
+                <w:b/>
+              </w:rPr>
+              <w:t xml:space="preserve">Prioridad en negocio:  </w:t>
+            </w:r>
+            <w:r>
+              <w:rPr>
+                <w:rFonts w:ascii="Arial" w:hAnsi="Arial" w:cs="Arial"/>
+              </w:rPr>
+              <w:t xml:space="preserve">Alta </w:t>
+            </w:r>
+          </w:p>
+        </w:tc>
+        <w:tc>
+          <w:tcPr>
+            <w:tcW w:w="5209" w:type="dxa"/>
+            <w:vAlign w:val="center"/>
+          </w:tcPr>
+          <w:p>
+            <w:pPr>
+              <w:rPr>
+                <w:rFonts w:ascii="Arial" w:hAnsi="Arial" w:cs="Arial"/>
+                <w:b/>
+              </w:rPr>
+            </w:pPr>
+            <w:r>
+              <w:rPr>
+                <w:rFonts w:ascii="Arial" w:hAnsi="Arial" w:cs="Arial"/>
+                <w:b/>
+              </w:rPr>
+              <w:t xml:space="preserve">Riesgo en desarrollo: </w:t>
+            </w:r>
+            <w:r>
+              <w:rPr>
+                <w:rFonts w:ascii="Arial" w:hAnsi="Arial" w:cs="Arial"/>
+              </w:rPr>
+              <w:t>Alta</w:t>
+            </w:r>
+          </w:p>
+        </w:tc>
+      </w:tr>
+      <w:tr>
+        <w:trPr>
+          <w:trHeight w:val="567"/>
+        </w:trPr>
+        <w:tc>
+          <w:tcPr>
+            <w:tcW w:w="0" w:type="auto"/>
+            <w:gridSpan w:val="2"/>
+            <w:vAlign w:val="center"/>
+          </w:tcPr>
+          <w:p>
+            <w:pPr>
+              <w:rPr>
+                <w:rFonts w:ascii="Arial" w:hAnsi="Arial" w:cs="Arial"/>
+                <w:b/>
+              </w:rPr>
+            </w:pPr>
+            <w:r>
+              <w:rPr>
+                <w:rFonts w:ascii="Arial" w:hAnsi="Arial" w:cs="Arial"/>
+                <w:b/>
+              </w:rPr>
+              <w:t xml:space="preserve">Puntos estimados: </w:t>
+            </w:r>
+            <w:r>
+              <w:rPr>
+                <w:rFonts w:ascii="Arial" w:hAnsi="Arial" w:cs="Arial"/>
+                <w:b/>
+              </w:rPr>
+              <w:t>1</w:t>
+            </w:r>
+          </w:p>
+        </w:tc>
+        <w:tc>
+          <w:tcPr>
+            <w:tcW w:w="5209" w:type="dxa"/>
+            <w:vAlign w:val="center"/>
+          </w:tcPr>
+          <w:p>
+            <w:pPr>
+              <w:rPr>
+                <w:rFonts w:ascii="Arial" w:hAnsi="Arial" w:cs="Arial"/>
+                <w:b/>
+              </w:rPr>
+            </w:pPr>
+            <w:r>
+              <w:rPr>
+                <w:rFonts w:ascii="Arial" w:hAnsi="Arial" w:cs="Arial"/>
+                <w:b/>
+              </w:rPr>
+              <w:t xml:space="preserve">Iteración asignada: </w:t>
+            </w:r>
+            <w:r>
+              <w:rPr>
+                <w:rFonts w:ascii="Arial" w:hAnsi="Arial" w:cs="Arial"/>
+                <w:b/>
+              </w:rPr>
+              <w:t>6</w:t>
+            </w:r>
+          </w:p>
+        </w:tc>
+      </w:tr>
+      <w:tr>
+        <w:trPr>
+          <w:trHeight w:val="567"/>
+        </w:trPr>
+        <w:tc>
+          <w:tcPr>
+            <w:tcW w:w="0" w:type="auto"/>
+            <w:gridSpan w:val="3"/>
+            <w:vAlign w:val="center"/>
+          </w:tcPr>
+          <w:p>
+            <w:pPr>
+              <w:rPr>
+                <w:rFonts w:ascii="Arial" w:hAnsi="Arial" w:cs="Arial"/>
+                <w:b/>
+              </w:rPr>
+            </w:pPr>
+            <w:r>
+              <w:rPr>
+                <w:rFonts w:ascii="Arial" w:hAnsi="Arial" w:cs="Arial"/>
+                <w:b/>
+              </w:rPr>
+              <w:t xml:space="preserve">Programador responsable: </w:t>
+            </w:r>
+          </w:p>
+        </w:tc>
+      </w:tr>
+      <w:tr>
+        <w:tc>
+          <w:tcPr>
+            <w:tcW w:w="10420" w:type="dxa"/>
+            <w:gridSpan w:val="3"/>
+            <w:vAlign w:val="center"/>
+          </w:tcPr>
+          <w:p>
+            <w:pPr>
+              <w:spacing w:after="0" w:line="240" w:lineRule="auto"/>
+              <w:rPr>
+                <w:rFonts w:ascii="Arial" w:hAnsi="Arial" w:cs="Arial"/>
+                <w:b/>
+              </w:rPr>
+            </w:pPr>
+            <w:proofErr w:type="spellStart"/>
+            <w:r>
+              <w:rPr>
+                <w:rFonts w:ascii="Arial" w:hAnsi="Arial" w:cs="Arial"/>
+                <w:b/>
+              </w:rPr>
+              <w:t>Descripción:</w:t>
+            </w:r>
+            <w:proofErr w:type="spellEnd"/>
+          </w:p>
+          <w:p>
+            <w:pPr>
+              <w:numPr>
+                <w:ilvl w:val="0"/>
+                <w:numId w:val="1"/>
+              </w:numPr>
+              <w:spacing w:before="360" w:after="0" w:line="240" w:lineRule="auto"/>
+              <w:jc w:val="both"/>
+              <w:rPr>
+                <w:rFonts w:ascii="Times New Roman" w:eastAsia="Times New Roman" w:hAnsi="Times New Roman" w:cs="Times New Roman"/>
+                <w:sz w:val="24"/>
+                <w:szCs w:val="24"/>
+              </w:rPr>
+            </w:pPr>
+            <w:proofErr w:type="spellStart"/>
+            <w:r>
+              <w:rPr>
+                <w:rFonts w:ascii="Times New Roman" w:eastAsia="Times New Roman" w:hAnsi="Times New Roman" w:cs="Times New Roman"/>
+                <w:sz w:val="24"/>
+                <w:szCs w:val="24"/>
+              </w:rPr>
+              <w:t>Crear</w:t>
+            </w:r>
+            <w:proofErr w:type="spellEnd"/>
+            <w:r>
+              <w:rPr>
+                <w:rFonts w:ascii="Times New Roman" w:eastAsia="Times New Roman" w:hAnsi="Times New Roman" w:cs="Times New Roman"/>
+                <w:sz w:val="24"/>
+                <w:szCs w:val="24"/>
+              </w:rPr>
+              <w:t xml:space="preserve"> página para mostrar el seguimiento de pedido del producto</w:t>
+            </w:r>
+          </w:p>
+          <w:p>
+            <w:pPr>
+              <w:numPr>
+                <w:ilvl w:val="0"/>
+                <w:numId w:val="1"/>
+              </w:numPr>
+              <w:spacing w:after="0" w:line="240" w:lineRule="auto"/>
+              <w:jc w:val="both"/>
+              <w:rPr>
+                <w:rFonts w:ascii="Times New Roman" w:eastAsia="Times New Roman" w:hAnsi="Times New Roman" w:cs="Times New Roman"/>
+                <w:sz w:val="24"/>
+                <w:szCs w:val="24"/>
+              </w:rPr>
+            </w:pPr>
+            <w:r>
+              <w:rPr>
+                <w:rFonts w:ascii="Times New Roman" w:eastAsia="Times New Roman" w:hAnsi="Times New Roman" w:cs="Times New Roman"/>
+                <w:sz w:val="24"/>
+                <w:szCs w:val="24"/>
+              </w:rPr>
+              <w:t>Definir una paquetería a usar</w:t>
+            </w:r>
+          </w:p>
+          <w:p>
+            <w:pPr>
+              <w:numPr>
+                <w:ilvl w:val="0"/>
+                <w:numId w:val="1"/>
+              </w:numPr>
+              <w:spacing w:after="0" w:line="240" w:lineRule="auto"/>
+              <w:jc w:val="both"/>
+              <w:rPr>
+                <w:rFonts w:ascii="Times New Roman" w:eastAsia="Times New Roman" w:hAnsi="Times New Roman" w:cs="Times New Roman"/>
+                <w:sz w:val="24"/>
+                <w:szCs w:val="24"/>
+              </w:rPr>
+            </w:pPr>
+            <w:r>
+              <w:rPr>
+                <w:rFonts w:ascii="Times New Roman" w:eastAsia="Times New Roman" w:hAnsi="Times New Roman" w:cs="Times New Roman"/>
+                <w:sz w:val="24"/>
+                <w:szCs w:val="24"/>
+              </w:rPr>
+              <w:t>Usar api de terceros para monitorear el pedido</w:t>
+            </w:r>
+          </w:p>
+          <w:p>
+            <w:pPr>
+              <w:numPr>
+                <w:ilvl w:val="0"/>
+                <w:numId w:val="1"/>
+              </w:numPr>
+              <w:spacing w:after="80" w:line="240" w:lineRule="auto"/>
+              <w:jc w:val="both"/>
+              <w:rPr>
+                <w:rFonts w:ascii="Times New Roman" w:eastAsia="Times New Roman" w:hAnsi="Times New Roman" w:cs="Times New Roman"/>
+                <w:sz w:val="24"/>
+                <w:szCs w:val="24"/>
+              </w:rPr>
+            </w:pPr>
+            <w:r>
+              <w:rPr>
+                <w:rFonts w:ascii="Times New Roman" w:eastAsia="Times New Roman" w:hAnsi="Times New Roman" w:cs="Times New Roman"/>
+                <w:sz w:val="24"/>
+                <w:szCs w:val="24"/>
+              </w:rPr>
+              <w:t>Actualizar en tiempo real la ubicación y estado del paquete.</w:t>
+            </w:r>
+          </w:p>
+          <w:p>
+            <w:pPr>
+              <w:spacing w:line="240" w:lineRule="auto"/>
+              <w:jc w:val="both"/>
+              <w:rPr>
+                <w:rFonts w:ascii="Arial" w:hAnsi="Arial" w:cs="Arial"/>
+                <w:sz w:val="24"/>
+                <w:szCs w:val="24"/>
+              </w:rPr>
+            </w:pPr>
+            <w:r>
+              <w:rPr>
+                <w:rFonts w:ascii="Times New Roman" w:eastAsia="Times New Roman" w:hAnsi="Times New Roman" w:cs="Times New Roman"/>
+                <w:sz w:val="24"/>
+                <w:szCs w:val="24"/>
+              </w:rPr>
+              <w:t>En este apartado se hará uso de una API de terceros para el envío de la paquetería y se deberá recuperar la información en tiempo del estado y ubicación del paquete para mostrarlo al cliente.</w:t>
+            </w:r>
+          </w:p>
+        </w:tc>
+      </w:tr>
+      <w:tr>
+        <w:tc>
+          <w:tcPr>
+            <w:tcW w:w="10420" w:type="dxa"/>
+            <w:gridSpan w:val="3"/>
+            <w:vAlign w:val="center"/>
+          </w:tcPr>
+          <w:p>
+            <w:pPr>
+              <w:rPr>
+                <w:rFonts w:ascii="Arial" w:hAnsi="Arial" w:cs="Arial"/>
+                <w:b/>
+              </w:rPr>
+            </w:pPr>
+          </w:p>
+        </w:tc>
+      </w:tr>
+    </w:tbl>
     <w:p>
       <w:pPr>
         <w:spacing w:before="480" w:after="120" w:line="360" w:lineRule="auto"/>
@@ -9922,6 +12270,15 @@
           <w:szCs w:val="24"/>
         </w:rPr>
       </w:pPr>
+      <w:r>
+        <w:rPr>
+          <w:rFonts w:ascii="Times New Roman" w:eastAsia="Times New Roman" w:hAnsi="Times New Roman" w:cs="Times New Roman"/>
+          <w:b/>
+          <w:sz w:val="24"/>
+          <w:szCs w:val="24"/>
+        </w:rPr>
+        <w:t>Consultar producto</w:t>
+      </w:r>
     </w:p>
     <w:p>
       <w:pPr>
@@ -9934,6 +12291,63 @@
           <w:szCs w:val="24"/>
         </w:rPr>
       </w:pPr>
+      <w:r>
+        <w:rPr>
+          <w:rFonts w:ascii="Times New Roman" w:eastAsia="Times New Roman" w:hAnsi="Times New Roman" w:cs="Times New Roman"/>
+          <w:b/>
+          <w:noProof/>
+          <w:sz w:val="24"/>
+          <w:szCs w:val="24"/>
+        </w:rPr>
+        <w:drawing>
+          <wp:inline distT="0" distB="0" distL="0" distR="0" wp14:anchorId="3ECE8328" wp14:editId="64673D58">
+            <wp:extent cx="5610225" cy="3362325"/>
+            <wp:effectExtent l="0" t="0" r="9525" b="0"/>
+            <wp:docPr id="22" name="Imagen 22"/>
+            <wp:cNvGraphicFramePr>
+              <a:graphicFrameLocks xmlns:a="http://schemas.openxmlformats.org/drawingml/2006/main" noChangeAspect="1"/>
+            </wp:cNvGraphicFramePr>
+            <a:graphic xmlns:a="http://schemas.openxmlformats.org/drawingml/2006/main">
+              <a:graphicData uri="http://schemas.openxmlformats.org/drawingml/2006/picture">
+                <pic:pic xmlns:pic="http://schemas.openxmlformats.org/drawingml/2006/picture">
+                  <pic:nvPicPr>
+                    <pic:cNvPr id="0" name="Picture 1"/>
+                    <pic:cNvPicPr>
+                      <a:picLocks noChangeAspect="1" noChangeArrowheads="1"/>
+                    </pic:cNvPicPr>
+                  </pic:nvPicPr>
+                  <pic:blipFill>
+                    <a:blip r:embed="rId13">
+                      <a:extLst>
+                        <a:ext uri="{28A0092B-C50C-407E-A947-70E740481C1C}">
+                          <a14:useLocalDpi xmlns:a14="http://schemas.microsoft.com/office/drawing/2010/main" val="0"/>
+                        </a:ext>
+                      </a:extLst>
+                    </a:blip>
+                    <a:srcRect/>
+                    <a:stretch>
+                      <a:fillRect/>
+                    </a:stretch>
+                  </pic:blipFill>
+                  <pic:spPr bwMode="auto">
+                    <a:xfrm>
+                      <a:off x="0" y="0"/>
+                      <a:ext cx="5610225" cy="3362325"/>
+                    </a:xfrm>
+                    <a:prstGeom prst="rect">
+                      <a:avLst/>
+                    </a:prstGeom>
+                    <a:noFill/>
+                    <a:ln>
+                      <a:noFill/>
+                    </a:ln>
+                  </pic:spPr>
+                </pic:pic>
+              </a:graphicData>
+            </a:graphic>
+          </wp:inline>
+        </w:drawing>
+      </w:r>
     </w:p>
     <w:p>
       <w:pPr>
@@ -9946,6 +12360,769 @@
           <w:szCs w:val="24"/>
         </w:rPr>
       </w:pPr>
+    </w:p>
+    <w:p>
+      <w:pPr>
+        <w:spacing w:before="480" w:after="120" w:line="360" w:lineRule="auto"/>
+        <w:jc w:val="both"/>
+        <w:rPr>
+          <w:rFonts w:ascii="Times New Roman" w:eastAsia="Times New Roman" w:hAnsi="Times New Roman" w:cs="Times New Roman"/>
+          <w:b/>
+          <w:sz w:val="24"/>
+          <w:szCs w:val="24"/>
+        </w:rPr>
+      </w:pPr>
+      <w:r>
+        <w:rPr>
+          <w:rFonts w:ascii="Times New Roman" w:eastAsia="Times New Roman" w:hAnsi="Times New Roman" w:cs="Times New Roman"/>
+          <w:b/>
+          <w:noProof/>
+          <w:sz w:val="24"/>
+          <w:szCs w:val="24"/>
+        </w:rPr>
+        <w:lastRenderedPageBreak/>
+        <w:drawing>
+          <wp:inline distT="0" distB="0" distL="0" distR="0" wp14:anchorId="257EDB78" wp14:editId="15A42B2B">
+            <wp:extent cx="5610225" cy="3362325"/>
+            <wp:effectExtent l="0" t="0" r="9525" b="0"/>
+            <wp:docPr id="23" name="Imagen 23"/>
+            <wp:cNvGraphicFramePr>
+              <a:graphicFrameLocks xmlns:a="http://schemas.openxmlformats.org/drawingml/2006/main" noChangeAspect="1"/>
+            </wp:cNvGraphicFramePr>
+            <a:graphic xmlns:a="http://schemas.openxmlformats.org/drawingml/2006/main">
+              <a:graphicData uri="http://schemas.openxmlformats.org/drawingml/2006/picture">
+                <pic:pic xmlns:pic="http://schemas.openxmlformats.org/drawingml/2006/picture">
+                  <pic:nvPicPr>
+                    <pic:cNvPr id="0" name="Picture 2"/>
+                    <pic:cNvPicPr>
+                      <a:picLocks noChangeAspect="1" noChangeArrowheads="1"/>
+                    </pic:cNvPicPr>
+                  </pic:nvPicPr>
+                  <pic:blipFill>
+                    <a:blip r:embed="rId14">
+                      <a:extLst>
+                        <a:ext uri="{28A0092B-C50C-407E-A947-70E740481C1C}">
+                          <a14:useLocalDpi xmlns:a14="http://schemas.microsoft.com/office/drawing/2010/main" val="0"/>
+                        </a:ext>
+                      </a:extLst>
+                    </a:blip>
+                    <a:srcRect/>
+                    <a:stretch>
+                      <a:fillRect/>
+                    </a:stretch>
+                  </pic:blipFill>
+                  <pic:spPr bwMode="auto">
+                    <a:xfrm>
+                      <a:off x="0" y="0"/>
+                      <a:ext cx="5610225" cy="3362325"/>
+                    </a:xfrm>
+                    <a:prstGeom prst="rect">
+                      <a:avLst/>
+                    </a:prstGeom>
+                    <a:noFill/>
+                    <a:ln>
+                      <a:noFill/>
+                    </a:ln>
+                  </pic:spPr>
+                </pic:pic>
+              </a:graphicData>
+            </a:graphic>
+          </wp:inline>
+        </w:drawing>
+      </w:r>
+    </w:p>
+    <w:p>
+      <w:pPr>
+        <w:spacing w:before="480" w:after="120" w:line="360" w:lineRule="auto"/>
+        <w:jc w:val="both"/>
+        <w:rPr>
+          <w:rFonts w:ascii="Times New Roman" w:eastAsia="Times New Roman" w:hAnsi="Times New Roman" w:cs="Times New Roman"/>
+          <w:b/>
+          <w:sz w:val="24"/>
+          <w:szCs w:val="24"/>
+        </w:rPr>
+      </w:pPr>
+      <w:r>
+        <w:rPr>
+          <w:rFonts w:ascii="Times New Roman" w:eastAsia="Times New Roman" w:hAnsi="Times New Roman" w:cs="Times New Roman"/>
+          <w:b/>
+          <w:noProof/>
+          <w:sz w:val="24"/>
+          <w:szCs w:val="24"/>
+        </w:rPr>
+        <w:drawing>
+          <wp:inline distT="0" distB="0" distL="0" distR="0" wp14:anchorId="11C36413" wp14:editId="5796D8C8">
+            <wp:extent cx="5610225" cy="3362325"/>
+            <wp:effectExtent l="0" t="0" r="9525" b="0"/>
+            <wp:docPr id="25" name="Imagen 25"/>
+            <wp:cNvGraphicFramePr>
+              <a:graphicFrameLocks xmlns:a="http://schemas.openxmlformats.org/drawingml/2006/main" noChangeAspect="1"/>
+            </wp:cNvGraphicFramePr>
+            <a:graphic xmlns:a="http://schemas.openxmlformats.org/drawingml/2006/main">
+              <a:graphicData uri="http://schemas.openxmlformats.org/drawingml/2006/picture">
+                <pic:pic xmlns:pic="http://schemas.openxmlformats.org/drawingml/2006/picture">
+                  <pic:nvPicPr>
+                    <pic:cNvPr id="0" name="Picture 4"/>
+                    <pic:cNvPicPr>
+                      <a:picLocks noChangeAspect="1" noChangeArrowheads="1"/>
+                    </pic:cNvPicPr>
+                  </pic:nvPicPr>
+                  <pic:blipFill>
+                    <a:blip r:embed="rId15">
+                      <a:extLst>
+                        <a:ext uri="{28A0092B-C50C-407E-A947-70E740481C1C}">
+                          <a14:useLocalDpi xmlns:a14="http://schemas.microsoft.com/office/drawing/2010/main" val="0"/>
+                        </a:ext>
+                      </a:extLst>
+                    </a:blip>
+                    <a:srcRect/>
+                    <a:stretch>
+                      <a:fillRect/>
+                    </a:stretch>
+                  </pic:blipFill>
+                  <pic:spPr bwMode="auto">
+                    <a:xfrm>
+                      <a:off x="0" y="0"/>
+                      <a:ext cx="5610225" cy="3362325"/>
+                    </a:xfrm>
+                    <a:prstGeom prst="rect">
+                      <a:avLst/>
+                    </a:prstGeom>
+                    <a:noFill/>
+                    <a:ln>
+                      <a:noFill/>
+                    </a:ln>
+                  </pic:spPr>
+                </pic:pic>
+              </a:graphicData>
+            </a:graphic>
+          </wp:inline>
+        </w:drawing>
+      </w:r>
+    </w:p>
+    <w:p>
+      <w:pPr>
+        <w:spacing w:before="480" w:after="120" w:line="360" w:lineRule="auto"/>
+        <w:jc w:val="both"/>
+        <w:rPr>
+          <w:rFonts w:ascii="Times New Roman" w:eastAsia="Times New Roman" w:hAnsi="Times New Roman" w:cs="Times New Roman"/>
+          <w:b/>
+          <w:sz w:val="24"/>
+          <w:szCs w:val="24"/>
+        </w:rPr>
+      </w:pPr>
+      <w:r>
+        <w:rPr>
+          <w:rFonts w:ascii="Times New Roman" w:eastAsia="Times New Roman" w:hAnsi="Times New Roman" w:cs="Times New Roman"/>
+          <w:b/>
+          <w:noProof/>
+          <w:sz w:val="24"/>
+          <w:szCs w:val="24"/>
+        </w:rPr>
+        <w:lastRenderedPageBreak/>
+        <w:drawing>
+          <wp:inline distT="0" distB="0" distL="0" distR="0" wp14:anchorId="4ECCE6B8" wp14:editId="364DA980">
+            <wp:extent cx="5610225" cy="3362325"/>
+            <wp:effectExtent l="0" t="0" r="9525" b="0"/>
+            <wp:docPr id="26" name="Imagen 26"/>
+            <wp:cNvGraphicFramePr>
+              <a:graphicFrameLocks xmlns:a="http://schemas.openxmlformats.org/drawingml/2006/main" noChangeAspect="1"/>
+            </wp:cNvGraphicFramePr>
+            <a:graphic xmlns:a="http://schemas.openxmlformats.org/drawingml/2006/main">
+              <a:graphicData uri="http://schemas.openxmlformats.org/drawingml/2006/picture">
+                <pic:pic xmlns:pic="http://schemas.openxmlformats.org/drawingml/2006/picture">
+                  <pic:nvPicPr>
+                    <pic:cNvPr id="0" name="Picture 5"/>
+                    <pic:cNvPicPr>
+                      <a:picLocks noChangeAspect="1" noChangeArrowheads="1"/>
+                    </pic:cNvPicPr>
+                  </pic:nvPicPr>
+                  <pic:blipFill>
+                    <a:blip r:embed="rId16">
+                      <a:extLst>
+                        <a:ext uri="{28A0092B-C50C-407E-A947-70E740481C1C}">
+                          <a14:useLocalDpi xmlns:a14="http://schemas.microsoft.com/office/drawing/2010/main" val="0"/>
+                        </a:ext>
+                      </a:extLst>
+                    </a:blip>
+                    <a:srcRect/>
+                    <a:stretch>
+                      <a:fillRect/>
+                    </a:stretch>
+                  </pic:blipFill>
+                  <pic:spPr bwMode="auto">
+                    <a:xfrm>
+                      <a:off x="0" y="0"/>
+                      <a:ext cx="5610225" cy="3362325"/>
+                    </a:xfrm>
+                    <a:prstGeom prst="rect">
+                      <a:avLst/>
+                    </a:prstGeom>
+                    <a:noFill/>
+                    <a:ln>
+                      <a:noFill/>
+                    </a:ln>
+                  </pic:spPr>
+                </pic:pic>
+              </a:graphicData>
+            </a:graphic>
+          </wp:inline>
+        </w:drawing>
+      </w:r>
+    </w:p>
+    <w:p>
+      <w:pPr>
+        <w:spacing w:before="480" w:after="120" w:line="360" w:lineRule="auto"/>
+        <w:jc w:val="both"/>
+        <w:rPr>
+          <w:rFonts w:ascii="Times New Roman" w:eastAsia="Times New Roman" w:hAnsi="Times New Roman" w:cs="Times New Roman"/>
+          <w:b/>
+          <w:sz w:val="24"/>
+          <w:szCs w:val="24"/>
+        </w:rPr>
+      </w:pPr>
+      <w:r>
+        <w:rPr>
+          <w:rFonts w:ascii="Times New Roman" w:eastAsia="Times New Roman" w:hAnsi="Times New Roman" w:cs="Times New Roman"/>
+          <w:b/>
+          <w:sz w:val="24"/>
+          <w:szCs w:val="24"/>
+        </w:rPr>
+        <w:t>Clientes</w:t>
+      </w:r>
+    </w:p>
+    <w:p>
+      <w:pPr>
+        <w:spacing w:before="480" w:after="120" w:line="360" w:lineRule="auto"/>
+        <w:jc w:val="both"/>
+        <w:rPr>
+          <w:rFonts w:ascii="Times New Roman" w:eastAsia="Times New Roman" w:hAnsi="Times New Roman" w:cs="Times New Roman"/>
+          <w:b/>
+          <w:sz w:val="24"/>
+          <w:szCs w:val="24"/>
+        </w:rPr>
+      </w:pPr>
+      <w:r>
+        <w:rPr>
+          <w:rFonts w:ascii="Times New Roman" w:eastAsia="Times New Roman" w:hAnsi="Times New Roman" w:cs="Times New Roman"/>
+          <w:b/>
+          <w:sz w:val="24"/>
+          <w:szCs w:val="24"/>
+        </w:rPr>
+        <w:t>Nuevo cliente</w:t>
+      </w:r>
+    </w:p>
+    <w:p>
+      <w:pPr>
+        <w:spacing w:before="480" w:after="120" w:line="360" w:lineRule="auto"/>
+        <w:jc w:val="both"/>
+        <w:rPr>
+          <w:rFonts w:ascii="Times New Roman" w:eastAsia="Times New Roman" w:hAnsi="Times New Roman" w:cs="Times New Roman"/>
+          <w:b/>
+          <w:sz w:val="24"/>
+          <w:szCs w:val="24"/>
+        </w:rPr>
+      </w:pPr>
+      <w:r>
+        <w:rPr>
+          <w:rFonts w:ascii="Times New Roman" w:eastAsia="Times New Roman" w:hAnsi="Times New Roman" w:cs="Times New Roman"/>
+          <w:b/>
+          <w:noProof/>
+          <w:sz w:val="24"/>
+          <w:szCs w:val="24"/>
+        </w:rPr>
+        <w:drawing>
+          <wp:inline distT="0" distB="0" distL="0" distR="0" wp14:anchorId="7F73FA0F" wp14:editId="6956D735">
+            <wp:extent cx="5610225" cy="3362325"/>
+            <wp:effectExtent l="0" t="0" r="9525" b="0"/>
+            <wp:docPr id="27" name="Imagen 27"/>
+            <wp:cNvGraphicFramePr>
+              <a:graphicFrameLocks xmlns:a="http://schemas.openxmlformats.org/drawingml/2006/main" noChangeAspect="1"/>
+            </wp:cNvGraphicFramePr>
+            <a:graphic xmlns:a="http://schemas.openxmlformats.org/drawingml/2006/main">
+              <a:graphicData uri="http://schemas.openxmlformats.org/drawingml/2006/picture">
+                <pic:pic xmlns:pic="http://schemas.openxmlformats.org/drawingml/2006/picture">
+                  <pic:nvPicPr>
+                    <pic:cNvPr id="0" name="Picture 6"/>
+                    <pic:cNvPicPr>
+                      <a:picLocks noChangeAspect="1" noChangeArrowheads="1"/>
+                    </pic:cNvPicPr>
+                  </pic:nvPicPr>
+                  <pic:blipFill>
+                    <a:blip r:embed="rId17">
+                      <a:extLst>
+                        <a:ext uri="{28A0092B-C50C-407E-A947-70E740481C1C}">
+                          <a14:useLocalDpi xmlns:a14="http://schemas.microsoft.com/office/drawing/2010/main" val="0"/>
+                        </a:ext>
+                      </a:extLst>
+                    </a:blip>
+                    <a:srcRect/>
+                    <a:stretch>
+                      <a:fillRect/>
+                    </a:stretch>
+                  </pic:blipFill>
+                  <pic:spPr bwMode="auto">
+                    <a:xfrm>
+                      <a:off x="0" y="0"/>
+                      <a:ext cx="5610225" cy="3362325"/>
+                    </a:xfrm>
+                    <a:prstGeom prst="rect">
+                      <a:avLst/>
+                    </a:prstGeom>
+                    <a:noFill/>
+                    <a:ln>
+                      <a:noFill/>
+                    </a:ln>
+                  </pic:spPr>
+                </pic:pic>
+              </a:graphicData>
+            </a:graphic>
+          </wp:inline>
+        </w:drawing>
+      </w:r>
+    </w:p>
+    <w:p>
+      <w:pPr>
+        <w:spacing w:before="480" w:after="120" w:line="360" w:lineRule="auto"/>
+        <w:jc w:val="both"/>
+        <w:rPr>
+          <w:rFonts w:ascii="Times New Roman" w:eastAsia="Times New Roman" w:hAnsi="Times New Roman" w:cs="Times New Roman"/>
+          <w:b/>
+          <w:sz w:val="24"/>
+          <w:szCs w:val="24"/>
+        </w:rPr>
+      </w:pPr>
+      <w:r>
+        <w:rPr>
+          <w:rFonts w:ascii="Times New Roman" w:eastAsia="Times New Roman" w:hAnsi="Times New Roman" w:cs="Times New Roman"/>
+          <w:b/>
+          <w:sz w:val="24"/>
+          <w:szCs w:val="24"/>
+        </w:rPr>
+        <w:lastRenderedPageBreak/>
+        <w:t>Editar cliente</w:t>
+      </w:r>
+    </w:p>
+    <w:p>
+      <w:pPr>
+        <w:spacing w:before="480" w:after="120" w:line="360" w:lineRule="auto"/>
+        <w:jc w:val="both"/>
+        <w:rPr>
+          <w:rFonts w:ascii="Times New Roman" w:eastAsia="Times New Roman" w:hAnsi="Times New Roman" w:cs="Times New Roman"/>
+          <w:b/>
+          <w:sz w:val="24"/>
+          <w:szCs w:val="24"/>
+        </w:rPr>
+      </w:pPr>
+      <w:r>
+        <w:rPr>
+          <w:rFonts w:ascii="Times New Roman" w:eastAsia="Times New Roman" w:hAnsi="Times New Roman" w:cs="Times New Roman"/>
+          <w:b/>
+          <w:noProof/>
+          <w:sz w:val="24"/>
+          <w:szCs w:val="24"/>
+        </w:rPr>
+        <w:drawing>
+          <wp:inline distT="0" distB="0" distL="0" distR="0" wp14:anchorId="58083005" wp14:editId="267606E3">
+            <wp:extent cx="5610225" cy="3362325"/>
+            <wp:effectExtent l="0" t="0" r="9525" b="0"/>
+            <wp:docPr id="28" name="Imagen 28"/>
+            <wp:cNvGraphicFramePr>
+              <a:graphicFrameLocks xmlns:a="http://schemas.openxmlformats.org/drawingml/2006/main" noChangeAspect="1"/>
+            </wp:cNvGraphicFramePr>
+            <a:graphic xmlns:a="http://schemas.openxmlformats.org/drawingml/2006/main">
+              <a:graphicData uri="http://schemas.openxmlformats.org/drawingml/2006/picture">
+                <pic:pic xmlns:pic="http://schemas.openxmlformats.org/drawingml/2006/picture">
+                  <pic:nvPicPr>
+                    <pic:cNvPr id="0" name="Picture 7"/>
+                    <pic:cNvPicPr>
+                      <a:picLocks noChangeAspect="1" noChangeArrowheads="1"/>
+                    </pic:cNvPicPr>
+                  </pic:nvPicPr>
+                  <pic:blipFill>
+                    <a:blip r:embed="rId18">
+                      <a:extLst>
+                        <a:ext uri="{28A0092B-C50C-407E-A947-70E740481C1C}">
+                          <a14:useLocalDpi xmlns:a14="http://schemas.microsoft.com/office/drawing/2010/main" val="0"/>
+                        </a:ext>
+                      </a:extLst>
+                    </a:blip>
+                    <a:srcRect/>
+                    <a:stretch>
+                      <a:fillRect/>
+                    </a:stretch>
+                  </pic:blipFill>
+                  <pic:spPr bwMode="auto">
+                    <a:xfrm>
+                      <a:off x="0" y="0"/>
+                      <a:ext cx="5610225" cy="3362325"/>
+                    </a:xfrm>
+                    <a:prstGeom prst="rect">
+                      <a:avLst/>
+                    </a:prstGeom>
+                    <a:noFill/>
+                    <a:ln>
+                      <a:noFill/>
+                    </a:ln>
+                  </pic:spPr>
+                </pic:pic>
+              </a:graphicData>
+            </a:graphic>
+          </wp:inline>
+        </w:drawing>
+      </w:r>
+    </w:p>
+    <w:p>
+      <w:pPr>
+        <w:spacing w:before="480" w:after="120" w:line="360" w:lineRule="auto"/>
+        <w:jc w:val="both"/>
+        <w:rPr>
+          <w:rFonts w:ascii="Times New Roman" w:eastAsia="Times New Roman" w:hAnsi="Times New Roman" w:cs="Times New Roman"/>
+          <w:b/>
+          <w:sz w:val="24"/>
+          <w:szCs w:val="24"/>
+        </w:rPr>
+      </w:pPr>
+      <w:r>
+        <w:rPr>
+          <w:rFonts w:ascii="Times New Roman" w:eastAsia="Times New Roman" w:hAnsi="Times New Roman" w:cs="Times New Roman"/>
+          <w:b/>
+          <w:sz w:val="24"/>
+          <w:szCs w:val="24"/>
+        </w:rPr>
+        <w:t>Deudores</w:t>
+      </w:r>
+      <w:r>
+        <w:rPr>
+          <w:rFonts w:ascii="Times New Roman" w:eastAsia="Times New Roman" w:hAnsi="Times New Roman" w:cs="Times New Roman"/>
+          <w:b/>
+          <w:noProof/>
+          <w:sz w:val="24"/>
+          <w:szCs w:val="24"/>
+        </w:rPr>
+        <w:drawing>
+          <wp:inline distT="0" distB="0" distL="0" distR="0" wp14:anchorId="256DD47E" wp14:editId="6C8BA91A">
+            <wp:extent cx="5605780" cy="3363595"/>
+            <wp:effectExtent l="0" t="0" r="0" b="0"/>
+            <wp:docPr id="29" name="Imagen 29"/>
+            <wp:cNvGraphicFramePr>
+              <a:graphicFrameLocks xmlns:a="http://schemas.openxmlformats.org/drawingml/2006/main" noChangeAspect="1"/>
+            </wp:cNvGraphicFramePr>
+            <a:graphic xmlns:a="http://schemas.openxmlformats.org/drawingml/2006/main">
+              <a:graphicData uri="http://schemas.openxmlformats.org/drawingml/2006/picture">
+                <pic:pic xmlns:pic="http://schemas.openxmlformats.org/drawingml/2006/picture">
+                  <pic:nvPicPr>
+                    <pic:cNvPr id="0" name="Picture 8"/>
+                    <pic:cNvPicPr>
+                      <a:picLocks noChangeAspect="1" noChangeArrowheads="1"/>
+                    </pic:cNvPicPr>
+                  </pic:nvPicPr>
+                  <pic:blipFill>
+                    <a:blip r:embed="rId19">
+                      <a:extLst>
+                        <a:ext uri="{28A0092B-C50C-407E-A947-70E740481C1C}">
+                          <a14:useLocalDpi xmlns:a14="http://schemas.microsoft.com/office/drawing/2010/main" val="0"/>
+                        </a:ext>
+                      </a:extLst>
+                    </a:blip>
+                    <a:srcRect/>
+                    <a:stretch>
+                      <a:fillRect/>
+                    </a:stretch>
+                  </pic:blipFill>
+                  <pic:spPr bwMode="auto">
+                    <a:xfrm>
+                      <a:off x="0" y="0"/>
+                      <a:ext cx="5605780" cy="3363595"/>
+                    </a:xfrm>
+                    <a:prstGeom prst="rect">
+                      <a:avLst/>
+                    </a:prstGeom>
+                    <a:noFill/>
+                    <a:ln>
+                      <a:noFill/>
+                    </a:ln>
+                  </pic:spPr>
+                </pic:pic>
+              </a:graphicData>
+            </a:graphic>
+          </wp:inline>
+        </w:drawing>
+      </w:r>
+    </w:p>
+    <w:p>
+      <w:pPr>
+        <w:spacing w:before="480" w:after="120" w:line="360" w:lineRule="auto"/>
+        <w:jc w:val="both"/>
+        <w:rPr>
+          <w:rFonts w:ascii="Times New Roman" w:eastAsia="Times New Roman" w:hAnsi="Times New Roman" w:cs="Times New Roman"/>
+          <w:b/>
+          <w:sz w:val="24"/>
+          <w:szCs w:val="24"/>
+        </w:rPr>
+      </w:pPr>
+      <w:r>
+        <w:rPr>
+          <w:rFonts w:ascii="Times New Roman" w:eastAsia="Times New Roman" w:hAnsi="Times New Roman" w:cs="Times New Roman"/>
+          <w:b/>
+          <w:sz w:val="24"/>
+          <w:szCs w:val="24"/>
+        </w:rPr>
+        <w:lastRenderedPageBreak/>
+        <w:t>Devolución</w:t>
+      </w:r>
+    </w:p>
+    <w:p>
+      <w:pPr>
+        <w:spacing w:before="480" w:after="120" w:line="360" w:lineRule="auto"/>
+        <w:jc w:val="both"/>
+        <w:rPr>
+          <w:rFonts w:ascii="Times New Roman" w:eastAsia="Times New Roman" w:hAnsi="Times New Roman" w:cs="Times New Roman"/>
+          <w:b/>
+          <w:sz w:val="24"/>
+          <w:szCs w:val="24"/>
+        </w:rPr>
+      </w:pPr>
+      <w:r>
+        <w:rPr>
+          <w:rFonts w:ascii="Times New Roman" w:eastAsia="Times New Roman" w:hAnsi="Times New Roman" w:cs="Times New Roman"/>
+          <w:b/>
+          <w:noProof/>
+          <w:sz w:val="24"/>
+          <w:szCs w:val="24"/>
+        </w:rPr>
+        <w:drawing>
+          <wp:inline distT="0" distB="0" distL="0" distR="0" wp14:anchorId="5E9751D5" wp14:editId="55C187BA">
+            <wp:extent cx="5605780" cy="3363595"/>
+            <wp:effectExtent l="0" t="0" r="0" b="0"/>
+            <wp:docPr id="30" name="Imagen 30"/>
+            <wp:cNvGraphicFramePr>
+              <a:graphicFrameLocks xmlns:a="http://schemas.openxmlformats.org/drawingml/2006/main" noChangeAspect="1"/>
+            </wp:cNvGraphicFramePr>
+            <a:graphic xmlns:a="http://schemas.openxmlformats.org/drawingml/2006/main">
+              <a:graphicData uri="http://schemas.openxmlformats.org/drawingml/2006/picture">
+                <pic:pic xmlns:pic="http://schemas.openxmlformats.org/drawingml/2006/picture">
+                  <pic:nvPicPr>
+                    <pic:cNvPr id="0" name="Picture 9"/>
+                    <pic:cNvPicPr>
+                      <a:picLocks noChangeAspect="1" noChangeArrowheads="1"/>
+                    </pic:cNvPicPr>
+                  </pic:nvPicPr>
+                  <pic:blipFill>
+                    <a:blip r:embed="rId20">
+                      <a:extLst>
+                        <a:ext uri="{28A0092B-C50C-407E-A947-70E740481C1C}">
+                          <a14:useLocalDpi xmlns:a14="http://schemas.microsoft.com/office/drawing/2010/main" val="0"/>
+                        </a:ext>
+                      </a:extLst>
+                    </a:blip>
+                    <a:srcRect/>
+                    <a:stretch>
+                      <a:fillRect/>
+                    </a:stretch>
+                  </pic:blipFill>
+                  <pic:spPr bwMode="auto">
+                    <a:xfrm>
+                      <a:off x="0" y="0"/>
+                      <a:ext cx="5605780" cy="3363595"/>
+                    </a:xfrm>
+                    <a:prstGeom prst="rect">
+                      <a:avLst/>
+                    </a:prstGeom>
+                    <a:noFill/>
+                    <a:ln>
+                      <a:noFill/>
+                    </a:ln>
+                  </pic:spPr>
+                </pic:pic>
+              </a:graphicData>
+            </a:graphic>
+          </wp:inline>
+        </w:drawing>
+      </w:r>
+    </w:p>
+    <w:p>
+      <w:pPr>
+        <w:spacing w:before="480" w:after="120" w:line="360" w:lineRule="auto"/>
+        <w:jc w:val="both"/>
+        <w:rPr>
+          <w:rFonts w:ascii="Times New Roman" w:eastAsia="Times New Roman" w:hAnsi="Times New Roman" w:cs="Times New Roman"/>
+          <w:b/>
+          <w:sz w:val="24"/>
+          <w:szCs w:val="24"/>
+        </w:rPr>
+      </w:pPr>
+      <w:r>
+        <w:rPr>
+          <w:rFonts w:ascii="Times New Roman" w:eastAsia="Times New Roman" w:hAnsi="Times New Roman" w:cs="Times New Roman"/>
+          <w:b/>
+          <w:sz w:val="24"/>
+          <w:szCs w:val="24"/>
+        </w:rPr>
+        <w:t>Proveedor</w:t>
+      </w:r>
+      <w:r>
+        <w:rPr>
+          <w:rFonts w:ascii="Times New Roman" w:eastAsia="Times New Roman" w:hAnsi="Times New Roman" w:cs="Times New Roman"/>
+          <w:b/>
+          <w:noProof/>
+          <w:sz w:val="24"/>
+          <w:szCs w:val="24"/>
+        </w:rPr>
+        <w:drawing>
+          <wp:inline distT="0" distB="0" distL="0" distR="0" wp14:anchorId="0CEBF2C0" wp14:editId="52CC5A3C">
+            <wp:extent cx="5605780" cy="3363595"/>
+            <wp:effectExtent l="0" t="0" r="0" b="0"/>
+            <wp:docPr id="31" name="Imagen 31"/>
+            <wp:cNvGraphicFramePr>
+              <a:graphicFrameLocks xmlns:a="http://schemas.openxmlformats.org/drawingml/2006/main" noChangeAspect="1"/>
+            </wp:cNvGraphicFramePr>
+            <a:graphic xmlns:a="http://schemas.openxmlformats.org/drawingml/2006/main">
+              <a:graphicData uri="http://schemas.openxmlformats.org/drawingml/2006/picture">
+                <pic:pic xmlns:pic="http://schemas.openxmlformats.org/drawingml/2006/picture">
+                  <pic:nvPicPr>
+                    <pic:cNvPr id="0" name="Picture 10"/>
+                    <pic:cNvPicPr>
+                      <a:picLocks noChangeAspect="1" noChangeArrowheads="1"/>
+                    </pic:cNvPicPr>
+                  </pic:nvPicPr>
+                  <pic:blipFill>
+                    <a:blip r:embed="rId21">
+                      <a:extLst>
+                        <a:ext uri="{28A0092B-C50C-407E-A947-70E740481C1C}">
+                          <a14:useLocalDpi xmlns:a14="http://schemas.microsoft.com/office/drawing/2010/main" val="0"/>
+                        </a:ext>
+                      </a:extLst>
+                    </a:blip>
+                    <a:srcRect/>
+                    <a:stretch>
+                      <a:fillRect/>
+                    </a:stretch>
+                  </pic:blipFill>
+                  <pic:spPr bwMode="auto">
+                    <a:xfrm>
+                      <a:off x="0" y="0"/>
+                      <a:ext cx="5605780" cy="3363595"/>
+                    </a:xfrm>
+                    <a:prstGeom prst="rect">
+                      <a:avLst/>
+                    </a:prstGeom>
+                    <a:noFill/>
+                    <a:ln>
+                      <a:noFill/>
+                    </a:ln>
+                  </pic:spPr>
+                </pic:pic>
+              </a:graphicData>
+            </a:graphic>
+          </wp:inline>
+        </w:drawing>
+      </w:r>
+    </w:p>
+    <w:p>
+      <w:pPr>
+        <w:spacing w:before="480" w:after="120" w:line="360" w:lineRule="auto"/>
+        <w:jc w:val="both"/>
+        <w:rPr>
+          <w:rFonts w:ascii="Times New Roman" w:eastAsia="Times New Roman" w:hAnsi="Times New Roman" w:cs="Times New Roman"/>
+          <w:b/>
+          <w:sz w:val="24"/>
+          <w:szCs w:val="24"/>
+        </w:rPr>
+      </w:pPr>
+    </w:p>
+    <w:p>
+      <w:pPr>
+        <w:spacing w:before="480" w:after="120" w:line="360" w:lineRule="auto"/>
+        <w:jc w:val="both"/>
+        <w:rPr>
+          <w:rFonts w:ascii="Times New Roman" w:eastAsia="Times New Roman" w:hAnsi="Times New Roman" w:cs="Times New Roman"/>
+          <w:b/>
+          <w:sz w:val="24"/>
+          <w:szCs w:val="24"/>
+        </w:rPr>
+      </w:pPr>
+    </w:p>
+    <w:p>
+      <w:pPr>
+        <w:spacing w:before="480" w:after="120" w:line="360" w:lineRule="auto"/>
+        <w:jc w:val="both"/>
+        <w:rPr>
+          <w:rFonts w:ascii="Times New Roman" w:eastAsia="Times New Roman" w:hAnsi="Times New Roman" w:cs="Times New Roman"/>
+          <w:b/>
+          <w:sz w:val="24"/>
+          <w:szCs w:val="24"/>
+        </w:rPr>
+      </w:pPr>
+      <w:r>
+        <w:rPr>
+          <w:rFonts w:ascii="Times New Roman" w:eastAsia="Times New Roman" w:hAnsi="Times New Roman" w:cs="Times New Roman"/>
+          <w:b/>
+          <w:noProof/>
+          <w:sz w:val="24"/>
+          <w:szCs w:val="24"/>
+        </w:rPr>
+        <w:drawing>
+          <wp:inline distT="0" distB="0" distL="0" distR="0" wp14:anchorId="3C882FB0" wp14:editId="1D095D0F">
+            <wp:extent cx="5605780" cy="3363595"/>
+            <wp:effectExtent l="0" t="0" r="0" b="0"/>
+            <wp:docPr id="32" name="Imagen 32"/>
+            <wp:cNvGraphicFramePr>
+              <a:graphicFrameLocks xmlns:a="http://schemas.openxmlformats.org/drawingml/2006/main" noChangeAspect="1"/>
+            </wp:cNvGraphicFramePr>
+            <a:graphic xmlns:a="http://schemas.openxmlformats.org/drawingml/2006/main">
+              <a:graphicData uri="http://schemas.openxmlformats.org/drawingml/2006/picture">
+                <pic:pic xmlns:pic="http://schemas.openxmlformats.org/drawingml/2006/picture">
+                  <pic:nvPicPr>
+                    <pic:cNvPr id="0" name="Picture 11"/>
+                    <pic:cNvPicPr>
+                      <a:picLocks noChangeAspect="1" noChangeArrowheads="1"/>
+                    </pic:cNvPicPr>
+                  </pic:nvPicPr>
+                  <pic:blipFill>
+                    <a:blip r:embed="rId22">
+                      <a:extLst>
+                        <a:ext uri="{28A0092B-C50C-407E-A947-70E740481C1C}">
+                          <a14:useLocalDpi xmlns:a14="http://schemas.microsoft.com/office/drawing/2010/main" val="0"/>
+                        </a:ext>
+                      </a:extLst>
+                    </a:blip>
+                    <a:srcRect/>
+                    <a:stretch>
+                      <a:fillRect/>
+                    </a:stretch>
+                  </pic:blipFill>
+                  <pic:spPr bwMode="auto">
+                    <a:xfrm>
+                      <a:off x="0" y="0"/>
+                      <a:ext cx="5605780" cy="3363595"/>
+                    </a:xfrm>
+                    <a:prstGeom prst="rect">
+                      <a:avLst/>
+                    </a:prstGeom>
+                    <a:noFill/>
+                    <a:ln>
+                      <a:noFill/>
+                    </a:ln>
+                  </pic:spPr>
+                </pic:pic>
+              </a:graphicData>
+            </a:graphic>
+          </wp:inline>
+        </w:drawing>
+      </w:r>
+    </w:p>
+    <w:p>
+      <w:pPr>
+        <w:spacing w:before="480" w:after="120" w:line="360" w:lineRule="auto"/>
+        <w:jc w:val="both"/>
+        <w:rPr>
+          <w:rFonts w:ascii="Times New Roman" w:eastAsia="Times New Roman" w:hAnsi="Times New Roman" w:cs="Times New Roman"/>
+          <w:b/>
+          <w:sz w:val="24"/>
+          <w:szCs w:val="24"/>
+        </w:rPr>
+      </w:pPr>
       <w:r>
         <w:rPr>
           <w:rFonts w:ascii="Times New Roman" w:eastAsia="Times New Roman" w:hAnsi="Times New Roman" w:cs="Times New Roman"/>
@@ -9967,6 +13144,203 @@
           <w:szCs w:val="24"/>
         </w:rPr>
       </w:pPr>
+      <w:r>
+        <w:rPr>
+          <w:rFonts w:ascii="Times New Roman" w:eastAsia="Times New Roman" w:hAnsi="Times New Roman" w:cs="Times New Roman"/>
+          <w:b/>
+          <w:noProof/>
+          <w:sz w:val="24"/>
+          <w:szCs w:val="24"/>
+        </w:rPr>
+        <w:lastRenderedPageBreak/>
+        <w:drawing>
+          <wp:inline distT="0" distB="0" distL="0" distR="0" wp14:anchorId="06800DA3" wp14:editId="09226AB0">
+            <wp:extent cx="5605780" cy="3363595"/>
+            <wp:effectExtent l="0" t="0" r="0" b="0"/>
+            <wp:docPr id="33" name="Imagen 33"/>
+            <wp:cNvGraphicFramePr>
+              <a:graphicFrameLocks xmlns:a="http://schemas.openxmlformats.org/drawingml/2006/main" noChangeAspect="1"/>
+            </wp:cNvGraphicFramePr>
+            <a:graphic xmlns:a="http://schemas.openxmlformats.org/drawingml/2006/main">
+              <a:graphicData uri="http://schemas.openxmlformats.org/drawingml/2006/picture">
+                <pic:pic xmlns:pic="http://schemas.openxmlformats.org/drawingml/2006/picture">
+                  <pic:nvPicPr>
+                    <pic:cNvPr id="0" name="Picture 12"/>
+                    <pic:cNvPicPr>
+                      <a:picLocks noChangeAspect="1" noChangeArrowheads="1"/>
+                    </pic:cNvPicPr>
+                  </pic:nvPicPr>
+                  <pic:blipFill>
+                    <a:blip r:embed="rId23">
+                      <a:extLst>
+                        <a:ext uri="{28A0092B-C50C-407E-A947-70E740481C1C}">
+                          <a14:useLocalDpi xmlns:a14="http://schemas.microsoft.com/office/drawing/2010/main" val="0"/>
+                        </a:ext>
+                      </a:extLst>
+                    </a:blip>
+                    <a:srcRect/>
+                    <a:stretch>
+                      <a:fillRect/>
+                    </a:stretch>
+                  </pic:blipFill>
+                  <pic:spPr bwMode="auto">
+                    <a:xfrm>
+                      <a:off x="0" y="0"/>
+                      <a:ext cx="5605780" cy="3363595"/>
+                    </a:xfrm>
+                    <a:prstGeom prst="rect">
+                      <a:avLst/>
+                    </a:prstGeom>
+                    <a:noFill/>
+                    <a:ln>
+                      <a:noFill/>
+                    </a:ln>
+                  </pic:spPr>
+                </pic:pic>
+              </a:graphicData>
+            </a:graphic>
+          </wp:inline>
+        </w:drawing>
+      </w:r>
+    </w:p>
+    <w:p>
+      <w:pPr>
+        <w:spacing w:before="480" w:after="120" w:line="360" w:lineRule="auto"/>
+        <w:jc w:val="both"/>
+        <w:rPr>
+          <w:rFonts w:ascii="Times New Roman" w:eastAsia="Times New Roman" w:hAnsi="Times New Roman" w:cs="Times New Roman"/>
+          <w:b/>
+          <w:sz w:val="24"/>
+          <w:szCs w:val="24"/>
+        </w:rPr>
+      </w:pPr>
+      <w:r>
+        <w:rPr>
+          <w:rFonts w:ascii="Times New Roman" w:eastAsia="Times New Roman" w:hAnsi="Times New Roman" w:cs="Times New Roman"/>
+          <w:b/>
+          <w:noProof/>
+          <w:sz w:val="24"/>
+          <w:szCs w:val="24"/>
+        </w:rPr>
+        <w:drawing>
+          <wp:inline distT="0" distB="0" distL="0" distR="0" wp14:anchorId="5A8900F9" wp14:editId="356DB9B1">
+            <wp:extent cx="5605780" cy="3363595"/>
+            <wp:effectExtent l="0" t="0" r="0" b="0"/>
+            <wp:docPr id="34" name="Imagen 34"/>
+            <wp:cNvGraphicFramePr>
+              <a:graphicFrameLocks xmlns:a="http://schemas.openxmlformats.org/drawingml/2006/main" noChangeAspect="1"/>
+            </wp:cNvGraphicFramePr>
+            <a:graphic xmlns:a="http://schemas.openxmlformats.org/drawingml/2006/main">
+              <a:graphicData uri="http://schemas.openxmlformats.org/drawingml/2006/picture">
+                <pic:pic xmlns:pic="http://schemas.openxmlformats.org/drawingml/2006/picture">
+                  <pic:nvPicPr>
+                    <pic:cNvPr id="0" name="Picture 13"/>
+                    <pic:cNvPicPr>
+                      <a:picLocks noChangeAspect="1" noChangeArrowheads="1"/>
+                    </pic:cNvPicPr>
+                  </pic:nvPicPr>
+                  <pic:blipFill>
+                    <a:blip r:embed="rId24">
+                      <a:extLst>
+                        <a:ext uri="{28A0092B-C50C-407E-A947-70E740481C1C}">
+                          <a14:useLocalDpi xmlns:a14="http://schemas.microsoft.com/office/drawing/2010/main" val="0"/>
+                        </a:ext>
+                      </a:extLst>
+                    </a:blip>
+                    <a:srcRect/>
+                    <a:stretch>
+                      <a:fillRect/>
+                    </a:stretch>
+                  </pic:blipFill>
+                  <pic:spPr bwMode="auto">
+                    <a:xfrm>
+                      <a:off x="0" y="0"/>
+                      <a:ext cx="5605780" cy="3363595"/>
+                    </a:xfrm>
+                    <a:prstGeom prst="rect">
+                      <a:avLst/>
+                    </a:prstGeom>
+                    <a:noFill/>
+                    <a:ln>
+                      <a:noFill/>
+                    </a:ln>
+                  </pic:spPr>
+                </pic:pic>
+              </a:graphicData>
+            </a:graphic>
+          </wp:inline>
+        </w:drawing>
+      </w:r>
+    </w:p>
+    <w:p>
+      <w:pPr>
+        <w:spacing w:before="480" w:after="120" w:line="360" w:lineRule="auto"/>
+        <w:jc w:val="both"/>
+        <w:rPr>
+          <w:rFonts w:ascii="Times New Roman" w:eastAsia="Times New Roman" w:hAnsi="Times New Roman" w:cs="Times New Roman"/>
+          <w:b/>
+          <w:sz w:val="24"/>
+          <w:szCs w:val="24"/>
+        </w:rPr>
+      </w:pPr>
+      <w:r>
+        <w:rPr>
+          <w:rFonts w:ascii="Times New Roman" w:eastAsia="Times New Roman" w:hAnsi="Times New Roman" w:cs="Times New Roman"/>
+          <w:b/>
+          <w:noProof/>
+          <w:sz w:val="24"/>
+          <w:szCs w:val="24"/>
+        </w:rPr>
+        <w:lastRenderedPageBreak/>
+        <w:drawing>
+          <wp:inline distT="0" distB="0" distL="0" distR="0" wp14:anchorId="0FF0119A" wp14:editId="1A27E425">
+            <wp:extent cx="5605780" cy="3363595"/>
+            <wp:effectExtent l="0" t="0" r="0" b="0"/>
+            <wp:docPr id="35" name="Imagen 35"/>
+            <wp:cNvGraphicFramePr>
+              <a:graphicFrameLocks xmlns:a="http://schemas.openxmlformats.org/drawingml/2006/main" noChangeAspect="1"/>
+            </wp:cNvGraphicFramePr>
+            <a:graphic xmlns:a="http://schemas.openxmlformats.org/drawingml/2006/main">
+              <a:graphicData uri="http://schemas.openxmlformats.org/drawingml/2006/picture">
+                <pic:pic xmlns:pic="http://schemas.openxmlformats.org/drawingml/2006/picture">
+                  <pic:nvPicPr>
+                    <pic:cNvPr id="0" name="Picture 14"/>
+                    <pic:cNvPicPr>
+                      <a:picLocks noChangeAspect="1" noChangeArrowheads="1"/>
+                    </pic:cNvPicPr>
+                  </pic:nvPicPr>
+                  <pic:blipFill>
+                    <a:blip r:embed="rId25">
+                      <a:extLst>
+                        <a:ext uri="{28A0092B-C50C-407E-A947-70E740481C1C}">
+                          <a14:useLocalDpi xmlns:a14="http://schemas.microsoft.com/office/drawing/2010/main" val="0"/>
+                        </a:ext>
+                      </a:extLst>
+                    </a:blip>
+                    <a:srcRect/>
+                    <a:stretch>
+                      <a:fillRect/>
+                    </a:stretch>
+                  </pic:blipFill>
+                  <pic:spPr bwMode="auto">
+                    <a:xfrm>
+                      <a:off x="0" y="0"/>
+                      <a:ext cx="5605780" cy="3363595"/>
+                    </a:xfrm>
+                    <a:prstGeom prst="rect">
+                      <a:avLst/>
+                    </a:prstGeom>
+                    <a:noFill/>
+                    <a:ln>
+                      <a:noFill/>
+                    </a:ln>
+                  </pic:spPr>
+                </pic:pic>
+              </a:graphicData>
+            </a:graphic>
+          </wp:inline>
+        </w:drawing>
+      </w:r>
     </w:p>
     <w:p>
       <w:pPr>

</xml_diff>